<commit_message>
Minor changes in rk_1 report
</commit_message>
<xml_diff>
--- a/Рябов ИУ5-35Б РК №1.docx
+++ b/Рябов ИУ5-35Б РК №1.docx
@@ -704,7 +704,31 @@
           <w:lang w:val="en-US" w:eastAsia="ru-RU"/>
           <w14:ligatures w14:val="none"/>
         </w:rPr>
-        <w:t xml:space="preserve"> operator </w:t>
+        <w:t xml:space="preserve"> </w:t>
+      </w:r>
+      <w:r>
+        <w:rPr>
+          <w:rFonts w:ascii="Consolas" w:eastAsia="Times New Roman" w:hAnsi="Consolas" w:cs="Times New Roman"/>
+          <w:color w:val="4EC9B0"/>
+          <w:kern w:val="0"/>
+          <w:sz w:val="21"/>
+          <w:szCs w:val="21"/>
+          <w:lang w:val="en-US" w:eastAsia="ru-RU"/>
+          <w14:ligatures w14:val="none"/>
+        </w:rPr>
+        <w:t>operator</w:t>
+      </w:r>
+      <w:r>
+        <w:rPr>
+          <w:rFonts w:ascii="Consolas" w:eastAsia="Times New Roman" w:hAnsi="Consolas" w:cs="Times New Roman"/>
+          <w:color w:val="CCCCCC"/>
+          <w:kern w:val="0"/>
+          <w:sz w:val="21"/>
+          <w:szCs w:val="21"/>
+          <w:lang w:val="en-US" w:eastAsia="ru-RU"/>
+          <w14:ligatures w14:val="none"/>
+        </w:rPr>
+        <w:t xml:space="preserve"> </w:t>
       </w:r>
       <w:r>
         <w:rPr>
@@ -728,7 +752,19 @@
           <w:lang w:val="en-US" w:eastAsia="ru-RU"/>
           <w14:ligatures w14:val="none"/>
         </w:rPr>
-        <w:t xml:space="preserve"> itemgetter</w:t>
+        <w:t xml:space="preserve"> </w:t>
+      </w:r>
+      <w:r>
+        <w:rPr>
+          <w:rFonts w:ascii="Consolas" w:eastAsia="Times New Roman" w:hAnsi="Consolas" w:cs="Times New Roman"/>
+          <w:color w:val="4EC9B0"/>
+          <w:kern w:val="0"/>
+          <w:sz w:val="21"/>
+          <w:szCs w:val="21"/>
+          <w:lang w:val="en-US" w:eastAsia="ru-RU"/>
+          <w14:ligatures w14:val="none"/>
+        </w:rPr>
+        <w:t>itemgetter</w:t>
       </w:r>
     </w:p>
     <w:p>
@@ -869,7 +905,20 @@
           <w:lang w:val="en-US" w:eastAsia="ru-RU"/>
           <w14:ligatures w14:val="none"/>
         </w:rPr>
-        <w:t>__init__</w:t>
+        <w:t>__init_</w:t>
+      </w:r>
+      <w:proofErr w:type="gramStart"/>
+      <w:r>
+        <w:rPr>
+          <w:rFonts w:ascii="Consolas" w:eastAsia="Times New Roman" w:hAnsi="Consolas" w:cs="Times New Roman"/>
+          <w:color w:val="DCDCAA"/>
+          <w:kern w:val="0"/>
+          <w:sz w:val="21"/>
+          <w:szCs w:val="21"/>
+          <w:lang w:val="en-US" w:eastAsia="ru-RU"/>
+          <w14:ligatures w14:val="none"/>
+        </w:rPr>
+        <w:t>_</w:t>
       </w:r>
       <w:r>
         <w:rPr>
@@ -883,6 +932,7 @@
         </w:rPr>
         <w:t>(</w:t>
       </w:r>
+      <w:proofErr w:type="gramEnd"/>
       <w:r>
         <w:rPr>
           <w:rFonts w:ascii="Consolas" w:eastAsia="Times New Roman" w:hAnsi="Consolas" w:cs="Times New Roman"/>
@@ -1033,7 +1083,7 @@
       <w:r>
         <w:rPr>
           <w:rFonts w:ascii="Consolas" w:eastAsia="Times New Roman" w:hAnsi="Consolas" w:cs="Times New Roman"/>
-          <w:color w:val="569CD6"/>
+          <w:color w:val="9CDCFE"/>
           <w:kern w:val="0"/>
           <w:sz w:val="21"/>
           <w:szCs w:val="21"/>
@@ -1052,7 +1102,31 @@
           <w:lang w:val="en-US" w:eastAsia="ru-RU"/>
           <w14:ligatures w14:val="none"/>
         </w:rPr>
-        <w:t xml:space="preserve">.id </w:t>
+        <w:t>.</w:t>
+      </w:r>
+      <w:r>
+        <w:rPr>
+          <w:rFonts w:ascii="Consolas" w:eastAsia="Times New Roman" w:hAnsi="Consolas" w:cs="Times New Roman"/>
+          <w:color w:val="9CDCFE"/>
+          <w:kern w:val="0"/>
+          <w:sz w:val="21"/>
+          <w:szCs w:val="21"/>
+          <w:lang w:val="en-US" w:eastAsia="ru-RU"/>
+          <w14:ligatures w14:val="none"/>
+        </w:rPr>
+        <w:t>id</w:t>
+      </w:r>
+      <w:r>
+        <w:rPr>
+          <w:rFonts w:ascii="Consolas" w:eastAsia="Times New Roman" w:hAnsi="Consolas" w:cs="Times New Roman"/>
+          <w:color w:val="CCCCCC"/>
+          <w:kern w:val="0"/>
+          <w:sz w:val="21"/>
+          <w:szCs w:val="21"/>
+          <w:lang w:val="en-US" w:eastAsia="ru-RU"/>
+          <w14:ligatures w14:val="none"/>
+        </w:rPr>
+        <w:t xml:space="preserve"> </w:t>
       </w:r>
       <w:r>
         <w:rPr>
@@ -1081,7 +1155,7 @@
       <w:r>
         <w:rPr>
           <w:rFonts w:ascii="Consolas" w:eastAsia="Times New Roman" w:hAnsi="Consolas" w:cs="Times New Roman"/>
-          <w:color w:val="DCDCAA"/>
+          <w:color w:val="9CDCFE"/>
           <w:kern w:val="0"/>
           <w:sz w:val="21"/>
           <w:szCs w:val="21"/>
@@ -1120,7 +1194,7 @@
       <w:r>
         <w:rPr>
           <w:rFonts w:ascii="Consolas" w:eastAsia="Times New Roman" w:hAnsi="Consolas" w:cs="Times New Roman"/>
-          <w:color w:val="569CD6"/>
+          <w:color w:val="9CDCFE"/>
           <w:kern w:val="0"/>
           <w:sz w:val="21"/>
           <w:szCs w:val="21"/>
@@ -1139,7 +1213,31 @@
           <w:lang w:val="en-US" w:eastAsia="ru-RU"/>
           <w14:ligatures w14:val="none"/>
         </w:rPr>
-        <w:t xml:space="preserve">.name </w:t>
+        <w:t>.</w:t>
+      </w:r>
+      <w:r>
+        <w:rPr>
+          <w:rFonts w:ascii="Consolas" w:eastAsia="Times New Roman" w:hAnsi="Consolas" w:cs="Times New Roman"/>
+          <w:color w:val="9CDCFE"/>
+          <w:kern w:val="0"/>
+          <w:sz w:val="21"/>
+          <w:szCs w:val="21"/>
+          <w:lang w:val="en-US" w:eastAsia="ru-RU"/>
+          <w14:ligatures w14:val="none"/>
+        </w:rPr>
+        <w:t>name</w:t>
+      </w:r>
+      <w:r>
+        <w:rPr>
+          <w:rFonts w:ascii="Consolas" w:eastAsia="Times New Roman" w:hAnsi="Consolas" w:cs="Times New Roman"/>
+          <w:color w:val="CCCCCC"/>
+          <w:kern w:val="0"/>
+          <w:sz w:val="21"/>
+          <w:szCs w:val="21"/>
+          <w:lang w:val="en-US" w:eastAsia="ru-RU"/>
+          <w14:ligatures w14:val="none"/>
+        </w:rPr>
+        <w:t xml:space="preserve"> </w:t>
       </w:r>
       <w:r>
         <w:rPr>
@@ -1163,7 +1261,19 @@
           <w:lang w:val="en-US" w:eastAsia="ru-RU"/>
           <w14:ligatures w14:val="none"/>
         </w:rPr>
-        <w:t xml:space="preserve"> name</w:t>
+        <w:t xml:space="preserve"> </w:t>
+      </w:r>
+      <w:r>
+        <w:rPr>
+          <w:rFonts w:ascii="Consolas" w:eastAsia="Times New Roman" w:hAnsi="Consolas" w:cs="Times New Roman"/>
+          <w:color w:val="9CDCFE"/>
+          <w:kern w:val="0"/>
+          <w:sz w:val="21"/>
+          <w:szCs w:val="21"/>
+          <w:lang w:val="en-US" w:eastAsia="ru-RU"/>
+          <w14:ligatures w14:val="none"/>
+        </w:rPr>
+        <w:t>name</w:t>
       </w:r>
     </w:p>
     <w:p>
@@ -1192,10 +1302,11 @@
         </w:rPr>
         <w:t xml:space="preserve">        </w:t>
       </w:r>
-      <w:r>
-        <w:rPr>
-          <w:rFonts w:ascii="Consolas" w:eastAsia="Times New Roman" w:hAnsi="Consolas" w:cs="Times New Roman"/>
-          <w:color w:val="569CD6"/>
+      <w:proofErr w:type="gramStart"/>
+      <w:r>
+        <w:rPr>
+          <w:rFonts w:ascii="Consolas" w:eastAsia="Times New Roman" w:hAnsi="Consolas" w:cs="Times New Roman"/>
+          <w:color w:val="9CDCFE"/>
           <w:kern w:val="0"/>
           <w:sz w:val="21"/>
           <w:szCs w:val="21"/>
@@ -1214,7 +1325,32 @@
           <w:lang w:val="en-US" w:eastAsia="ru-RU"/>
           <w14:ligatures w14:val="none"/>
         </w:rPr>
-        <w:t xml:space="preserve">.downloads </w:t>
+        <w:t>.</w:t>
+      </w:r>
+      <w:r>
+        <w:rPr>
+          <w:rFonts w:ascii="Consolas" w:eastAsia="Times New Roman" w:hAnsi="Consolas" w:cs="Times New Roman"/>
+          <w:color w:val="9CDCFE"/>
+          <w:kern w:val="0"/>
+          <w:sz w:val="21"/>
+          <w:szCs w:val="21"/>
+          <w:lang w:val="en-US" w:eastAsia="ru-RU"/>
+          <w14:ligatures w14:val="none"/>
+        </w:rPr>
+        <w:t>downloads</w:t>
+      </w:r>
+      <w:proofErr w:type="gramEnd"/>
+      <w:r>
+        <w:rPr>
+          <w:rFonts w:ascii="Consolas" w:eastAsia="Times New Roman" w:hAnsi="Consolas" w:cs="Times New Roman"/>
+          <w:color w:val="CCCCCC"/>
+          <w:kern w:val="0"/>
+          <w:sz w:val="21"/>
+          <w:szCs w:val="21"/>
+          <w:lang w:val="en-US" w:eastAsia="ru-RU"/>
+          <w14:ligatures w14:val="none"/>
+        </w:rPr>
+        <w:t xml:space="preserve"> </w:t>
       </w:r>
       <w:r>
         <w:rPr>
@@ -1238,7 +1374,19 @@
           <w:lang w:val="en-US" w:eastAsia="ru-RU"/>
           <w14:ligatures w14:val="none"/>
         </w:rPr>
-        <w:t xml:space="preserve"> downloads</w:t>
+        <w:t xml:space="preserve"> </w:t>
+      </w:r>
+      <w:r>
+        <w:rPr>
+          <w:rFonts w:ascii="Consolas" w:eastAsia="Times New Roman" w:hAnsi="Consolas" w:cs="Times New Roman"/>
+          <w:color w:val="9CDCFE"/>
+          <w:kern w:val="0"/>
+          <w:sz w:val="21"/>
+          <w:szCs w:val="21"/>
+          <w:lang w:val="en-US" w:eastAsia="ru-RU"/>
+          <w14:ligatures w14:val="none"/>
+        </w:rPr>
+        <w:t>downloads</w:t>
       </w:r>
     </w:p>
     <w:p>
@@ -1267,10 +1415,11 @@
         </w:rPr>
         <w:t xml:space="preserve">        </w:t>
       </w:r>
-      <w:r>
-        <w:rPr>
-          <w:rFonts w:ascii="Consolas" w:eastAsia="Times New Roman" w:hAnsi="Consolas" w:cs="Times New Roman"/>
-          <w:color w:val="569CD6"/>
+      <w:proofErr w:type="gramStart"/>
+      <w:r>
+        <w:rPr>
+          <w:rFonts w:ascii="Consolas" w:eastAsia="Times New Roman" w:hAnsi="Consolas" w:cs="Times New Roman"/>
+          <w:color w:val="9CDCFE"/>
           <w:kern w:val="0"/>
           <w:sz w:val="21"/>
           <w:szCs w:val="21"/>
@@ -1289,7 +1438,44 @@
           <w:lang w:val="en-US" w:eastAsia="ru-RU"/>
           <w14:ligatures w14:val="none"/>
         </w:rPr>
-        <w:t xml:space="preserve">.language_id </w:t>
+        <w:t>.</w:t>
+      </w:r>
+      <w:r>
+        <w:rPr>
+          <w:rFonts w:ascii="Consolas" w:eastAsia="Times New Roman" w:hAnsi="Consolas" w:cs="Times New Roman"/>
+          <w:color w:val="9CDCFE"/>
+          <w:kern w:val="0"/>
+          <w:sz w:val="21"/>
+          <w:szCs w:val="21"/>
+          <w:lang w:val="en-US" w:eastAsia="ru-RU"/>
+          <w14:ligatures w14:val="none"/>
+        </w:rPr>
+        <w:t>language</w:t>
+      </w:r>
+      <w:proofErr w:type="gramEnd"/>
+      <w:r>
+        <w:rPr>
+          <w:rFonts w:ascii="Consolas" w:eastAsia="Times New Roman" w:hAnsi="Consolas" w:cs="Times New Roman"/>
+          <w:color w:val="9CDCFE"/>
+          <w:kern w:val="0"/>
+          <w:sz w:val="21"/>
+          <w:szCs w:val="21"/>
+          <w:lang w:val="en-US" w:eastAsia="ru-RU"/>
+          <w14:ligatures w14:val="none"/>
+        </w:rPr>
+        <w:t>_id</w:t>
+      </w:r>
+      <w:r>
+        <w:rPr>
+          <w:rFonts w:ascii="Consolas" w:eastAsia="Times New Roman" w:hAnsi="Consolas" w:cs="Times New Roman"/>
+          <w:color w:val="CCCCCC"/>
+          <w:kern w:val="0"/>
+          <w:sz w:val="21"/>
+          <w:szCs w:val="21"/>
+          <w:lang w:val="en-US" w:eastAsia="ru-RU"/>
+          <w14:ligatures w14:val="none"/>
+        </w:rPr>
+        <w:t xml:space="preserve"> </w:t>
       </w:r>
       <w:r>
         <w:rPr>
@@ -1313,7 +1499,19 @@
           <w:lang w:val="en-US" w:eastAsia="ru-RU"/>
           <w14:ligatures w14:val="none"/>
         </w:rPr>
-        <w:t xml:space="preserve"> language_id</w:t>
+        <w:t xml:space="preserve"> </w:t>
+      </w:r>
+      <w:r>
+        <w:rPr>
+          <w:rFonts w:ascii="Consolas" w:eastAsia="Times New Roman" w:hAnsi="Consolas" w:cs="Times New Roman"/>
+          <w:color w:val="9CDCFE"/>
+          <w:kern w:val="0"/>
+          <w:sz w:val="21"/>
+          <w:szCs w:val="21"/>
+          <w:lang w:val="en-US" w:eastAsia="ru-RU"/>
+          <w14:ligatures w14:val="none"/>
+        </w:rPr>
+        <w:t>language_id</w:t>
       </w:r>
     </w:p>
     <w:p>
@@ -1454,7 +1652,20 @@
           <w:lang w:val="en-US" w:eastAsia="ru-RU"/>
           <w14:ligatures w14:val="none"/>
         </w:rPr>
-        <w:t>__init__</w:t>
+        <w:t>__init_</w:t>
+      </w:r>
+      <w:proofErr w:type="gramStart"/>
+      <w:r>
+        <w:rPr>
+          <w:rFonts w:ascii="Consolas" w:eastAsia="Times New Roman" w:hAnsi="Consolas" w:cs="Times New Roman"/>
+          <w:color w:val="DCDCAA"/>
+          <w:kern w:val="0"/>
+          <w:sz w:val="21"/>
+          <w:szCs w:val="21"/>
+          <w:lang w:val="en-US" w:eastAsia="ru-RU"/>
+          <w14:ligatures w14:val="none"/>
+        </w:rPr>
+        <w:t>_</w:t>
       </w:r>
       <w:r>
         <w:rPr>
@@ -1468,6 +1679,7 @@
         </w:rPr>
         <w:t>(</w:t>
       </w:r>
+      <w:proofErr w:type="gramEnd"/>
       <w:r>
         <w:rPr>
           <w:rFonts w:ascii="Consolas" w:eastAsia="Times New Roman" w:hAnsi="Consolas" w:cs="Times New Roman"/>
@@ -1570,7 +1782,7 @@
       <w:r>
         <w:rPr>
           <w:rFonts w:ascii="Consolas" w:eastAsia="Times New Roman" w:hAnsi="Consolas" w:cs="Times New Roman"/>
-          <w:color w:val="569CD6"/>
+          <w:color w:val="9CDCFE"/>
           <w:kern w:val="0"/>
           <w:sz w:val="21"/>
           <w:szCs w:val="21"/>
@@ -1589,7 +1801,31 @@
           <w:lang w:val="en-US" w:eastAsia="ru-RU"/>
           <w14:ligatures w14:val="none"/>
         </w:rPr>
-        <w:t xml:space="preserve">.id </w:t>
+        <w:t>.</w:t>
+      </w:r>
+      <w:r>
+        <w:rPr>
+          <w:rFonts w:ascii="Consolas" w:eastAsia="Times New Roman" w:hAnsi="Consolas" w:cs="Times New Roman"/>
+          <w:color w:val="9CDCFE"/>
+          <w:kern w:val="0"/>
+          <w:sz w:val="21"/>
+          <w:szCs w:val="21"/>
+          <w:lang w:val="en-US" w:eastAsia="ru-RU"/>
+          <w14:ligatures w14:val="none"/>
+        </w:rPr>
+        <w:t>id</w:t>
+      </w:r>
+      <w:r>
+        <w:rPr>
+          <w:rFonts w:ascii="Consolas" w:eastAsia="Times New Roman" w:hAnsi="Consolas" w:cs="Times New Roman"/>
+          <w:color w:val="CCCCCC"/>
+          <w:kern w:val="0"/>
+          <w:sz w:val="21"/>
+          <w:szCs w:val="21"/>
+          <w:lang w:val="en-US" w:eastAsia="ru-RU"/>
+          <w14:ligatures w14:val="none"/>
+        </w:rPr>
+        <w:t xml:space="preserve"> </w:t>
       </w:r>
       <w:r>
         <w:rPr>
@@ -1618,7 +1854,7 @@
       <w:r>
         <w:rPr>
           <w:rFonts w:ascii="Consolas" w:eastAsia="Times New Roman" w:hAnsi="Consolas" w:cs="Times New Roman"/>
-          <w:color w:val="DCDCAA"/>
+          <w:color w:val="9CDCFE"/>
           <w:kern w:val="0"/>
           <w:sz w:val="21"/>
           <w:szCs w:val="21"/>
@@ -1657,7 +1893,7 @@
       <w:r>
         <w:rPr>
           <w:rFonts w:ascii="Consolas" w:eastAsia="Times New Roman" w:hAnsi="Consolas" w:cs="Times New Roman"/>
-          <w:color w:val="569CD6"/>
+          <w:color w:val="9CDCFE"/>
           <w:kern w:val="0"/>
           <w:sz w:val="21"/>
           <w:szCs w:val="21"/>
@@ -1676,7 +1912,31 @@
           <w:lang w:val="en-US" w:eastAsia="ru-RU"/>
           <w14:ligatures w14:val="none"/>
         </w:rPr>
-        <w:t xml:space="preserve">.name </w:t>
+        <w:t>.</w:t>
+      </w:r>
+      <w:r>
+        <w:rPr>
+          <w:rFonts w:ascii="Consolas" w:eastAsia="Times New Roman" w:hAnsi="Consolas" w:cs="Times New Roman"/>
+          <w:color w:val="9CDCFE"/>
+          <w:kern w:val="0"/>
+          <w:sz w:val="21"/>
+          <w:szCs w:val="21"/>
+          <w:lang w:val="en-US" w:eastAsia="ru-RU"/>
+          <w14:ligatures w14:val="none"/>
+        </w:rPr>
+        <w:t>name</w:t>
+      </w:r>
+      <w:r>
+        <w:rPr>
+          <w:rFonts w:ascii="Consolas" w:eastAsia="Times New Roman" w:hAnsi="Consolas" w:cs="Times New Roman"/>
+          <w:color w:val="CCCCCC"/>
+          <w:kern w:val="0"/>
+          <w:sz w:val="21"/>
+          <w:szCs w:val="21"/>
+          <w:lang w:val="en-US" w:eastAsia="ru-RU"/>
+          <w14:ligatures w14:val="none"/>
+        </w:rPr>
+        <w:t xml:space="preserve"> </w:t>
       </w:r>
       <w:r>
         <w:rPr>
@@ -1700,7 +1960,19 @@
           <w:lang w:val="en-US" w:eastAsia="ru-RU"/>
           <w14:ligatures w14:val="none"/>
         </w:rPr>
-        <w:t xml:space="preserve"> name</w:t>
+        <w:t xml:space="preserve"> </w:t>
+      </w:r>
+      <w:r>
+        <w:rPr>
+          <w:rFonts w:ascii="Consolas" w:eastAsia="Times New Roman" w:hAnsi="Consolas" w:cs="Times New Roman"/>
+          <w:color w:val="9CDCFE"/>
+          <w:kern w:val="0"/>
+          <w:sz w:val="21"/>
+          <w:szCs w:val="21"/>
+          <w:lang w:val="en-US" w:eastAsia="ru-RU"/>
+          <w14:ligatures w14:val="none"/>
+        </w:rPr>
+        <w:t>name</w:t>
       </w:r>
     </w:p>
     <w:p>
@@ -1841,7 +2113,20 @@
           <w:lang w:val="en-US" w:eastAsia="ru-RU"/>
           <w14:ligatures w14:val="none"/>
         </w:rPr>
-        <w:t>__init__</w:t>
+        <w:t>__init_</w:t>
+      </w:r>
+      <w:proofErr w:type="gramStart"/>
+      <w:r>
+        <w:rPr>
+          <w:rFonts w:ascii="Consolas" w:eastAsia="Times New Roman" w:hAnsi="Consolas" w:cs="Times New Roman"/>
+          <w:color w:val="DCDCAA"/>
+          <w:kern w:val="0"/>
+          <w:sz w:val="21"/>
+          <w:szCs w:val="21"/>
+          <w:lang w:val="en-US" w:eastAsia="ru-RU"/>
+          <w14:ligatures w14:val="none"/>
+        </w:rPr>
+        <w:t>_</w:t>
       </w:r>
       <w:r>
         <w:rPr>
@@ -1855,6 +2140,7 @@
         </w:rPr>
         <w:t>(</w:t>
       </w:r>
+      <w:proofErr w:type="gramEnd"/>
       <w:r>
         <w:rPr>
           <w:rFonts w:ascii="Consolas" w:eastAsia="Times New Roman" w:hAnsi="Consolas" w:cs="Times New Roman"/>
@@ -1954,10 +2240,11 @@
         </w:rPr>
         <w:t xml:space="preserve">        </w:t>
       </w:r>
-      <w:r>
-        <w:rPr>
-          <w:rFonts w:ascii="Consolas" w:eastAsia="Times New Roman" w:hAnsi="Consolas" w:cs="Times New Roman"/>
-          <w:color w:val="569CD6"/>
+      <w:proofErr w:type="gramStart"/>
+      <w:r>
+        <w:rPr>
+          <w:rFonts w:ascii="Consolas" w:eastAsia="Times New Roman" w:hAnsi="Consolas" w:cs="Times New Roman"/>
+          <w:color w:val="9CDCFE"/>
           <w:kern w:val="0"/>
           <w:sz w:val="21"/>
           <w:szCs w:val="21"/>
@@ -1976,7 +2263,44 @@
           <w:lang w:val="en-US" w:eastAsia="ru-RU"/>
           <w14:ligatures w14:val="none"/>
         </w:rPr>
-        <w:t xml:space="preserve">.libriary_id </w:t>
+        <w:t>.</w:t>
+      </w:r>
+      <w:r>
+        <w:rPr>
+          <w:rFonts w:ascii="Consolas" w:eastAsia="Times New Roman" w:hAnsi="Consolas" w:cs="Times New Roman"/>
+          <w:color w:val="9CDCFE"/>
+          <w:kern w:val="0"/>
+          <w:sz w:val="21"/>
+          <w:szCs w:val="21"/>
+          <w:lang w:val="en-US" w:eastAsia="ru-RU"/>
+          <w14:ligatures w14:val="none"/>
+        </w:rPr>
+        <w:t>libriary</w:t>
+      </w:r>
+      <w:proofErr w:type="gramEnd"/>
+      <w:r>
+        <w:rPr>
+          <w:rFonts w:ascii="Consolas" w:eastAsia="Times New Roman" w:hAnsi="Consolas" w:cs="Times New Roman"/>
+          <w:color w:val="9CDCFE"/>
+          <w:kern w:val="0"/>
+          <w:sz w:val="21"/>
+          <w:szCs w:val="21"/>
+          <w:lang w:val="en-US" w:eastAsia="ru-RU"/>
+          <w14:ligatures w14:val="none"/>
+        </w:rPr>
+        <w:t>_id</w:t>
+      </w:r>
+      <w:r>
+        <w:rPr>
+          <w:rFonts w:ascii="Consolas" w:eastAsia="Times New Roman" w:hAnsi="Consolas" w:cs="Times New Roman"/>
+          <w:color w:val="CCCCCC"/>
+          <w:kern w:val="0"/>
+          <w:sz w:val="21"/>
+          <w:szCs w:val="21"/>
+          <w:lang w:val="en-US" w:eastAsia="ru-RU"/>
+          <w14:ligatures w14:val="none"/>
+        </w:rPr>
+        <w:t xml:space="preserve"> </w:t>
       </w:r>
       <w:r>
         <w:rPr>
@@ -2000,7 +2324,19 @@
           <w:lang w:val="en-US" w:eastAsia="ru-RU"/>
           <w14:ligatures w14:val="none"/>
         </w:rPr>
-        <w:t xml:space="preserve"> libriary_id</w:t>
+        <w:t xml:space="preserve"> </w:t>
+      </w:r>
+      <w:r>
+        <w:rPr>
+          <w:rFonts w:ascii="Consolas" w:eastAsia="Times New Roman" w:hAnsi="Consolas" w:cs="Times New Roman"/>
+          <w:color w:val="9CDCFE"/>
+          <w:kern w:val="0"/>
+          <w:sz w:val="21"/>
+          <w:szCs w:val="21"/>
+          <w:lang w:val="en-US" w:eastAsia="ru-RU"/>
+          <w14:ligatures w14:val="none"/>
+        </w:rPr>
+        <w:t>libriary_id</w:t>
       </w:r>
     </w:p>
     <w:p>
@@ -2029,10 +2365,11 @@
         </w:rPr>
         <w:t xml:space="preserve">        </w:t>
       </w:r>
-      <w:r>
-        <w:rPr>
-          <w:rFonts w:ascii="Consolas" w:eastAsia="Times New Roman" w:hAnsi="Consolas" w:cs="Times New Roman"/>
-          <w:color w:val="569CD6"/>
+      <w:proofErr w:type="gramStart"/>
+      <w:r>
+        <w:rPr>
+          <w:rFonts w:ascii="Consolas" w:eastAsia="Times New Roman" w:hAnsi="Consolas" w:cs="Times New Roman"/>
+          <w:color w:val="9CDCFE"/>
           <w:kern w:val="0"/>
           <w:sz w:val="21"/>
           <w:szCs w:val="21"/>
@@ -2051,7 +2388,44 @@
           <w:lang w:val="en-US" w:eastAsia="ru-RU"/>
           <w14:ligatures w14:val="none"/>
         </w:rPr>
-        <w:t xml:space="preserve">.language_id </w:t>
+        <w:t>.</w:t>
+      </w:r>
+      <w:r>
+        <w:rPr>
+          <w:rFonts w:ascii="Consolas" w:eastAsia="Times New Roman" w:hAnsi="Consolas" w:cs="Times New Roman"/>
+          <w:color w:val="9CDCFE"/>
+          <w:kern w:val="0"/>
+          <w:sz w:val="21"/>
+          <w:szCs w:val="21"/>
+          <w:lang w:val="en-US" w:eastAsia="ru-RU"/>
+          <w14:ligatures w14:val="none"/>
+        </w:rPr>
+        <w:t>language</w:t>
+      </w:r>
+      <w:proofErr w:type="gramEnd"/>
+      <w:r>
+        <w:rPr>
+          <w:rFonts w:ascii="Consolas" w:eastAsia="Times New Roman" w:hAnsi="Consolas" w:cs="Times New Roman"/>
+          <w:color w:val="9CDCFE"/>
+          <w:kern w:val="0"/>
+          <w:sz w:val="21"/>
+          <w:szCs w:val="21"/>
+          <w:lang w:val="en-US" w:eastAsia="ru-RU"/>
+          <w14:ligatures w14:val="none"/>
+        </w:rPr>
+        <w:t>_id</w:t>
+      </w:r>
+      <w:r>
+        <w:rPr>
+          <w:rFonts w:ascii="Consolas" w:eastAsia="Times New Roman" w:hAnsi="Consolas" w:cs="Times New Roman"/>
+          <w:color w:val="CCCCCC"/>
+          <w:kern w:val="0"/>
+          <w:sz w:val="21"/>
+          <w:szCs w:val="21"/>
+          <w:lang w:val="en-US" w:eastAsia="ru-RU"/>
+          <w14:ligatures w14:val="none"/>
+        </w:rPr>
+        <w:t xml:space="preserve"> </w:t>
       </w:r>
       <w:r>
         <w:rPr>
@@ -2075,7 +2449,19 @@
           <w:lang w:val="en-US" w:eastAsia="ru-RU"/>
           <w14:ligatures w14:val="none"/>
         </w:rPr>
-        <w:t xml:space="preserve"> language_id</w:t>
+        <w:t xml:space="preserve"> </w:t>
+      </w:r>
+      <w:r>
+        <w:rPr>
+          <w:rFonts w:ascii="Consolas" w:eastAsia="Times New Roman" w:hAnsi="Consolas" w:cs="Times New Roman"/>
+          <w:color w:val="9CDCFE"/>
+          <w:kern w:val="0"/>
+          <w:sz w:val="21"/>
+          <w:szCs w:val="21"/>
+          <w:lang w:val="en-US" w:eastAsia="ru-RU"/>
+          <w14:ligatures w14:val="none"/>
+        </w:rPr>
+        <w:t>language_id</w:t>
       </w:r>
     </w:p>
     <w:p>
@@ -2110,14 +2496,26 @@
       <w:r>
         <w:rPr>
           <w:rFonts w:ascii="Consolas" w:eastAsia="Times New Roman" w:hAnsi="Consolas" w:cs="Times New Roman"/>
-          <w:color w:val="CCCCCC"/>
-          <w:kern w:val="0"/>
-          <w:sz w:val="21"/>
-          <w:szCs w:val="21"/>
-          <w:lang w:val="en-US" w:eastAsia="ru-RU"/>
-          <w14:ligatures w14:val="none"/>
-        </w:rPr>
-        <w:t xml:space="preserve">languages </w:t>
+          <w:color w:val="9CDCFE"/>
+          <w:kern w:val="0"/>
+          <w:sz w:val="21"/>
+          <w:szCs w:val="21"/>
+          <w:lang w:val="en-US" w:eastAsia="ru-RU"/>
+          <w14:ligatures w14:val="none"/>
+        </w:rPr>
+        <w:t>languages</w:t>
+      </w:r>
+      <w:r>
+        <w:rPr>
+          <w:rFonts w:ascii="Consolas" w:eastAsia="Times New Roman" w:hAnsi="Consolas" w:cs="Times New Roman"/>
+          <w:color w:val="CCCCCC"/>
+          <w:kern w:val="0"/>
+          <w:sz w:val="21"/>
+          <w:szCs w:val="21"/>
+          <w:lang w:val="en-US" w:eastAsia="ru-RU"/>
+          <w14:ligatures w14:val="none"/>
+        </w:rPr>
+        <w:t xml:space="preserve"> </w:t>
       </w:r>
       <w:r>
         <w:rPr>
@@ -2168,8 +2566,34 @@
           <w:lang w:val="en-US" w:eastAsia="ru-RU"/>
           <w14:ligatures w14:val="none"/>
         </w:rPr>
-        <w:t>    Language(</w:t>
-      </w:r>
+        <w:t xml:space="preserve">    </w:t>
+      </w:r>
+      <w:proofErr w:type="gramStart"/>
+      <w:r>
+        <w:rPr>
+          <w:rFonts w:ascii="Consolas" w:eastAsia="Times New Roman" w:hAnsi="Consolas" w:cs="Times New Roman"/>
+          <w:color w:val="4EC9B0"/>
+          <w:kern w:val="0"/>
+          <w:sz w:val="21"/>
+          <w:szCs w:val="21"/>
+          <w:lang w:val="en-US" w:eastAsia="ru-RU"/>
+          <w14:ligatures w14:val="none"/>
+        </w:rPr>
+        <w:t>Language</w:t>
+      </w:r>
+      <w:r>
+        <w:rPr>
+          <w:rFonts w:ascii="Consolas" w:eastAsia="Times New Roman" w:hAnsi="Consolas" w:cs="Times New Roman"/>
+          <w:color w:val="CCCCCC"/>
+          <w:kern w:val="0"/>
+          <w:sz w:val="21"/>
+          <w:szCs w:val="21"/>
+          <w:lang w:val="en-US" w:eastAsia="ru-RU"/>
+          <w14:ligatures w14:val="none"/>
+        </w:rPr>
+        <w:t>(</w:t>
+      </w:r>
+      <w:proofErr w:type="gramEnd"/>
       <w:r>
         <w:rPr>
           <w:rFonts w:ascii="Consolas" w:eastAsia="Times New Roman" w:hAnsi="Consolas" w:cs="Times New Roman"/>
@@ -2244,8 +2668,34 @@
           <w14:ligatures w14:val="none"/>
         </w:rPr>
         <w:lastRenderedPageBreak/>
-        <w:t>    Language(</w:t>
-      </w:r>
+        <w:t xml:space="preserve">    </w:t>
+      </w:r>
+      <w:proofErr w:type="gramStart"/>
+      <w:r>
+        <w:rPr>
+          <w:rFonts w:ascii="Consolas" w:eastAsia="Times New Roman" w:hAnsi="Consolas" w:cs="Times New Roman"/>
+          <w:color w:val="4EC9B0"/>
+          <w:kern w:val="0"/>
+          <w:sz w:val="21"/>
+          <w:szCs w:val="21"/>
+          <w:lang w:val="en-US" w:eastAsia="ru-RU"/>
+          <w14:ligatures w14:val="none"/>
+        </w:rPr>
+        <w:t>Language</w:t>
+      </w:r>
+      <w:r>
+        <w:rPr>
+          <w:rFonts w:ascii="Consolas" w:eastAsia="Times New Roman" w:hAnsi="Consolas" w:cs="Times New Roman"/>
+          <w:color w:val="CCCCCC"/>
+          <w:kern w:val="0"/>
+          <w:sz w:val="21"/>
+          <w:szCs w:val="21"/>
+          <w:lang w:val="en-US" w:eastAsia="ru-RU"/>
+          <w14:ligatures w14:val="none"/>
+        </w:rPr>
+        <w:t>(</w:t>
+      </w:r>
+      <w:proofErr w:type="gramEnd"/>
       <w:r>
         <w:rPr>
           <w:rFonts w:ascii="Consolas" w:eastAsia="Times New Roman" w:hAnsi="Consolas" w:cs="Times New Roman"/>
@@ -2319,8 +2769,34 @@
           <w:lang w:val="en-US" w:eastAsia="ru-RU"/>
           <w14:ligatures w14:val="none"/>
         </w:rPr>
-        <w:t>    Language(</w:t>
-      </w:r>
+        <w:t xml:space="preserve">    </w:t>
+      </w:r>
+      <w:proofErr w:type="gramStart"/>
+      <w:r>
+        <w:rPr>
+          <w:rFonts w:ascii="Consolas" w:eastAsia="Times New Roman" w:hAnsi="Consolas" w:cs="Times New Roman"/>
+          <w:color w:val="4EC9B0"/>
+          <w:kern w:val="0"/>
+          <w:sz w:val="21"/>
+          <w:szCs w:val="21"/>
+          <w:lang w:val="en-US" w:eastAsia="ru-RU"/>
+          <w14:ligatures w14:val="none"/>
+        </w:rPr>
+        <w:t>Language</w:t>
+      </w:r>
+      <w:r>
+        <w:rPr>
+          <w:rFonts w:ascii="Consolas" w:eastAsia="Times New Roman" w:hAnsi="Consolas" w:cs="Times New Roman"/>
+          <w:color w:val="CCCCCC"/>
+          <w:kern w:val="0"/>
+          <w:sz w:val="21"/>
+          <w:szCs w:val="21"/>
+          <w:lang w:val="en-US" w:eastAsia="ru-RU"/>
+          <w14:ligatures w14:val="none"/>
+        </w:rPr>
+        <w:t>(</w:t>
+      </w:r>
+      <w:proofErr w:type="gramEnd"/>
       <w:r>
         <w:rPr>
           <w:rFonts w:ascii="Consolas" w:eastAsia="Times New Roman" w:hAnsi="Consolas" w:cs="Times New Roman"/>
@@ -2394,8 +2870,34 @@
           <w:lang w:val="en-US" w:eastAsia="ru-RU"/>
           <w14:ligatures w14:val="none"/>
         </w:rPr>
-        <w:t>    Language(</w:t>
-      </w:r>
+        <w:t xml:space="preserve">    </w:t>
+      </w:r>
+      <w:proofErr w:type="gramStart"/>
+      <w:r>
+        <w:rPr>
+          <w:rFonts w:ascii="Consolas" w:eastAsia="Times New Roman" w:hAnsi="Consolas" w:cs="Times New Roman"/>
+          <w:color w:val="4EC9B0"/>
+          <w:kern w:val="0"/>
+          <w:sz w:val="21"/>
+          <w:szCs w:val="21"/>
+          <w:lang w:val="en-US" w:eastAsia="ru-RU"/>
+          <w14:ligatures w14:val="none"/>
+        </w:rPr>
+        <w:t>Language</w:t>
+      </w:r>
+      <w:r>
+        <w:rPr>
+          <w:rFonts w:ascii="Consolas" w:eastAsia="Times New Roman" w:hAnsi="Consolas" w:cs="Times New Roman"/>
+          <w:color w:val="CCCCCC"/>
+          <w:kern w:val="0"/>
+          <w:sz w:val="21"/>
+          <w:szCs w:val="21"/>
+          <w:lang w:val="en-US" w:eastAsia="ru-RU"/>
+          <w14:ligatures w14:val="none"/>
+        </w:rPr>
+        <w:t>(</w:t>
+      </w:r>
+      <w:proofErr w:type="gramEnd"/>
       <w:r>
         <w:rPr>
           <w:rFonts w:ascii="Consolas" w:eastAsia="Times New Roman" w:hAnsi="Consolas" w:cs="Times New Roman"/>
@@ -2504,14 +3006,26 @@
       <w:r>
         <w:rPr>
           <w:rFonts w:ascii="Consolas" w:eastAsia="Times New Roman" w:hAnsi="Consolas" w:cs="Times New Roman"/>
-          <w:color w:val="CCCCCC"/>
-          <w:kern w:val="0"/>
-          <w:sz w:val="21"/>
-          <w:szCs w:val="21"/>
-          <w:lang w:val="en-US" w:eastAsia="ru-RU"/>
-          <w14:ligatures w14:val="none"/>
-        </w:rPr>
-        <w:t xml:space="preserve">libriaries </w:t>
+          <w:color w:val="9CDCFE"/>
+          <w:kern w:val="0"/>
+          <w:sz w:val="21"/>
+          <w:szCs w:val="21"/>
+          <w:lang w:val="en-US" w:eastAsia="ru-RU"/>
+          <w14:ligatures w14:val="none"/>
+        </w:rPr>
+        <w:t>libriaries</w:t>
+      </w:r>
+      <w:r>
+        <w:rPr>
+          <w:rFonts w:ascii="Consolas" w:eastAsia="Times New Roman" w:hAnsi="Consolas" w:cs="Times New Roman"/>
+          <w:color w:val="CCCCCC"/>
+          <w:kern w:val="0"/>
+          <w:sz w:val="21"/>
+          <w:szCs w:val="21"/>
+          <w:lang w:val="en-US" w:eastAsia="ru-RU"/>
+          <w14:ligatures w14:val="none"/>
+        </w:rPr>
+        <w:t xml:space="preserve"> </w:t>
       </w:r>
       <w:r>
         <w:rPr>
@@ -2562,8 +3076,34 @@
           <w:lang w:val="en-US" w:eastAsia="ru-RU"/>
           <w14:ligatures w14:val="none"/>
         </w:rPr>
-        <w:t>    Libriary(</w:t>
-      </w:r>
+        <w:t xml:space="preserve">    </w:t>
+      </w:r>
+      <w:proofErr w:type="gramStart"/>
+      <w:r>
+        <w:rPr>
+          <w:rFonts w:ascii="Consolas" w:eastAsia="Times New Roman" w:hAnsi="Consolas" w:cs="Times New Roman"/>
+          <w:color w:val="4EC9B0"/>
+          <w:kern w:val="0"/>
+          <w:sz w:val="21"/>
+          <w:szCs w:val="21"/>
+          <w:lang w:val="en-US" w:eastAsia="ru-RU"/>
+          <w14:ligatures w14:val="none"/>
+        </w:rPr>
+        <w:t>Libriary</w:t>
+      </w:r>
+      <w:r>
+        <w:rPr>
+          <w:rFonts w:ascii="Consolas" w:eastAsia="Times New Roman" w:hAnsi="Consolas" w:cs="Times New Roman"/>
+          <w:color w:val="CCCCCC"/>
+          <w:kern w:val="0"/>
+          <w:sz w:val="21"/>
+          <w:szCs w:val="21"/>
+          <w:lang w:val="en-US" w:eastAsia="ru-RU"/>
+          <w14:ligatures w14:val="none"/>
+        </w:rPr>
+        <w:t>(</w:t>
+      </w:r>
+      <w:proofErr w:type="gramEnd"/>
       <w:r>
         <w:rPr>
           <w:rFonts w:ascii="Consolas" w:eastAsia="Times New Roman" w:hAnsi="Consolas" w:cs="Times New Roman"/>
@@ -2685,8 +3225,34 @@
           <w:lang w:val="en-US" w:eastAsia="ru-RU"/>
           <w14:ligatures w14:val="none"/>
         </w:rPr>
-        <w:t>    Libriary(</w:t>
-      </w:r>
+        <w:t xml:space="preserve">    </w:t>
+      </w:r>
+      <w:proofErr w:type="gramStart"/>
+      <w:r>
+        <w:rPr>
+          <w:rFonts w:ascii="Consolas" w:eastAsia="Times New Roman" w:hAnsi="Consolas" w:cs="Times New Roman"/>
+          <w:color w:val="4EC9B0"/>
+          <w:kern w:val="0"/>
+          <w:sz w:val="21"/>
+          <w:szCs w:val="21"/>
+          <w:lang w:val="en-US" w:eastAsia="ru-RU"/>
+          <w14:ligatures w14:val="none"/>
+        </w:rPr>
+        <w:t>Libriary</w:t>
+      </w:r>
+      <w:r>
+        <w:rPr>
+          <w:rFonts w:ascii="Consolas" w:eastAsia="Times New Roman" w:hAnsi="Consolas" w:cs="Times New Roman"/>
+          <w:color w:val="CCCCCC"/>
+          <w:kern w:val="0"/>
+          <w:sz w:val="21"/>
+          <w:szCs w:val="21"/>
+          <w:lang w:val="en-US" w:eastAsia="ru-RU"/>
+          <w14:ligatures w14:val="none"/>
+        </w:rPr>
+        <w:t>(</w:t>
+      </w:r>
+      <w:proofErr w:type="gramEnd"/>
       <w:r>
         <w:rPr>
           <w:rFonts w:ascii="Consolas" w:eastAsia="Times New Roman" w:hAnsi="Consolas" w:cs="Times New Roman"/>
@@ -2808,8 +3374,34 @@
           <w:lang w:val="en-US" w:eastAsia="ru-RU"/>
           <w14:ligatures w14:val="none"/>
         </w:rPr>
-        <w:t>    Libriary(</w:t>
-      </w:r>
+        <w:t xml:space="preserve">    </w:t>
+      </w:r>
+      <w:proofErr w:type="gramStart"/>
+      <w:r>
+        <w:rPr>
+          <w:rFonts w:ascii="Consolas" w:eastAsia="Times New Roman" w:hAnsi="Consolas" w:cs="Times New Roman"/>
+          <w:color w:val="4EC9B0"/>
+          <w:kern w:val="0"/>
+          <w:sz w:val="21"/>
+          <w:szCs w:val="21"/>
+          <w:lang w:val="en-US" w:eastAsia="ru-RU"/>
+          <w14:ligatures w14:val="none"/>
+        </w:rPr>
+        <w:t>Libriary</w:t>
+      </w:r>
+      <w:r>
+        <w:rPr>
+          <w:rFonts w:ascii="Consolas" w:eastAsia="Times New Roman" w:hAnsi="Consolas" w:cs="Times New Roman"/>
+          <w:color w:val="CCCCCC"/>
+          <w:kern w:val="0"/>
+          <w:sz w:val="21"/>
+          <w:szCs w:val="21"/>
+          <w:lang w:val="en-US" w:eastAsia="ru-RU"/>
+          <w14:ligatures w14:val="none"/>
+        </w:rPr>
+        <w:t>(</w:t>
+      </w:r>
+      <w:proofErr w:type="gramEnd"/>
       <w:r>
         <w:rPr>
           <w:rFonts w:ascii="Consolas" w:eastAsia="Times New Roman" w:hAnsi="Consolas" w:cs="Times New Roman"/>
@@ -2931,8 +3523,34 @@
           <w:lang w:val="en-US" w:eastAsia="ru-RU"/>
           <w14:ligatures w14:val="none"/>
         </w:rPr>
-        <w:t>    Libriary(</w:t>
-      </w:r>
+        <w:t xml:space="preserve">    </w:t>
+      </w:r>
+      <w:proofErr w:type="gramStart"/>
+      <w:r>
+        <w:rPr>
+          <w:rFonts w:ascii="Consolas" w:eastAsia="Times New Roman" w:hAnsi="Consolas" w:cs="Times New Roman"/>
+          <w:color w:val="4EC9B0"/>
+          <w:kern w:val="0"/>
+          <w:sz w:val="21"/>
+          <w:szCs w:val="21"/>
+          <w:lang w:val="en-US" w:eastAsia="ru-RU"/>
+          <w14:ligatures w14:val="none"/>
+        </w:rPr>
+        <w:t>Libriary</w:t>
+      </w:r>
+      <w:r>
+        <w:rPr>
+          <w:rFonts w:ascii="Consolas" w:eastAsia="Times New Roman" w:hAnsi="Consolas" w:cs="Times New Roman"/>
+          <w:color w:val="CCCCCC"/>
+          <w:kern w:val="0"/>
+          <w:sz w:val="21"/>
+          <w:szCs w:val="21"/>
+          <w:lang w:val="en-US" w:eastAsia="ru-RU"/>
+          <w14:ligatures w14:val="none"/>
+        </w:rPr>
+        <w:t>(</w:t>
+      </w:r>
+      <w:proofErr w:type="gramEnd"/>
       <w:r>
         <w:rPr>
           <w:rFonts w:ascii="Consolas" w:eastAsia="Times New Roman" w:hAnsi="Consolas" w:cs="Times New Roman"/>
@@ -3054,8 +3672,34 @@
           <w:lang w:val="en-US" w:eastAsia="ru-RU"/>
           <w14:ligatures w14:val="none"/>
         </w:rPr>
-        <w:t>    Libriary(</w:t>
-      </w:r>
+        <w:t xml:space="preserve">    </w:t>
+      </w:r>
+      <w:proofErr w:type="gramStart"/>
+      <w:r>
+        <w:rPr>
+          <w:rFonts w:ascii="Consolas" w:eastAsia="Times New Roman" w:hAnsi="Consolas" w:cs="Times New Roman"/>
+          <w:color w:val="4EC9B0"/>
+          <w:kern w:val="0"/>
+          <w:sz w:val="21"/>
+          <w:szCs w:val="21"/>
+          <w:lang w:val="en-US" w:eastAsia="ru-RU"/>
+          <w14:ligatures w14:val="none"/>
+        </w:rPr>
+        <w:t>Libriary</w:t>
+      </w:r>
+      <w:r>
+        <w:rPr>
+          <w:rFonts w:ascii="Consolas" w:eastAsia="Times New Roman" w:hAnsi="Consolas" w:cs="Times New Roman"/>
+          <w:color w:val="CCCCCC"/>
+          <w:kern w:val="0"/>
+          <w:sz w:val="21"/>
+          <w:szCs w:val="21"/>
+          <w:lang w:val="en-US" w:eastAsia="ru-RU"/>
+          <w14:ligatures w14:val="none"/>
+        </w:rPr>
+        <w:t>(</w:t>
+      </w:r>
+      <w:proofErr w:type="gramEnd"/>
       <w:r>
         <w:rPr>
           <w:rFonts w:ascii="Consolas" w:eastAsia="Times New Roman" w:hAnsi="Consolas" w:cs="Times New Roman"/>
@@ -3212,14 +3856,26 @@
       <w:r>
         <w:rPr>
           <w:rFonts w:ascii="Consolas" w:eastAsia="Times New Roman" w:hAnsi="Consolas" w:cs="Times New Roman"/>
-          <w:color w:val="CCCCCC"/>
-          <w:kern w:val="0"/>
-          <w:sz w:val="21"/>
-          <w:szCs w:val="21"/>
-          <w:lang w:val="en-US" w:eastAsia="ru-RU"/>
-          <w14:ligatures w14:val="none"/>
-        </w:rPr>
-        <w:t xml:space="preserve">libriaries_languages </w:t>
+          <w:color w:val="9CDCFE"/>
+          <w:kern w:val="0"/>
+          <w:sz w:val="21"/>
+          <w:szCs w:val="21"/>
+          <w:lang w:val="en-US" w:eastAsia="ru-RU"/>
+          <w14:ligatures w14:val="none"/>
+        </w:rPr>
+        <w:t>libriaries_languages</w:t>
+      </w:r>
+      <w:r>
+        <w:rPr>
+          <w:rFonts w:ascii="Consolas" w:eastAsia="Times New Roman" w:hAnsi="Consolas" w:cs="Times New Roman"/>
+          <w:color w:val="CCCCCC"/>
+          <w:kern w:val="0"/>
+          <w:sz w:val="21"/>
+          <w:szCs w:val="21"/>
+          <w:lang w:val="en-US" w:eastAsia="ru-RU"/>
+          <w14:ligatures w14:val="none"/>
+        </w:rPr>
+        <w:t xml:space="preserve"> </w:t>
       </w:r>
       <w:r>
         <w:rPr>
@@ -3270,8 +3926,34 @@
           <w:lang w:val="en-US" w:eastAsia="ru-RU"/>
           <w14:ligatures w14:val="none"/>
         </w:rPr>
-        <w:t>    LibriaryLanguage(</w:t>
-      </w:r>
+        <w:t xml:space="preserve">    </w:t>
+      </w:r>
+      <w:proofErr w:type="gramStart"/>
+      <w:r>
+        <w:rPr>
+          <w:rFonts w:ascii="Consolas" w:eastAsia="Times New Roman" w:hAnsi="Consolas" w:cs="Times New Roman"/>
+          <w:color w:val="4EC9B0"/>
+          <w:kern w:val="0"/>
+          <w:sz w:val="21"/>
+          <w:szCs w:val="21"/>
+          <w:lang w:val="en-US" w:eastAsia="ru-RU"/>
+          <w14:ligatures w14:val="none"/>
+        </w:rPr>
+        <w:t>LibriaryLanguage</w:t>
+      </w:r>
+      <w:r>
+        <w:rPr>
+          <w:rFonts w:ascii="Consolas" w:eastAsia="Times New Roman" w:hAnsi="Consolas" w:cs="Times New Roman"/>
+          <w:color w:val="CCCCCC"/>
+          <w:kern w:val="0"/>
+          <w:sz w:val="21"/>
+          <w:szCs w:val="21"/>
+          <w:lang w:val="en-US" w:eastAsia="ru-RU"/>
+          <w14:ligatures w14:val="none"/>
+        </w:rPr>
+        <w:t>(</w:t>
+      </w:r>
+      <w:proofErr w:type="gramEnd"/>
       <w:r>
         <w:rPr>
           <w:rFonts w:ascii="Consolas" w:eastAsia="Times New Roman" w:hAnsi="Consolas" w:cs="Times New Roman"/>
@@ -3345,8 +4027,34 @@
           <w:lang w:val="en-US" w:eastAsia="ru-RU"/>
           <w14:ligatures w14:val="none"/>
         </w:rPr>
-        <w:t>    LibriaryLanguage(</w:t>
-      </w:r>
+        <w:t xml:space="preserve">    </w:t>
+      </w:r>
+      <w:proofErr w:type="gramStart"/>
+      <w:r>
+        <w:rPr>
+          <w:rFonts w:ascii="Consolas" w:eastAsia="Times New Roman" w:hAnsi="Consolas" w:cs="Times New Roman"/>
+          <w:color w:val="4EC9B0"/>
+          <w:kern w:val="0"/>
+          <w:sz w:val="21"/>
+          <w:szCs w:val="21"/>
+          <w:lang w:val="en-US" w:eastAsia="ru-RU"/>
+          <w14:ligatures w14:val="none"/>
+        </w:rPr>
+        <w:t>LibriaryLanguage</w:t>
+      </w:r>
+      <w:r>
+        <w:rPr>
+          <w:rFonts w:ascii="Consolas" w:eastAsia="Times New Roman" w:hAnsi="Consolas" w:cs="Times New Roman"/>
+          <w:color w:val="CCCCCC"/>
+          <w:kern w:val="0"/>
+          <w:sz w:val="21"/>
+          <w:szCs w:val="21"/>
+          <w:lang w:val="en-US" w:eastAsia="ru-RU"/>
+          <w14:ligatures w14:val="none"/>
+        </w:rPr>
+        <w:t>(</w:t>
+      </w:r>
+      <w:proofErr w:type="gramEnd"/>
       <w:r>
         <w:rPr>
           <w:rFonts w:ascii="Consolas" w:eastAsia="Times New Roman" w:hAnsi="Consolas" w:cs="Times New Roman"/>
@@ -3420,8 +4128,34 @@
           <w:lang w:val="en-US" w:eastAsia="ru-RU"/>
           <w14:ligatures w14:val="none"/>
         </w:rPr>
-        <w:t>    LibriaryLanguage(</w:t>
-      </w:r>
+        <w:t xml:space="preserve">    </w:t>
+      </w:r>
+      <w:proofErr w:type="gramStart"/>
+      <w:r>
+        <w:rPr>
+          <w:rFonts w:ascii="Consolas" w:eastAsia="Times New Roman" w:hAnsi="Consolas" w:cs="Times New Roman"/>
+          <w:color w:val="4EC9B0"/>
+          <w:kern w:val="0"/>
+          <w:sz w:val="21"/>
+          <w:szCs w:val="21"/>
+          <w:lang w:val="en-US" w:eastAsia="ru-RU"/>
+          <w14:ligatures w14:val="none"/>
+        </w:rPr>
+        <w:t>LibriaryLanguage</w:t>
+      </w:r>
+      <w:r>
+        <w:rPr>
+          <w:rFonts w:ascii="Consolas" w:eastAsia="Times New Roman" w:hAnsi="Consolas" w:cs="Times New Roman"/>
+          <w:color w:val="CCCCCC"/>
+          <w:kern w:val="0"/>
+          <w:sz w:val="21"/>
+          <w:szCs w:val="21"/>
+          <w:lang w:val="en-US" w:eastAsia="ru-RU"/>
+          <w14:ligatures w14:val="none"/>
+        </w:rPr>
+        <w:t>(</w:t>
+      </w:r>
+      <w:proofErr w:type="gramEnd"/>
       <w:r>
         <w:rPr>
           <w:rFonts w:ascii="Consolas" w:eastAsia="Times New Roman" w:hAnsi="Consolas" w:cs="Times New Roman"/>
@@ -3495,8 +4229,34 @@
           <w:lang w:val="en-US" w:eastAsia="ru-RU"/>
           <w14:ligatures w14:val="none"/>
         </w:rPr>
-        <w:t>    LibriaryLanguage(</w:t>
-      </w:r>
+        <w:t xml:space="preserve">    </w:t>
+      </w:r>
+      <w:proofErr w:type="gramStart"/>
+      <w:r>
+        <w:rPr>
+          <w:rFonts w:ascii="Consolas" w:eastAsia="Times New Roman" w:hAnsi="Consolas" w:cs="Times New Roman"/>
+          <w:color w:val="4EC9B0"/>
+          <w:kern w:val="0"/>
+          <w:sz w:val="21"/>
+          <w:szCs w:val="21"/>
+          <w:lang w:val="en-US" w:eastAsia="ru-RU"/>
+          <w14:ligatures w14:val="none"/>
+        </w:rPr>
+        <w:t>LibriaryLanguage</w:t>
+      </w:r>
+      <w:r>
+        <w:rPr>
+          <w:rFonts w:ascii="Consolas" w:eastAsia="Times New Roman" w:hAnsi="Consolas" w:cs="Times New Roman"/>
+          <w:color w:val="CCCCCC"/>
+          <w:kern w:val="0"/>
+          <w:sz w:val="21"/>
+          <w:szCs w:val="21"/>
+          <w:lang w:val="en-US" w:eastAsia="ru-RU"/>
+          <w14:ligatures w14:val="none"/>
+        </w:rPr>
+        <w:t>(</w:t>
+      </w:r>
+      <w:proofErr w:type="gramEnd"/>
       <w:r>
         <w:rPr>
           <w:rFonts w:ascii="Consolas" w:eastAsia="Times New Roman" w:hAnsi="Consolas" w:cs="Times New Roman"/>
@@ -3570,8 +4330,34 @@
           <w:lang w:val="en-US" w:eastAsia="ru-RU"/>
           <w14:ligatures w14:val="none"/>
         </w:rPr>
-        <w:t>    LibriaryLanguage(</w:t>
-      </w:r>
+        <w:t xml:space="preserve">    </w:t>
+      </w:r>
+      <w:proofErr w:type="gramStart"/>
+      <w:r>
+        <w:rPr>
+          <w:rFonts w:ascii="Consolas" w:eastAsia="Times New Roman" w:hAnsi="Consolas" w:cs="Times New Roman"/>
+          <w:color w:val="4EC9B0"/>
+          <w:kern w:val="0"/>
+          <w:sz w:val="21"/>
+          <w:szCs w:val="21"/>
+          <w:lang w:val="en-US" w:eastAsia="ru-RU"/>
+          <w14:ligatures w14:val="none"/>
+        </w:rPr>
+        <w:t>LibriaryLanguage</w:t>
+      </w:r>
+      <w:r>
+        <w:rPr>
+          <w:rFonts w:ascii="Consolas" w:eastAsia="Times New Roman" w:hAnsi="Consolas" w:cs="Times New Roman"/>
+          <w:color w:val="CCCCCC"/>
+          <w:kern w:val="0"/>
+          <w:sz w:val="21"/>
+          <w:szCs w:val="21"/>
+          <w:lang w:val="en-US" w:eastAsia="ru-RU"/>
+          <w14:ligatures w14:val="none"/>
+        </w:rPr>
+        <w:t>(</w:t>
+      </w:r>
+      <w:proofErr w:type="gramEnd"/>
       <w:r>
         <w:rPr>
           <w:rFonts w:ascii="Consolas" w:eastAsia="Times New Roman" w:hAnsi="Consolas" w:cs="Times New Roman"/>
@@ -3645,8 +4431,34 @@
           <w:lang w:val="en-US" w:eastAsia="ru-RU"/>
           <w14:ligatures w14:val="none"/>
         </w:rPr>
-        <w:t>    LibriaryLanguage(</w:t>
-      </w:r>
+        <w:t xml:space="preserve">    </w:t>
+      </w:r>
+      <w:proofErr w:type="gramStart"/>
+      <w:r>
+        <w:rPr>
+          <w:rFonts w:ascii="Consolas" w:eastAsia="Times New Roman" w:hAnsi="Consolas" w:cs="Times New Roman"/>
+          <w:color w:val="4EC9B0"/>
+          <w:kern w:val="0"/>
+          <w:sz w:val="21"/>
+          <w:szCs w:val="21"/>
+          <w:lang w:val="en-US" w:eastAsia="ru-RU"/>
+          <w14:ligatures w14:val="none"/>
+        </w:rPr>
+        <w:t>LibriaryLanguage</w:t>
+      </w:r>
+      <w:r>
+        <w:rPr>
+          <w:rFonts w:ascii="Consolas" w:eastAsia="Times New Roman" w:hAnsi="Consolas" w:cs="Times New Roman"/>
+          <w:color w:val="CCCCCC"/>
+          <w:kern w:val="0"/>
+          <w:sz w:val="21"/>
+          <w:szCs w:val="21"/>
+          <w:lang w:val="en-US" w:eastAsia="ru-RU"/>
+          <w14:ligatures w14:val="none"/>
+        </w:rPr>
+        <w:t>(</w:t>
+      </w:r>
+      <w:proofErr w:type="gramEnd"/>
       <w:r>
         <w:rPr>
           <w:rFonts w:ascii="Consolas" w:eastAsia="Times New Roman" w:hAnsi="Consolas" w:cs="Times New Roman"/>
@@ -3720,8 +4532,34 @@
           <w:lang w:val="en-US" w:eastAsia="ru-RU"/>
           <w14:ligatures w14:val="none"/>
         </w:rPr>
-        <w:t>    LibriaryLanguage(</w:t>
-      </w:r>
+        <w:t xml:space="preserve">    </w:t>
+      </w:r>
+      <w:proofErr w:type="gramStart"/>
+      <w:r>
+        <w:rPr>
+          <w:rFonts w:ascii="Consolas" w:eastAsia="Times New Roman" w:hAnsi="Consolas" w:cs="Times New Roman"/>
+          <w:color w:val="4EC9B0"/>
+          <w:kern w:val="0"/>
+          <w:sz w:val="21"/>
+          <w:szCs w:val="21"/>
+          <w:lang w:val="en-US" w:eastAsia="ru-RU"/>
+          <w14:ligatures w14:val="none"/>
+        </w:rPr>
+        <w:t>LibriaryLanguage</w:t>
+      </w:r>
+      <w:r>
+        <w:rPr>
+          <w:rFonts w:ascii="Consolas" w:eastAsia="Times New Roman" w:hAnsi="Consolas" w:cs="Times New Roman"/>
+          <w:color w:val="CCCCCC"/>
+          <w:kern w:val="0"/>
+          <w:sz w:val="21"/>
+          <w:szCs w:val="21"/>
+          <w:lang w:val="en-US" w:eastAsia="ru-RU"/>
+          <w14:ligatures w14:val="none"/>
+        </w:rPr>
+        <w:t>(</w:t>
+      </w:r>
+      <w:proofErr w:type="gramEnd"/>
       <w:r>
         <w:rPr>
           <w:rFonts w:ascii="Consolas" w:eastAsia="Times New Roman" w:hAnsi="Consolas" w:cs="Times New Roman"/>
@@ -3926,6 +4764,7 @@
         </w:rPr>
         <w:t xml:space="preserve">    </w:t>
       </w:r>
+      <w:proofErr w:type="gramStart"/>
       <w:r>
         <w:rPr>
           <w:rFonts w:ascii="Consolas" w:eastAsia="Times New Roman" w:hAnsi="Consolas" w:cs="Times New Roman"/>
@@ -3950,6 +4789,7 @@
         </w:rPr>
         <w:t>(</w:t>
       </w:r>
+      <w:proofErr w:type="gramEnd"/>
       <w:r>
         <w:rPr>
           <w:rFonts w:ascii="Consolas" w:eastAsia="Times New Roman" w:hAnsi="Consolas" w:cs="Times New Roman"/>
@@ -4062,7 +4902,31 @@
           <w:lang w:val="en-US" w:eastAsia="ru-RU"/>
           <w14:ligatures w14:val="none"/>
         </w:rPr>
-        <w:t xml:space="preserve">    result </w:t>
+        <w:t xml:space="preserve">    </w:t>
+      </w:r>
+      <w:r>
+        <w:rPr>
+          <w:rFonts w:ascii="Consolas" w:eastAsia="Times New Roman" w:hAnsi="Consolas" w:cs="Times New Roman"/>
+          <w:color w:val="9CDCFE"/>
+          <w:kern w:val="0"/>
+          <w:sz w:val="21"/>
+          <w:szCs w:val="21"/>
+          <w:lang w:val="en-US" w:eastAsia="ru-RU"/>
+          <w14:ligatures w14:val="none"/>
+        </w:rPr>
+        <w:t>result</w:t>
+      </w:r>
+      <w:r>
+        <w:rPr>
+          <w:rFonts w:ascii="Consolas" w:eastAsia="Times New Roman" w:hAnsi="Consolas" w:cs="Times New Roman"/>
+          <w:color w:val="CCCCCC"/>
+          <w:kern w:val="0"/>
+          <w:sz w:val="21"/>
+          <w:szCs w:val="21"/>
+          <w:lang w:val="en-US" w:eastAsia="ru-RU"/>
+          <w14:ligatures w14:val="none"/>
+        </w:rPr>
+        <w:t xml:space="preserve"> </w:t>
       </w:r>
       <w:r>
         <w:rPr>
@@ -4088,6 +4952,7 @@
         </w:rPr>
         <w:t xml:space="preserve"> </w:t>
       </w:r>
+      <w:proofErr w:type="gramStart"/>
       <w:r>
         <w:rPr>
           <w:rFonts w:ascii="Consolas" w:eastAsia="Times New Roman" w:hAnsi="Consolas" w:cs="Times New Roman"/>
@@ -4110,7 +4975,20 @@
           <w:lang w:val="en-US" w:eastAsia="ru-RU"/>
           <w14:ligatures w14:val="none"/>
         </w:rPr>
-        <w:t>()</w:t>
+        <w:t>(</w:t>
+      </w:r>
+      <w:proofErr w:type="gramEnd"/>
+      <w:r>
+        <w:rPr>
+          <w:rFonts w:ascii="Consolas" w:eastAsia="Times New Roman" w:hAnsi="Consolas" w:cs="Times New Roman"/>
+          <w:color w:val="CCCCCC"/>
+          <w:kern w:val="0"/>
+          <w:sz w:val="21"/>
+          <w:szCs w:val="21"/>
+          <w:lang w:val="en-US" w:eastAsia="ru-RU"/>
+          <w14:ligatures w14:val="none"/>
+        </w:rPr>
+        <w:t>)</w:t>
       </w:r>
     </w:p>
     <w:p>
@@ -4176,7 +5054,31 @@
           <w:lang w:val="en-US" w:eastAsia="ru-RU"/>
           <w14:ligatures w14:val="none"/>
         </w:rPr>
-        <w:t xml:space="preserve"> lang </w:t>
+        <w:t xml:space="preserve"> </w:t>
+      </w:r>
+      <w:r>
+        <w:rPr>
+          <w:rFonts w:ascii="Consolas" w:eastAsia="Times New Roman" w:hAnsi="Consolas" w:cs="Times New Roman"/>
+          <w:color w:val="9CDCFE"/>
+          <w:kern w:val="0"/>
+          <w:sz w:val="21"/>
+          <w:szCs w:val="21"/>
+          <w:lang w:val="en-US" w:eastAsia="ru-RU"/>
+          <w14:ligatures w14:val="none"/>
+        </w:rPr>
+        <w:t>lang</w:t>
+      </w:r>
+      <w:r>
+        <w:rPr>
+          <w:rFonts w:ascii="Consolas" w:eastAsia="Times New Roman" w:hAnsi="Consolas" w:cs="Times New Roman"/>
+          <w:color w:val="CCCCCC"/>
+          <w:kern w:val="0"/>
+          <w:sz w:val="21"/>
+          <w:szCs w:val="21"/>
+          <w:lang w:val="en-US" w:eastAsia="ru-RU"/>
+          <w14:ligatures w14:val="none"/>
+        </w:rPr>
+        <w:t xml:space="preserve"> </w:t>
       </w:r>
       <w:r>
         <w:rPr>
@@ -4200,7 +5102,55 @@
           <w:lang w:val="en-US" w:eastAsia="ru-RU"/>
           <w14:ligatures w14:val="none"/>
         </w:rPr>
-        <w:t xml:space="preserve"> {lang_name </w:t>
+        <w:t xml:space="preserve"> [</w:t>
+      </w:r>
+      <w:r>
+        <w:rPr>
+          <w:rFonts w:ascii="Consolas" w:eastAsia="Times New Roman" w:hAnsi="Consolas" w:cs="Times New Roman"/>
+          <w:color w:val="9CDCFE"/>
+          <w:kern w:val="0"/>
+          <w:sz w:val="21"/>
+          <w:szCs w:val="21"/>
+          <w:lang w:val="en-US" w:eastAsia="ru-RU"/>
+          <w14:ligatures w14:val="none"/>
+        </w:rPr>
+        <w:t>lang_obj</w:t>
+      </w:r>
+      <w:r>
+        <w:rPr>
+          <w:rFonts w:ascii="Consolas" w:eastAsia="Times New Roman" w:hAnsi="Consolas" w:cs="Times New Roman"/>
+          <w:color w:val="CCCCCC"/>
+          <w:kern w:val="0"/>
+          <w:sz w:val="21"/>
+          <w:szCs w:val="21"/>
+          <w:lang w:val="en-US" w:eastAsia="ru-RU"/>
+          <w14:ligatures w14:val="none"/>
+        </w:rPr>
+        <w:t>.</w:t>
+      </w:r>
+      <w:r>
+        <w:rPr>
+          <w:rFonts w:ascii="Consolas" w:eastAsia="Times New Roman" w:hAnsi="Consolas" w:cs="Times New Roman"/>
+          <w:color w:val="9CDCFE"/>
+          <w:kern w:val="0"/>
+          <w:sz w:val="21"/>
+          <w:szCs w:val="21"/>
+          <w:lang w:val="en-US" w:eastAsia="ru-RU"/>
+          <w14:ligatures w14:val="none"/>
+        </w:rPr>
+        <w:t>name</w:t>
+      </w:r>
+      <w:r>
+        <w:rPr>
+          <w:rFonts w:ascii="Consolas" w:eastAsia="Times New Roman" w:hAnsi="Consolas" w:cs="Times New Roman"/>
+          <w:color w:val="CCCCCC"/>
+          <w:kern w:val="0"/>
+          <w:sz w:val="21"/>
+          <w:szCs w:val="21"/>
+          <w:lang w:val="en-US" w:eastAsia="ru-RU"/>
+          <w14:ligatures w14:val="none"/>
+        </w:rPr>
+        <w:t xml:space="preserve"> </w:t>
       </w:r>
       <w:r>
         <w:rPr>
@@ -4224,7 +5174,31 @@
           <w:lang w:val="en-US" w:eastAsia="ru-RU"/>
           <w14:ligatures w14:val="none"/>
         </w:rPr>
-        <w:t xml:space="preserve"> _, _, lang_name </w:t>
+        <w:t xml:space="preserve"> </w:t>
+      </w:r>
+      <w:r>
+        <w:rPr>
+          <w:rFonts w:ascii="Consolas" w:eastAsia="Times New Roman" w:hAnsi="Consolas" w:cs="Times New Roman"/>
+          <w:color w:val="9CDCFE"/>
+          <w:kern w:val="0"/>
+          <w:sz w:val="21"/>
+          <w:szCs w:val="21"/>
+          <w:lang w:val="en-US" w:eastAsia="ru-RU"/>
+          <w14:ligatures w14:val="none"/>
+        </w:rPr>
+        <w:t>lang_obj</w:t>
+      </w:r>
+      <w:r>
+        <w:rPr>
+          <w:rFonts w:ascii="Consolas" w:eastAsia="Times New Roman" w:hAnsi="Consolas" w:cs="Times New Roman"/>
+          <w:color w:val="CCCCCC"/>
+          <w:kern w:val="0"/>
+          <w:sz w:val="21"/>
+          <w:szCs w:val="21"/>
+          <w:lang w:val="en-US" w:eastAsia="ru-RU"/>
+          <w14:ligatures w14:val="none"/>
+        </w:rPr>
+        <w:t xml:space="preserve"> </w:t>
       </w:r>
       <w:r>
         <w:rPr>
@@ -4248,7 +5222,31 @@
           <w:lang w:val="en-US" w:eastAsia="ru-RU"/>
           <w14:ligatures w14:val="none"/>
         </w:rPr>
-        <w:t xml:space="preserve"> one_to_many}:</w:t>
+        <w:t xml:space="preserve"> </w:t>
+      </w:r>
+      <w:r>
+        <w:rPr>
+          <w:rFonts w:ascii="Consolas" w:eastAsia="Times New Roman" w:hAnsi="Consolas" w:cs="Times New Roman"/>
+          <w:color w:val="9CDCFE"/>
+          <w:kern w:val="0"/>
+          <w:sz w:val="21"/>
+          <w:szCs w:val="21"/>
+          <w:lang w:val="en-US" w:eastAsia="ru-RU"/>
+          <w14:ligatures w14:val="none"/>
+        </w:rPr>
+        <w:t>languages</w:t>
+      </w:r>
+      <w:r>
+        <w:rPr>
+          <w:rFonts w:ascii="Consolas" w:eastAsia="Times New Roman" w:hAnsi="Consolas" w:cs="Times New Roman"/>
+          <w:color w:val="CCCCCC"/>
+          <w:kern w:val="0"/>
+          <w:sz w:val="21"/>
+          <w:szCs w:val="21"/>
+          <w:lang w:val="en-US" w:eastAsia="ru-RU"/>
+          <w14:ligatures w14:val="none"/>
+        </w:rPr>
+        <w:t>]:</w:t>
       </w:r>
     </w:p>
     <w:p>
@@ -4275,7 +5273,31 @@
           <w:lang w:val="en-US" w:eastAsia="ru-RU"/>
           <w14:ligatures w14:val="none"/>
         </w:rPr>
-        <w:t xml:space="preserve">        libs </w:t>
+        <w:t xml:space="preserve">        </w:t>
+      </w:r>
+      <w:r>
+        <w:rPr>
+          <w:rFonts w:ascii="Consolas" w:eastAsia="Times New Roman" w:hAnsi="Consolas" w:cs="Times New Roman"/>
+          <w:color w:val="9CDCFE"/>
+          <w:kern w:val="0"/>
+          <w:sz w:val="21"/>
+          <w:szCs w:val="21"/>
+          <w:lang w:val="en-US" w:eastAsia="ru-RU"/>
+          <w14:ligatures w14:val="none"/>
+        </w:rPr>
+        <w:t>libs</w:t>
+      </w:r>
+      <w:r>
+        <w:rPr>
+          <w:rFonts w:ascii="Consolas" w:eastAsia="Times New Roman" w:hAnsi="Consolas" w:cs="Times New Roman"/>
+          <w:color w:val="CCCCCC"/>
+          <w:kern w:val="0"/>
+          <w:sz w:val="21"/>
+          <w:szCs w:val="21"/>
+          <w:lang w:val="en-US" w:eastAsia="ru-RU"/>
+          <w14:ligatures w14:val="none"/>
+        </w:rPr>
+        <w:t xml:space="preserve"> </w:t>
       </w:r>
       <w:r>
         <w:rPr>
@@ -4299,7 +5321,31 @@
           <w:lang w:val="en-US" w:eastAsia="ru-RU"/>
           <w14:ligatures w14:val="none"/>
         </w:rPr>
-        <w:t xml:space="preserve"> [lib_name </w:t>
+        <w:t xml:space="preserve"> [</w:t>
+      </w:r>
+      <w:r>
+        <w:rPr>
+          <w:rFonts w:ascii="Consolas" w:eastAsia="Times New Roman" w:hAnsi="Consolas" w:cs="Times New Roman"/>
+          <w:color w:val="9CDCFE"/>
+          <w:kern w:val="0"/>
+          <w:sz w:val="21"/>
+          <w:szCs w:val="21"/>
+          <w:lang w:val="en-US" w:eastAsia="ru-RU"/>
+          <w14:ligatures w14:val="none"/>
+        </w:rPr>
+        <w:t>lib_name</w:t>
+      </w:r>
+      <w:r>
+        <w:rPr>
+          <w:rFonts w:ascii="Consolas" w:eastAsia="Times New Roman" w:hAnsi="Consolas" w:cs="Times New Roman"/>
+          <w:color w:val="CCCCCC"/>
+          <w:kern w:val="0"/>
+          <w:sz w:val="21"/>
+          <w:szCs w:val="21"/>
+          <w:lang w:val="en-US" w:eastAsia="ru-RU"/>
+          <w14:ligatures w14:val="none"/>
+        </w:rPr>
+        <w:t xml:space="preserve"> </w:t>
       </w:r>
       <w:r>
         <w:rPr>
@@ -4323,7 +5369,79 @@
           <w:lang w:val="en-US" w:eastAsia="ru-RU"/>
           <w14:ligatures w14:val="none"/>
         </w:rPr>
-        <w:t xml:space="preserve"> lib_name, _, target_lang </w:t>
+        <w:t xml:space="preserve"> </w:t>
+      </w:r>
+      <w:r>
+        <w:rPr>
+          <w:rFonts w:ascii="Consolas" w:eastAsia="Times New Roman" w:hAnsi="Consolas" w:cs="Times New Roman"/>
+          <w:color w:val="9CDCFE"/>
+          <w:kern w:val="0"/>
+          <w:sz w:val="21"/>
+          <w:szCs w:val="21"/>
+          <w:lang w:val="en-US" w:eastAsia="ru-RU"/>
+          <w14:ligatures w14:val="none"/>
+        </w:rPr>
+        <w:t>lib_name</w:t>
+      </w:r>
+      <w:r>
+        <w:rPr>
+          <w:rFonts w:ascii="Consolas" w:eastAsia="Times New Roman" w:hAnsi="Consolas" w:cs="Times New Roman"/>
+          <w:color w:val="CCCCCC"/>
+          <w:kern w:val="0"/>
+          <w:sz w:val="21"/>
+          <w:szCs w:val="21"/>
+          <w:lang w:val="en-US" w:eastAsia="ru-RU"/>
+          <w14:ligatures w14:val="none"/>
+        </w:rPr>
+        <w:t xml:space="preserve">, </w:t>
+      </w:r>
+      <w:r>
+        <w:rPr>
+          <w:rFonts w:ascii="Consolas" w:eastAsia="Times New Roman" w:hAnsi="Consolas" w:cs="Times New Roman"/>
+          <w:color w:val="9CDCFE"/>
+          <w:kern w:val="0"/>
+          <w:sz w:val="21"/>
+          <w:szCs w:val="21"/>
+          <w:lang w:val="en-US" w:eastAsia="ru-RU"/>
+          <w14:ligatures w14:val="none"/>
+        </w:rPr>
+        <w:t>_</w:t>
+      </w:r>
+      <w:r>
+        <w:rPr>
+          <w:rFonts w:ascii="Consolas" w:eastAsia="Times New Roman" w:hAnsi="Consolas" w:cs="Times New Roman"/>
+          <w:color w:val="CCCCCC"/>
+          <w:kern w:val="0"/>
+          <w:sz w:val="21"/>
+          <w:szCs w:val="21"/>
+          <w:lang w:val="en-US" w:eastAsia="ru-RU"/>
+          <w14:ligatures w14:val="none"/>
+        </w:rPr>
+        <w:t xml:space="preserve">, </w:t>
+      </w:r>
+      <w:r>
+        <w:rPr>
+          <w:rFonts w:ascii="Consolas" w:eastAsia="Times New Roman" w:hAnsi="Consolas" w:cs="Times New Roman"/>
+          <w:color w:val="9CDCFE"/>
+          <w:kern w:val="0"/>
+          <w:sz w:val="21"/>
+          <w:szCs w:val="21"/>
+          <w:lang w:val="en-US" w:eastAsia="ru-RU"/>
+          <w14:ligatures w14:val="none"/>
+        </w:rPr>
+        <w:t>target_lang</w:t>
+      </w:r>
+      <w:r>
+        <w:rPr>
+          <w:rFonts w:ascii="Consolas" w:eastAsia="Times New Roman" w:hAnsi="Consolas" w:cs="Times New Roman"/>
+          <w:color w:val="CCCCCC"/>
+          <w:kern w:val="0"/>
+          <w:sz w:val="21"/>
+          <w:szCs w:val="21"/>
+          <w:lang w:val="en-US" w:eastAsia="ru-RU"/>
+          <w14:ligatures w14:val="none"/>
+        </w:rPr>
+        <w:t xml:space="preserve"> </w:t>
       </w:r>
       <w:r>
         <w:rPr>
@@ -4347,7 +5465,31 @@
           <w:lang w:val="en-US" w:eastAsia="ru-RU"/>
           <w14:ligatures w14:val="none"/>
         </w:rPr>
-        <w:t xml:space="preserve"> one_to_many </w:t>
+        <w:t xml:space="preserve"> </w:t>
+      </w:r>
+      <w:r>
+        <w:rPr>
+          <w:rFonts w:ascii="Consolas" w:eastAsia="Times New Roman" w:hAnsi="Consolas" w:cs="Times New Roman"/>
+          <w:color w:val="9CDCFE"/>
+          <w:kern w:val="0"/>
+          <w:sz w:val="21"/>
+          <w:szCs w:val="21"/>
+          <w:lang w:val="en-US" w:eastAsia="ru-RU"/>
+          <w14:ligatures w14:val="none"/>
+        </w:rPr>
+        <w:t>one_to_many</w:t>
+      </w:r>
+      <w:r>
+        <w:rPr>
+          <w:rFonts w:ascii="Consolas" w:eastAsia="Times New Roman" w:hAnsi="Consolas" w:cs="Times New Roman"/>
+          <w:color w:val="CCCCCC"/>
+          <w:kern w:val="0"/>
+          <w:sz w:val="21"/>
+          <w:szCs w:val="21"/>
+          <w:lang w:val="en-US" w:eastAsia="ru-RU"/>
+          <w14:ligatures w14:val="none"/>
+        </w:rPr>
+        <w:t xml:space="preserve"> </w:t>
       </w:r>
       <w:r>
         <w:rPr>
@@ -4371,7 +5513,31 @@
           <w:lang w:val="en-US" w:eastAsia="ru-RU"/>
           <w14:ligatures w14:val="none"/>
         </w:rPr>
-        <w:t xml:space="preserve"> target_lang </w:t>
+        <w:t xml:space="preserve"> </w:t>
+      </w:r>
+      <w:r>
+        <w:rPr>
+          <w:rFonts w:ascii="Consolas" w:eastAsia="Times New Roman" w:hAnsi="Consolas" w:cs="Times New Roman"/>
+          <w:color w:val="9CDCFE"/>
+          <w:kern w:val="0"/>
+          <w:sz w:val="21"/>
+          <w:szCs w:val="21"/>
+          <w:lang w:val="en-US" w:eastAsia="ru-RU"/>
+          <w14:ligatures w14:val="none"/>
+        </w:rPr>
+        <w:t>target_lang</w:t>
+      </w:r>
+      <w:r>
+        <w:rPr>
+          <w:rFonts w:ascii="Consolas" w:eastAsia="Times New Roman" w:hAnsi="Consolas" w:cs="Times New Roman"/>
+          <w:color w:val="CCCCCC"/>
+          <w:kern w:val="0"/>
+          <w:sz w:val="21"/>
+          <w:szCs w:val="21"/>
+          <w:lang w:val="en-US" w:eastAsia="ru-RU"/>
+          <w14:ligatures w14:val="none"/>
+        </w:rPr>
+        <w:t xml:space="preserve"> </w:t>
       </w:r>
       <w:r>
         <w:rPr>
@@ -4395,7 +5561,31 @@
           <w:lang w:val="en-US" w:eastAsia="ru-RU"/>
           <w14:ligatures w14:val="none"/>
         </w:rPr>
-        <w:t xml:space="preserve"> lang]</w:t>
+        <w:t xml:space="preserve"> </w:t>
+      </w:r>
+      <w:r>
+        <w:rPr>
+          <w:rFonts w:ascii="Consolas" w:eastAsia="Times New Roman" w:hAnsi="Consolas" w:cs="Times New Roman"/>
+          <w:color w:val="9CDCFE"/>
+          <w:kern w:val="0"/>
+          <w:sz w:val="21"/>
+          <w:szCs w:val="21"/>
+          <w:lang w:val="en-US" w:eastAsia="ru-RU"/>
+          <w14:ligatures w14:val="none"/>
+        </w:rPr>
+        <w:t>lang</w:t>
+      </w:r>
+      <w:r>
+        <w:rPr>
+          <w:rFonts w:ascii="Consolas" w:eastAsia="Times New Roman" w:hAnsi="Consolas" w:cs="Times New Roman"/>
+          <w:color w:val="CCCCCC"/>
+          <w:kern w:val="0"/>
+          <w:sz w:val="21"/>
+          <w:szCs w:val="21"/>
+          <w:lang w:val="en-US" w:eastAsia="ru-RU"/>
+          <w14:ligatures w14:val="none"/>
+        </w:rPr>
+        <w:t>]</w:t>
       </w:r>
     </w:p>
     <w:p>
@@ -4446,7 +5636,57 @@
           <w:lang w:val="en-US" w:eastAsia="ru-RU"/>
           <w14:ligatures w14:val="none"/>
         </w:rPr>
-        <w:t xml:space="preserve"> lang.startswith(</w:t>
+        <w:t xml:space="preserve"> </w:t>
+      </w:r>
+      <w:proofErr w:type="gramStart"/>
+      <w:r>
+        <w:rPr>
+          <w:rFonts w:ascii="Consolas" w:eastAsia="Times New Roman" w:hAnsi="Consolas" w:cs="Times New Roman"/>
+          <w:color w:val="9CDCFE"/>
+          <w:kern w:val="0"/>
+          <w:sz w:val="21"/>
+          <w:szCs w:val="21"/>
+          <w:lang w:val="en-US" w:eastAsia="ru-RU"/>
+          <w14:ligatures w14:val="none"/>
+        </w:rPr>
+        <w:t>lang</w:t>
+      </w:r>
+      <w:r>
+        <w:rPr>
+          <w:rFonts w:ascii="Consolas" w:eastAsia="Times New Roman" w:hAnsi="Consolas" w:cs="Times New Roman"/>
+          <w:color w:val="CCCCCC"/>
+          <w:kern w:val="0"/>
+          <w:sz w:val="21"/>
+          <w:szCs w:val="21"/>
+          <w:lang w:val="en-US" w:eastAsia="ru-RU"/>
+          <w14:ligatures w14:val="none"/>
+        </w:rPr>
+        <w:t>.</w:t>
+      </w:r>
+      <w:r>
+        <w:rPr>
+          <w:rFonts w:ascii="Consolas" w:eastAsia="Times New Roman" w:hAnsi="Consolas" w:cs="Times New Roman"/>
+          <w:color w:val="DCDCAA"/>
+          <w:kern w:val="0"/>
+          <w:sz w:val="21"/>
+          <w:szCs w:val="21"/>
+          <w:lang w:val="en-US" w:eastAsia="ru-RU"/>
+          <w14:ligatures w14:val="none"/>
+        </w:rPr>
+        <w:t>startswith</w:t>
+      </w:r>
+      <w:proofErr w:type="gramEnd"/>
+      <w:r>
+        <w:rPr>
+          <w:rFonts w:ascii="Consolas" w:eastAsia="Times New Roman" w:hAnsi="Consolas" w:cs="Times New Roman"/>
+          <w:color w:val="CCCCCC"/>
+          <w:kern w:val="0"/>
+          <w:sz w:val="21"/>
+          <w:szCs w:val="21"/>
+          <w:lang w:val="en-US" w:eastAsia="ru-RU"/>
+          <w14:ligatures w14:val="none"/>
+        </w:rPr>
+        <w:t>(</w:t>
       </w:r>
       <w:r>
         <w:rPr>
@@ -4497,7 +5737,55 @@
           <w:lang w:val="en-US" w:eastAsia="ru-RU"/>
           <w14:ligatures w14:val="none"/>
         </w:rPr>
-        <w:t xml:space="preserve">            result[lang] </w:t>
+        <w:t xml:space="preserve">            </w:t>
+      </w:r>
+      <w:r>
+        <w:rPr>
+          <w:rFonts w:ascii="Consolas" w:eastAsia="Times New Roman" w:hAnsi="Consolas" w:cs="Times New Roman"/>
+          <w:color w:val="9CDCFE"/>
+          <w:kern w:val="0"/>
+          <w:sz w:val="21"/>
+          <w:szCs w:val="21"/>
+          <w:lang w:val="en-US" w:eastAsia="ru-RU"/>
+          <w14:ligatures w14:val="none"/>
+        </w:rPr>
+        <w:t>result</w:t>
+      </w:r>
+      <w:r>
+        <w:rPr>
+          <w:rFonts w:ascii="Consolas" w:eastAsia="Times New Roman" w:hAnsi="Consolas" w:cs="Times New Roman"/>
+          <w:color w:val="CCCCCC"/>
+          <w:kern w:val="0"/>
+          <w:sz w:val="21"/>
+          <w:szCs w:val="21"/>
+          <w:lang w:val="en-US" w:eastAsia="ru-RU"/>
+          <w14:ligatures w14:val="none"/>
+        </w:rPr>
+        <w:t>[</w:t>
+      </w:r>
+      <w:r>
+        <w:rPr>
+          <w:rFonts w:ascii="Consolas" w:eastAsia="Times New Roman" w:hAnsi="Consolas" w:cs="Times New Roman"/>
+          <w:color w:val="9CDCFE"/>
+          <w:kern w:val="0"/>
+          <w:sz w:val="21"/>
+          <w:szCs w:val="21"/>
+          <w:lang w:val="en-US" w:eastAsia="ru-RU"/>
+          <w14:ligatures w14:val="none"/>
+        </w:rPr>
+        <w:t>lang</w:t>
+      </w:r>
+      <w:r>
+        <w:rPr>
+          <w:rFonts w:ascii="Consolas" w:eastAsia="Times New Roman" w:hAnsi="Consolas" w:cs="Times New Roman"/>
+          <w:color w:val="CCCCCC"/>
+          <w:kern w:val="0"/>
+          <w:sz w:val="21"/>
+          <w:szCs w:val="21"/>
+          <w:lang w:val="en-US" w:eastAsia="ru-RU"/>
+          <w14:ligatures w14:val="none"/>
+        </w:rPr>
+        <w:t xml:space="preserve">] </w:t>
       </w:r>
       <w:r>
         <w:rPr>
@@ -4521,7 +5809,19 @@
           <w:lang w:val="en-US" w:eastAsia="ru-RU"/>
           <w14:ligatures w14:val="none"/>
         </w:rPr>
-        <w:t xml:space="preserve"> libs</w:t>
+        <w:t xml:space="preserve"> </w:t>
+      </w:r>
+      <w:r>
+        <w:rPr>
+          <w:rFonts w:ascii="Consolas" w:eastAsia="Times New Roman" w:hAnsi="Consolas" w:cs="Times New Roman"/>
+          <w:color w:val="9CDCFE"/>
+          <w:kern w:val="0"/>
+          <w:sz w:val="21"/>
+          <w:szCs w:val="21"/>
+          <w:lang w:val="en-US" w:eastAsia="ru-RU"/>
+          <w14:ligatures w14:val="none"/>
+        </w:rPr>
+        <w:t>libs</w:t>
       </w:r>
     </w:p>
     <w:p>
@@ -4587,7 +5887,31 @@
           <w:lang w:val="en-US" w:eastAsia="ru-RU"/>
           <w14:ligatures w14:val="none"/>
         </w:rPr>
-        <w:t>(result)</w:t>
+        <w:t>(</w:t>
+      </w:r>
+      <w:r>
+        <w:rPr>
+          <w:rFonts w:ascii="Consolas" w:eastAsia="Times New Roman" w:hAnsi="Consolas" w:cs="Times New Roman"/>
+          <w:color w:val="9CDCFE"/>
+          <w:kern w:val="0"/>
+          <w:sz w:val="21"/>
+          <w:szCs w:val="21"/>
+          <w:lang w:val="en-US" w:eastAsia="ru-RU"/>
+          <w14:ligatures w14:val="none"/>
+        </w:rPr>
+        <w:t>result</w:t>
+      </w:r>
+      <w:r>
+        <w:rPr>
+          <w:rFonts w:ascii="Consolas" w:eastAsia="Times New Roman" w:hAnsi="Consolas" w:cs="Times New Roman"/>
+          <w:color w:val="CCCCCC"/>
+          <w:kern w:val="0"/>
+          <w:sz w:val="21"/>
+          <w:szCs w:val="21"/>
+          <w:lang w:val="en-US" w:eastAsia="ru-RU"/>
+          <w14:ligatures w14:val="none"/>
+        </w:rPr>
+        <w:t>)</w:t>
       </w:r>
     </w:p>
     <w:p>
@@ -4718,6 +6042,7 @@
         </w:rPr>
         <w:t xml:space="preserve">    </w:t>
       </w:r>
+      <w:proofErr w:type="gramStart"/>
       <w:r>
         <w:rPr>
           <w:rFonts w:ascii="Consolas" w:eastAsia="Times New Roman" w:hAnsi="Consolas" w:cs="Times New Roman"/>
@@ -4742,6 +6067,7 @@
         </w:rPr>
         <w:t>(</w:t>
       </w:r>
+      <w:proofErr w:type="gramEnd"/>
       <w:r>
         <w:rPr>
           <w:rFonts w:ascii="Consolas" w:eastAsia="Times New Roman" w:hAnsi="Consolas" w:cs="Times New Roman"/>
@@ -4854,7 +6180,31 @@
           <w:lang w:val="en-US" w:eastAsia="ru-RU"/>
           <w14:ligatures w14:val="none"/>
         </w:rPr>
-        <w:t xml:space="preserve">    result </w:t>
+        <w:t xml:space="preserve">    </w:t>
+      </w:r>
+      <w:r>
+        <w:rPr>
+          <w:rFonts w:ascii="Consolas" w:eastAsia="Times New Roman" w:hAnsi="Consolas" w:cs="Times New Roman"/>
+          <w:color w:val="9CDCFE"/>
+          <w:kern w:val="0"/>
+          <w:sz w:val="21"/>
+          <w:szCs w:val="21"/>
+          <w:lang w:val="en-US" w:eastAsia="ru-RU"/>
+          <w14:ligatures w14:val="none"/>
+        </w:rPr>
+        <w:t>result</w:t>
+      </w:r>
+      <w:r>
+        <w:rPr>
+          <w:rFonts w:ascii="Consolas" w:eastAsia="Times New Roman" w:hAnsi="Consolas" w:cs="Times New Roman"/>
+          <w:color w:val="CCCCCC"/>
+          <w:kern w:val="0"/>
+          <w:sz w:val="21"/>
+          <w:szCs w:val="21"/>
+          <w:lang w:val="en-US" w:eastAsia="ru-RU"/>
+          <w14:ligatures w14:val="none"/>
+        </w:rPr>
+        <w:t xml:space="preserve"> </w:t>
       </w:r>
       <w:r>
         <w:rPr>
@@ -4880,6 +6230,7 @@
         </w:rPr>
         <w:t xml:space="preserve"> </w:t>
       </w:r>
+      <w:proofErr w:type="gramStart"/>
       <w:r>
         <w:rPr>
           <w:rFonts w:ascii="Consolas" w:eastAsia="Times New Roman" w:hAnsi="Consolas" w:cs="Times New Roman"/>
@@ -4902,7 +6253,20 @@
           <w:lang w:val="en-US" w:eastAsia="ru-RU"/>
           <w14:ligatures w14:val="none"/>
         </w:rPr>
-        <w:t>()</w:t>
+        <w:t>(</w:t>
+      </w:r>
+      <w:proofErr w:type="gramEnd"/>
+      <w:r>
+        <w:rPr>
+          <w:rFonts w:ascii="Consolas" w:eastAsia="Times New Roman" w:hAnsi="Consolas" w:cs="Times New Roman"/>
+          <w:color w:val="CCCCCC"/>
+          <w:kern w:val="0"/>
+          <w:sz w:val="21"/>
+          <w:szCs w:val="21"/>
+          <w:lang w:val="en-US" w:eastAsia="ru-RU"/>
+          <w14:ligatures w14:val="none"/>
+        </w:rPr>
+        <w:t>)</w:t>
       </w:r>
     </w:p>
     <w:p>
@@ -4968,7 +6332,31 @@
           <w:lang w:val="en-US" w:eastAsia="ru-RU"/>
           <w14:ligatures w14:val="none"/>
         </w:rPr>
-        <w:t xml:space="preserve"> lang </w:t>
+        <w:t xml:space="preserve"> </w:t>
+      </w:r>
+      <w:r>
+        <w:rPr>
+          <w:rFonts w:ascii="Consolas" w:eastAsia="Times New Roman" w:hAnsi="Consolas" w:cs="Times New Roman"/>
+          <w:color w:val="9CDCFE"/>
+          <w:kern w:val="0"/>
+          <w:sz w:val="21"/>
+          <w:szCs w:val="21"/>
+          <w:lang w:val="en-US" w:eastAsia="ru-RU"/>
+          <w14:ligatures w14:val="none"/>
+        </w:rPr>
+        <w:t>lang</w:t>
+      </w:r>
+      <w:r>
+        <w:rPr>
+          <w:rFonts w:ascii="Consolas" w:eastAsia="Times New Roman" w:hAnsi="Consolas" w:cs="Times New Roman"/>
+          <w:color w:val="CCCCCC"/>
+          <w:kern w:val="0"/>
+          <w:sz w:val="21"/>
+          <w:szCs w:val="21"/>
+          <w:lang w:val="en-US" w:eastAsia="ru-RU"/>
+          <w14:ligatures w14:val="none"/>
+        </w:rPr>
+        <w:t xml:space="preserve"> </w:t>
       </w:r>
       <w:r>
         <w:rPr>
@@ -4992,7 +6380,55 @@
           <w:lang w:val="en-US" w:eastAsia="ru-RU"/>
           <w14:ligatures w14:val="none"/>
         </w:rPr>
-        <w:t xml:space="preserve"> {lang_name </w:t>
+        <w:t xml:space="preserve"> [</w:t>
+      </w:r>
+      <w:r>
+        <w:rPr>
+          <w:rFonts w:ascii="Consolas" w:eastAsia="Times New Roman" w:hAnsi="Consolas" w:cs="Times New Roman"/>
+          <w:color w:val="9CDCFE"/>
+          <w:kern w:val="0"/>
+          <w:sz w:val="21"/>
+          <w:szCs w:val="21"/>
+          <w:lang w:val="en-US" w:eastAsia="ru-RU"/>
+          <w14:ligatures w14:val="none"/>
+        </w:rPr>
+        <w:t>lang_obj</w:t>
+      </w:r>
+      <w:r>
+        <w:rPr>
+          <w:rFonts w:ascii="Consolas" w:eastAsia="Times New Roman" w:hAnsi="Consolas" w:cs="Times New Roman"/>
+          <w:color w:val="CCCCCC"/>
+          <w:kern w:val="0"/>
+          <w:sz w:val="21"/>
+          <w:szCs w:val="21"/>
+          <w:lang w:val="en-US" w:eastAsia="ru-RU"/>
+          <w14:ligatures w14:val="none"/>
+        </w:rPr>
+        <w:t>.</w:t>
+      </w:r>
+      <w:r>
+        <w:rPr>
+          <w:rFonts w:ascii="Consolas" w:eastAsia="Times New Roman" w:hAnsi="Consolas" w:cs="Times New Roman"/>
+          <w:color w:val="9CDCFE"/>
+          <w:kern w:val="0"/>
+          <w:sz w:val="21"/>
+          <w:szCs w:val="21"/>
+          <w:lang w:val="en-US" w:eastAsia="ru-RU"/>
+          <w14:ligatures w14:val="none"/>
+        </w:rPr>
+        <w:t>name</w:t>
+      </w:r>
+      <w:r>
+        <w:rPr>
+          <w:rFonts w:ascii="Consolas" w:eastAsia="Times New Roman" w:hAnsi="Consolas" w:cs="Times New Roman"/>
+          <w:color w:val="CCCCCC"/>
+          <w:kern w:val="0"/>
+          <w:sz w:val="21"/>
+          <w:szCs w:val="21"/>
+          <w:lang w:val="en-US" w:eastAsia="ru-RU"/>
+          <w14:ligatures w14:val="none"/>
+        </w:rPr>
+        <w:t xml:space="preserve"> </w:t>
       </w:r>
       <w:r>
         <w:rPr>
@@ -5016,7 +6452,31 @@
           <w:lang w:val="en-US" w:eastAsia="ru-RU"/>
           <w14:ligatures w14:val="none"/>
         </w:rPr>
-        <w:t xml:space="preserve"> _, _, lang_name </w:t>
+        <w:t xml:space="preserve"> </w:t>
+      </w:r>
+      <w:r>
+        <w:rPr>
+          <w:rFonts w:ascii="Consolas" w:eastAsia="Times New Roman" w:hAnsi="Consolas" w:cs="Times New Roman"/>
+          <w:color w:val="9CDCFE"/>
+          <w:kern w:val="0"/>
+          <w:sz w:val="21"/>
+          <w:szCs w:val="21"/>
+          <w:lang w:val="en-US" w:eastAsia="ru-RU"/>
+          <w14:ligatures w14:val="none"/>
+        </w:rPr>
+        <w:t>lang_obj</w:t>
+      </w:r>
+      <w:r>
+        <w:rPr>
+          <w:rFonts w:ascii="Consolas" w:eastAsia="Times New Roman" w:hAnsi="Consolas" w:cs="Times New Roman"/>
+          <w:color w:val="CCCCCC"/>
+          <w:kern w:val="0"/>
+          <w:sz w:val="21"/>
+          <w:szCs w:val="21"/>
+          <w:lang w:val="en-US" w:eastAsia="ru-RU"/>
+          <w14:ligatures w14:val="none"/>
+        </w:rPr>
+        <w:t xml:space="preserve"> </w:t>
       </w:r>
       <w:r>
         <w:rPr>
@@ -5040,7 +6500,31 @@
           <w:lang w:val="en-US" w:eastAsia="ru-RU"/>
           <w14:ligatures w14:val="none"/>
         </w:rPr>
-        <w:t xml:space="preserve"> one_to_many}:</w:t>
+        <w:t xml:space="preserve"> </w:t>
+      </w:r>
+      <w:r>
+        <w:rPr>
+          <w:rFonts w:ascii="Consolas" w:eastAsia="Times New Roman" w:hAnsi="Consolas" w:cs="Times New Roman"/>
+          <w:color w:val="9CDCFE"/>
+          <w:kern w:val="0"/>
+          <w:sz w:val="21"/>
+          <w:szCs w:val="21"/>
+          <w:lang w:val="en-US" w:eastAsia="ru-RU"/>
+          <w14:ligatures w14:val="none"/>
+        </w:rPr>
+        <w:t>languages</w:t>
+      </w:r>
+      <w:r>
+        <w:rPr>
+          <w:rFonts w:ascii="Consolas" w:eastAsia="Times New Roman" w:hAnsi="Consolas" w:cs="Times New Roman"/>
+          <w:color w:val="CCCCCC"/>
+          <w:kern w:val="0"/>
+          <w:sz w:val="21"/>
+          <w:szCs w:val="21"/>
+          <w:lang w:val="en-US" w:eastAsia="ru-RU"/>
+          <w14:ligatures w14:val="none"/>
+        </w:rPr>
+        <w:t>]:</w:t>
       </w:r>
     </w:p>
     <w:p>
@@ -5067,7 +6551,31 @@
           <w:lang w:val="en-US" w:eastAsia="ru-RU"/>
           <w14:ligatures w14:val="none"/>
         </w:rPr>
-        <w:t xml:space="preserve">        libs </w:t>
+        <w:t xml:space="preserve">        </w:t>
+      </w:r>
+      <w:r>
+        <w:rPr>
+          <w:rFonts w:ascii="Consolas" w:eastAsia="Times New Roman" w:hAnsi="Consolas" w:cs="Times New Roman"/>
+          <w:color w:val="9CDCFE"/>
+          <w:kern w:val="0"/>
+          <w:sz w:val="21"/>
+          <w:szCs w:val="21"/>
+          <w:lang w:val="en-US" w:eastAsia="ru-RU"/>
+          <w14:ligatures w14:val="none"/>
+        </w:rPr>
+        <w:t>libs</w:t>
+      </w:r>
+      <w:r>
+        <w:rPr>
+          <w:rFonts w:ascii="Consolas" w:eastAsia="Times New Roman" w:hAnsi="Consolas" w:cs="Times New Roman"/>
+          <w:color w:val="CCCCCC"/>
+          <w:kern w:val="0"/>
+          <w:sz w:val="21"/>
+          <w:szCs w:val="21"/>
+          <w:lang w:val="en-US" w:eastAsia="ru-RU"/>
+          <w14:ligatures w14:val="none"/>
+        </w:rPr>
+        <w:t xml:space="preserve"> </w:t>
       </w:r>
       <w:r>
         <w:rPr>
@@ -5091,7 +6599,55 @@
           <w:lang w:val="en-US" w:eastAsia="ru-RU"/>
           <w14:ligatures w14:val="none"/>
         </w:rPr>
-        <w:t xml:space="preserve"> [(name, downloads) </w:t>
+        <w:t xml:space="preserve"> [(</w:t>
+      </w:r>
+      <w:r>
+        <w:rPr>
+          <w:rFonts w:ascii="Consolas" w:eastAsia="Times New Roman" w:hAnsi="Consolas" w:cs="Times New Roman"/>
+          <w:color w:val="9CDCFE"/>
+          <w:kern w:val="0"/>
+          <w:sz w:val="21"/>
+          <w:szCs w:val="21"/>
+          <w:lang w:val="en-US" w:eastAsia="ru-RU"/>
+          <w14:ligatures w14:val="none"/>
+        </w:rPr>
+        <w:t>name</w:t>
+      </w:r>
+      <w:r>
+        <w:rPr>
+          <w:rFonts w:ascii="Consolas" w:eastAsia="Times New Roman" w:hAnsi="Consolas" w:cs="Times New Roman"/>
+          <w:color w:val="CCCCCC"/>
+          <w:kern w:val="0"/>
+          <w:sz w:val="21"/>
+          <w:szCs w:val="21"/>
+          <w:lang w:val="en-US" w:eastAsia="ru-RU"/>
+          <w14:ligatures w14:val="none"/>
+        </w:rPr>
+        <w:t xml:space="preserve">, </w:t>
+      </w:r>
+      <w:r>
+        <w:rPr>
+          <w:rFonts w:ascii="Consolas" w:eastAsia="Times New Roman" w:hAnsi="Consolas" w:cs="Times New Roman"/>
+          <w:color w:val="9CDCFE"/>
+          <w:kern w:val="0"/>
+          <w:sz w:val="21"/>
+          <w:szCs w:val="21"/>
+          <w:lang w:val="en-US" w:eastAsia="ru-RU"/>
+          <w14:ligatures w14:val="none"/>
+        </w:rPr>
+        <w:t>downloads</w:t>
+      </w:r>
+      <w:r>
+        <w:rPr>
+          <w:rFonts w:ascii="Consolas" w:eastAsia="Times New Roman" w:hAnsi="Consolas" w:cs="Times New Roman"/>
+          <w:color w:val="CCCCCC"/>
+          <w:kern w:val="0"/>
+          <w:sz w:val="21"/>
+          <w:szCs w:val="21"/>
+          <w:lang w:val="en-US" w:eastAsia="ru-RU"/>
+          <w14:ligatures w14:val="none"/>
+        </w:rPr>
+        <w:t xml:space="preserve">) </w:t>
       </w:r>
       <w:r>
         <w:rPr>
@@ -5115,7 +6671,79 @@
           <w:lang w:val="en-US" w:eastAsia="ru-RU"/>
           <w14:ligatures w14:val="none"/>
         </w:rPr>
-        <w:t xml:space="preserve"> name, downloads, target_lang </w:t>
+        <w:t xml:space="preserve"> </w:t>
+      </w:r>
+      <w:r>
+        <w:rPr>
+          <w:rFonts w:ascii="Consolas" w:eastAsia="Times New Roman" w:hAnsi="Consolas" w:cs="Times New Roman"/>
+          <w:color w:val="9CDCFE"/>
+          <w:kern w:val="0"/>
+          <w:sz w:val="21"/>
+          <w:szCs w:val="21"/>
+          <w:lang w:val="en-US" w:eastAsia="ru-RU"/>
+          <w14:ligatures w14:val="none"/>
+        </w:rPr>
+        <w:t>name</w:t>
+      </w:r>
+      <w:r>
+        <w:rPr>
+          <w:rFonts w:ascii="Consolas" w:eastAsia="Times New Roman" w:hAnsi="Consolas" w:cs="Times New Roman"/>
+          <w:color w:val="CCCCCC"/>
+          <w:kern w:val="0"/>
+          <w:sz w:val="21"/>
+          <w:szCs w:val="21"/>
+          <w:lang w:val="en-US" w:eastAsia="ru-RU"/>
+          <w14:ligatures w14:val="none"/>
+        </w:rPr>
+        <w:t xml:space="preserve">, </w:t>
+      </w:r>
+      <w:r>
+        <w:rPr>
+          <w:rFonts w:ascii="Consolas" w:eastAsia="Times New Roman" w:hAnsi="Consolas" w:cs="Times New Roman"/>
+          <w:color w:val="9CDCFE"/>
+          <w:kern w:val="0"/>
+          <w:sz w:val="21"/>
+          <w:szCs w:val="21"/>
+          <w:lang w:val="en-US" w:eastAsia="ru-RU"/>
+          <w14:ligatures w14:val="none"/>
+        </w:rPr>
+        <w:t>downloads</w:t>
+      </w:r>
+      <w:r>
+        <w:rPr>
+          <w:rFonts w:ascii="Consolas" w:eastAsia="Times New Roman" w:hAnsi="Consolas" w:cs="Times New Roman"/>
+          <w:color w:val="CCCCCC"/>
+          <w:kern w:val="0"/>
+          <w:sz w:val="21"/>
+          <w:szCs w:val="21"/>
+          <w:lang w:val="en-US" w:eastAsia="ru-RU"/>
+          <w14:ligatures w14:val="none"/>
+        </w:rPr>
+        <w:t xml:space="preserve">, </w:t>
+      </w:r>
+      <w:r>
+        <w:rPr>
+          <w:rFonts w:ascii="Consolas" w:eastAsia="Times New Roman" w:hAnsi="Consolas" w:cs="Times New Roman"/>
+          <w:color w:val="9CDCFE"/>
+          <w:kern w:val="0"/>
+          <w:sz w:val="21"/>
+          <w:szCs w:val="21"/>
+          <w:lang w:val="en-US" w:eastAsia="ru-RU"/>
+          <w14:ligatures w14:val="none"/>
+        </w:rPr>
+        <w:t>target_lang</w:t>
+      </w:r>
+      <w:r>
+        <w:rPr>
+          <w:rFonts w:ascii="Consolas" w:eastAsia="Times New Roman" w:hAnsi="Consolas" w:cs="Times New Roman"/>
+          <w:color w:val="CCCCCC"/>
+          <w:kern w:val="0"/>
+          <w:sz w:val="21"/>
+          <w:szCs w:val="21"/>
+          <w:lang w:val="en-US" w:eastAsia="ru-RU"/>
+          <w14:ligatures w14:val="none"/>
+        </w:rPr>
+        <w:t xml:space="preserve"> </w:t>
       </w:r>
       <w:r>
         <w:rPr>
@@ -5139,7 +6767,31 @@
           <w:lang w:val="en-US" w:eastAsia="ru-RU"/>
           <w14:ligatures w14:val="none"/>
         </w:rPr>
-        <w:t xml:space="preserve"> one_to_many </w:t>
+        <w:t xml:space="preserve"> </w:t>
+      </w:r>
+      <w:r>
+        <w:rPr>
+          <w:rFonts w:ascii="Consolas" w:eastAsia="Times New Roman" w:hAnsi="Consolas" w:cs="Times New Roman"/>
+          <w:color w:val="9CDCFE"/>
+          <w:kern w:val="0"/>
+          <w:sz w:val="21"/>
+          <w:szCs w:val="21"/>
+          <w:lang w:val="en-US" w:eastAsia="ru-RU"/>
+          <w14:ligatures w14:val="none"/>
+        </w:rPr>
+        <w:t>one_to_many</w:t>
+      </w:r>
+      <w:r>
+        <w:rPr>
+          <w:rFonts w:ascii="Consolas" w:eastAsia="Times New Roman" w:hAnsi="Consolas" w:cs="Times New Roman"/>
+          <w:color w:val="CCCCCC"/>
+          <w:kern w:val="0"/>
+          <w:sz w:val="21"/>
+          <w:szCs w:val="21"/>
+          <w:lang w:val="en-US" w:eastAsia="ru-RU"/>
+          <w14:ligatures w14:val="none"/>
+        </w:rPr>
+        <w:t xml:space="preserve"> </w:t>
       </w:r>
       <w:r>
         <w:rPr>
@@ -5163,7 +6815,31 @@
           <w:lang w:val="en-US" w:eastAsia="ru-RU"/>
           <w14:ligatures w14:val="none"/>
         </w:rPr>
-        <w:t xml:space="preserve"> target_lang </w:t>
+        <w:t xml:space="preserve"> </w:t>
+      </w:r>
+      <w:r>
+        <w:rPr>
+          <w:rFonts w:ascii="Consolas" w:eastAsia="Times New Roman" w:hAnsi="Consolas" w:cs="Times New Roman"/>
+          <w:color w:val="9CDCFE"/>
+          <w:kern w:val="0"/>
+          <w:sz w:val="21"/>
+          <w:szCs w:val="21"/>
+          <w:lang w:val="en-US" w:eastAsia="ru-RU"/>
+          <w14:ligatures w14:val="none"/>
+        </w:rPr>
+        <w:t>target_lang</w:t>
+      </w:r>
+      <w:r>
+        <w:rPr>
+          <w:rFonts w:ascii="Consolas" w:eastAsia="Times New Roman" w:hAnsi="Consolas" w:cs="Times New Roman"/>
+          <w:color w:val="CCCCCC"/>
+          <w:kern w:val="0"/>
+          <w:sz w:val="21"/>
+          <w:szCs w:val="21"/>
+          <w:lang w:val="en-US" w:eastAsia="ru-RU"/>
+          <w14:ligatures w14:val="none"/>
+        </w:rPr>
+        <w:t xml:space="preserve"> </w:t>
       </w:r>
       <w:r>
         <w:rPr>
@@ -5187,7 +6863,31 @@
           <w:lang w:val="en-US" w:eastAsia="ru-RU"/>
           <w14:ligatures w14:val="none"/>
         </w:rPr>
-        <w:t xml:space="preserve"> lang]</w:t>
+        <w:t xml:space="preserve"> </w:t>
+      </w:r>
+      <w:r>
+        <w:rPr>
+          <w:rFonts w:ascii="Consolas" w:eastAsia="Times New Roman" w:hAnsi="Consolas" w:cs="Times New Roman"/>
+          <w:color w:val="9CDCFE"/>
+          <w:kern w:val="0"/>
+          <w:sz w:val="21"/>
+          <w:szCs w:val="21"/>
+          <w:lang w:val="en-US" w:eastAsia="ru-RU"/>
+          <w14:ligatures w14:val="none"/>
+        </w:rPr>
+        <w:t>lang</w:t>
+      </w:r>
+      <w:r>
+        <w:rPr>
+          <w:rFonts w:ascii="Consolas" w:eastAsia="Times New Roman" w:hAnsi="Consolas" w:cs="Times New Roman"/>
+          <w:color w:val="CCCCCC"/>
+          <w:kern w:val="0"/>
+          <w:sz w:val="21"/>
+          <w:szCs w:val="21"/>
+          <w:lang w:val="en-US" w:eastAsia="ru-RU"/>
+          <w14:ligatures w14:val="none"/>
+        </w:rPr>
+        <w:t>]</w:t>
       </w:r>
     </w:p>
     <w:p>
@@ -5238,7 +6938,31 @@
           <w:lang w:val="en-US" w:eastAsia="ru-RU"/>
           <w14:ligatures w14:val="none"/>
         </w:rPr>
-        <w:t xml:space="preserve"> libs:</w:t>
+        <w:t xml:space="preserve"> </w:t>
+      </w:r>
+      <w:r>
+        <w:rPr>
+          <w:rFonts w:ascii="Consolas" w:eastAsia="Times New Roman" w:hAnsi="Consolas" w:cs="Times New Roman"/>
+          <w:color w:val="9CDCFE"/>
+          <w:kern w:val="0"/>
+          <w:sz w:val="21"/>
+          <w:szCs w:val="21"/>
+          <w:lang w:val="en-US" w:eastAsia="ru-RU"/>
+          <w14:ligatures w14:val="none"/>
+        </w:rPr>
+        <w:t>libs</w:t>
+      </w:r>
+      <w:r>
+        <w:rPr>
+          <w:rFonts w:ascii="Consolas" w:eastAsia="Times New Roman" w:hAnsi="Consolas" w:cs="Times New Roman"/>
+          <w:color w:val="CCCCCC"/>
+          <w:kern w:val="0"/>
+          <w:sz w:val="21"/>
+          <w:szCs w:val="21"/>
+          <w:lang w:val="en-US" w:eastAsia="ru-RU"/>
+          <w14:ligatures w14:val="none"/>
+        </w:rPr>
+        <w:t>:</w:t>
       </w:r>
     </w:p>
     <w:p>
@@ -5265,7 +6989,31 @@
           <w:lang w:val="en-US" w:eastAsia="ru-RU"/>
           <w14:ligatures w14:val="none"/>
         </w:rPr>
-        <w:t xml:space="preserve">            max_downloads </w:t>
+        <w:t xml:space="preserve">            </w:t>
+      </w:r>
+      <w:r>
+        <w:rPr>
+          <w:rFonts w:ascii="Consolas" w:eastAsia="Times New Roman" w:hAnsi="Consolas" w:cs="Times New Roman"/>
+          <w:color w:val="9CDCFE"/>
+          <w:kern w:val="0"/>
+          <w:sz w:val="21"/>
+          <w:szCs w:val="21"/>
+          <w:lang w:val="en-US" w:eastAsia="ru-RU"/>
+          <w14:ligatures w14:val="none"/>
+        </w:rPr>
+        <w:t>max_downloads</w:t>
+      </w:r>
+      <w:r>
+        <w:rPr>
+          <w:rFonts w:ascii="Consolas" w:eastAsia="Times New Roman" w:hAnsi="Consolas" w:cs="Times New Roman"/>
+          <w:color w:val="CCCCCC"/>
+          <w:kern w:val="0"/>
+          <w:sz w:val="21"/>
+          <w:szCs w:val="21"/>
+          <w:lang w:val="en-US" w:eastAsia="ru-RU"/>
+          <w14:ligatures w14:val="none"/>
+        </w:rPr>
+        <w:t xml:space="preserve"> </w:t>
       </w:r>
       <w:r>
         <w:rPr>
@@ -5291,6 +7039,7 @@
         </w:rPr>
         <w:t xml:space="preserve"> </w:t>
       </w:r>
+      <w:proofErr w:type="gramStart"/>
       <w:r>
         <w:rPr>
           <w:rFonts w:ascii="Consolas" w:eastAsia="Times New Roman" w:hAnsi="Consolas" w:cs="Times New Roman"/>
@@ -5313,7 +7062,32 @@
           <w:lang w:val="en-US" w:eastAsia="ru-RU"/>
           <w14:ligatures w14:val="none"/>
         </w:rPr>
-        <w:t xml:space="preserve">(downloads </w:t>
+        <w:t>(</w:t>
+      </w:r>
+      <w:proofErr w:type="gramEnd"/>
+      <w:r>
+        <w:rPr>
+          <w:rFonts w:ascii="Consolas" w:eastAsia="Times New Roman" w:hAnsi="Consolas" w:cs="Times New Roman"/>
+          <w:color w:val="9CDCFE"/>
+          <w:kern w:val="0"/>
+          <w:sz w:val="21"/>
+          <w:szCs w:val="21"/>
+          <w:lang w:val="en-US" w:eastAsia="ru-RU"/>
+          <w14:ligatures w14:val="none"/>
+        </w:rPr>
+        <w:t>downloads</w:t>
+      </w:r>
+      <w:r>
+        <w:rPr>
+          <w:rFonts w:ascii="Consolas" w:eastAsia="Times New Roman" w:hAnsi="Consolas" w:cs="Times New Roman"/>
+          <w:color w:val="CCCCCC"/>
+          <w:kern w:val="0"/>
+          <w:sz w:val="21"/>
+          <w:szCs w:val="21"/>
+          <w:lang w:val="en-US" w:eastAsia="ru-RU"/>
+          <w14:ligatures w14:val="none"/>
+        </w:rPr>
+        <w:t xml:space="preserve"> </w:t>
       </w:r>
       <w:r>
         <w:rPr>
@@ -5337,7 +7111,55 @@
           <w:lang w:val="en-US" w:eastAsia="ru-RU"/>
           <w14:ligatures w14:val="none"/>
         </w:rPr>
-        <w:t xml:space="preserve"> _, downloads </w:t>
+        <w:t xml:space="preserve"> </w:t>
+      </w:r>
+      <w:r>
+        <w:rPr>
+          <w:rFonts w:ascii="Consolas" w:eastAsia="Times New Roman" w:hAnsi="Consolas" w:cs="Times New Roman"/>
+          <w:color w:val="9CDCFE"/>
+          <w:kern w:val="0"/>
+          <w:sz w:val="21"/>
+          <w:szCs w:val="21"/>
+          <w:lang w:val="en-US" w:eastAsia="ru-RU"/>
+          <w14:ligatures w14:val="none"/>
+        </w:rPr>
+        <w:t>_</w:t>
+      </w:r>
+      <w:r>
+        <w:rPr>
+          <w:rFonts w:ascii="Consolas" w:eastAsia="Times New Roman" w:hAnsi="Consolas" w:cs="Times New Roman"/>
+          <w:color w:val="CCCCCC"/>
+          <w:kern w:val="0"/>
+          <w:sz w:val="21"/>
+          <w:szCs w:val="21"/>
+          <w:lang w:val="en-US" w:eastAsia="ru-RU"/>
+          <w14:ligatures w14:val="none"/>
+        </w:rPr>
+        <w:t xml:space="preserve">, </w:t>
+      </w:r>
+      <w:r>
+        <w:rPr>
+          <w:rFonts w:ascii="Consolas" w:eastAsia="Times New Roman" w:hAnsi="Consolas" w:cs="Times New Roman"/>
+          <w:color w:val="9CDCFE"/>
+          <w:kern w:val="0"/>
+          <w:sz w:val="21"/>
+          <w:szCs w:val="21"/>
+          <w:lang w:val="en-US" w:eastAsia="ru-RU"/>
+          <w14:ligatures w14:val="none"/>
+        </w:rPr>
+        <w:t>downloads</w:t>
+      </w:r>
+      <w:r>
+        <w:rPr>
+          <w:rFonts w:ascii="Consolas" w:eastAsia="Times New Roman" w:hAnsi="Consolas" w:cs="Times New Roman"/>
+          <w:color w:val="CCCCCC"/>
+          <w:kern w:val="0"/>
+          <w:sz w:val="21"/>
+          <w:szCs w:val="21"/>
+          <w:lang w:val="en-US" w:eastAsia="ru-RU"/>
+          <w14:ligatures w14:val="none"/>
+        </w:rPr>
+        <w:t xml:space="preserve"> </w:t>
       </w:r>
       <w:r>
         <w:rPr>
@@ -5361,7 +7183,31 @@
           <w:lang w:val="en-US" w:eastAsia="ru-RU"/>
           <w14:ligatures w14:val="none"/>
         </w:rPr>
-        <w:t xml:space="preserve"> libs)</w:t>
+        <w:t xml:space="preserve"> </w:t>
+      </w:r>
+      <w:r>
+        <w:rPr>
+          <w:rFonts w:ascii="Consolas" w:eastAsia="Times New Roman" w:hAnsi="Consolas" w:cs="Times New Roman"/>
+          <w:color w:val="9CDCFE"/>
+          <w:kern w:val="0"/>
+          <w:sz w:val="21"/>
+          <w:szCs w:val="21"/>
+          <w:lang w:val="en-US" w:eastAsia="ru-RU"/>
+          <w14:ligatures w14:val="none"/>
+        </w:rPr>
+        <w:t>libs</w:t>
+      </w:r>
+      <w:r>
+        <w:rPr>
+          <w:rFonts w:ascii="Consolas" w:eastAsia="Times New Roman" w:hAnsi="Consolas" w:cs="Times New Roman"/>
+          <w:color w:val="CCCCCC"/>
+          <w:kern w:val="0"/>
+          <w:sz w:val="21"/>
+          <w:szCs w:val="21"/>
+          <w:lang w:val="en-US" w:eastAsia="ru-RU"/>
+          <w14:ligatures w14:val="none"/>
+        </w:rPr>
+        <w:t>)</w:t>
       </w:r>
     </w:p>
     <w:p>
@@ -5388,7 +7234,105 @@
           <w:lang w:val="en-US" w:eastAsia="ru-RU"/>
           <w14:ligatures w14:val="none"/>
         </w:rPr>
-        <w:t>            result.append((lang, max_downloads))</w:t>
+        <w:t xml:space="preserve">            </w:t>
+      </w:r>
+      <w:proofErr w:type="gramStart"/>
+      <w:r>
+        <w:rPr>
+          <w:rFonts w:ascii="Consolas" w:eastAsia="Times New Roman" w:hAnsi="Consolas" w:cs="Times New Roman"/>
+          <w:color w:val="9CDCFE"/>
+          <w:kern w:val="0"/>
+          <w:sz w:val="21"/>
+          <w:szCs w:val="21"/>
+          <w:lang w:val="en-US" w:eastAsia="ru-RU"/>
+          <w14:ligatures w14:val="none"/>
+        </w:rPr>
+        <w:t>result</w:t>
+      </w:r>
+      <w:r>
+        <w:rPr>
+          <w:rFonts w:ascii="Consolas" w:eastAsia="Times New Roman" w:hAnsi="Consolas" w:cs="Times New Roman"/>
+          <w:color w:val="CCCCCC"/>
+          <w:kern w:val="0"/>
+          <w:sz w:val="21"/>
+          <w:szCs w:val="21"/>
+          <w:lang w:val="en-US" w:eastAsia="ru-RU"/>
+          <w14:ligatures w14:val="none"/>
+        </w:rPr>
+        <w:t>.</w:t>
+      </w:r>
+      <w:r>
+        <w:rPr>
+          <w:rFonts w:ascii="Consolas" w:eastAsia="Times New Roman" w:hAnsi="Consolas" w:cs="Times New Roman"/>
+          <w:color w:val="DCDCAA"/>
+          <w:kern w:val="0"/>
+          <w:sz w:val="21"/>
+          <w:szCs w:val="21"/>
+          <w:lang w:val="en-US" w:eastAsia="ru-RU"/>
+          <w14:ligatures w14:val="none"/>
+        </w:rPr>
+        <w:t>append</w:t>
+      </w:r>
+      <w:proofErr w:type="gramEnd"/>
+      <w:r>
+        <w:rPr>
+          <w:rFonts w:ascii="Consolas" w:eastAsia="Times New Roman" w:hAnsi="Consolas" w:cs="Times New Roman"/>
+          <w:color w:val="CCCCCC"/>
+          <w:kern w:val="0"/>
+          <w:sz w:val="21"/>
+          <w:szCs w:val="21"/>
+          <w:lang w:val="en-US" w:eastAsia="ru-RU"/>
+          <w14:ligatures w14:val="none"/>
+        </w:rPr>
+        <w:t>((</w:t>
+      </w:r>
+      <w:r>
+        <w:rPr>
+          <w:rFonts w:ascii="Consolas" w:eastAsia="Times New Roman" w:hAnsi="Consolas" w:cs="Times New Roman"/>
+          <w:color w:val="9CDCFE"/>
+          <w:kern w:val="0"/>
+          <w:sz w:val="21"/>
+          <w:szCs w:val="21"/>
+          <w:lang w:val="en-US" w:eastAsia="ru-RU"/>
+          <w14:ligatures w14:val="none"/>
+        </w:rPr>
+        <w:t>lang</w:t>
+      </w:r>
+      <w:r>
+        <w:rPr>
+          <w:rFonts w:ascii="Consolas" w:eastAsia="Times New Roman" w:hAnsi="Consolas" w:cs="Times New Roman"/>
+          <w:color w:val="CCCCCC"/>
+          <w:kern w:val="0"/>
+          <w:sz w:val="21"/>
+          <w:szCs w:val="21"/>
+          <w:lang w:val="en-US" w:eastAsia="ru-RU"/>
+          <w14:ligatures w14:val="none"/>
+        </w:rPr>
+        <w:t xml:space="preserve">, </w:t>
+      </w:r>
+      <w:r>
+        <w:rPr>
+          <w:rFonts w:ascii="Consolas" w:eastAsia="Times New Roman" w:hAnsi="Consolas" w:cs="Times New Roman"/>
+          <w:color w:val="9CDCFE"/>
+          <w:kern w:val="0"/>
+          <w:sz w:val="21"/>
+          <w:szCs w:val="21"/>
+          <w:lang w:val="en-US" w:eastAsia="ru-RU"/>
+          <w14:ligatures w14:val="none"/>
+        </w:rPr>
+        <w:t>max_downloads</w:t>
+      </w:r>
+      <w:r>
+        <w:rPr>
+          <w:rFonts w:ascii="Consolas" w:eastAsia="Times New Roman" w:hAnsi="Consolas" w:cs="Times New Roman"/>
+          <w:color w:val="CCCCCC"/>
+          <w:kern w:val="0"/>
+          <w:sz w:val="21"/>
+          <w:szCs w:val="21"/>
+          <w:lang w:val="en-US" w:eastAsia="ru-RU"/>
+          <w14:ligatures w14:val="none"/>
+        </w:rPr>
+        <w:t>))</w:t>
       </w:r>
     </w:p>
     <w:p>
@@ -5466,7 +7410,81 @@
           <w:lang w:val="en-US" w:eastAsia="ru-RU"/>
           <w14:ligatures w14:val="none"/>
         </w:rPr>
-        <w:t xml:space="preserve">            result.append((lang, </w:t>
+        <w:t xml:space="preserve">            </w:t>
+      </w:r>
+      <w:proofErr w:type="gramStart"/>
+      <w:r>
+        <w:rPr>
+          <w:rFonts w:ascii="Consolas" w:eastAsia="Times New Roman" w:hAnsi="Consolas" w:cs="Times New Roman"/>
+          <w:color w:val="9CDCFE"/>
+          <w:kern w:val="0"/>
+          <w:sz w:val="21"/>
+          <w:szCs w:val="21"/>
+          <w:lang w:val="en-US" w:eastAsia="ru-RU"/>
+          <w14:ligatures w14:val="none"/>
+        </w:rPr>
+        <w:t>result</w:t>
+      </w:r>
+      <w:r>
+        <w:rPr>
+          <w:rFonts w:ascii="Consolas" w:eastAsia="Times New Roman" w:hAnsi="Consolas" w:cs="Times New Roman"/>
+          <w:color w:val="CCCCCC"/>
+          <w:kern w:val="0"/>
+          <w:sz w:val="21"/>
+          <w:szCs w:val="21"/>
+          <w:lang w:val="en-US" w:eastAsia="ru-RU"/>
+          <w14:ligatures w14:val="none"/>
+        </w:rPr>
+        <w:t>.</w:t>
+      </w:r>
+      <w:r>
+        <w:rPr>
+          <w:rFonts w:ascii="Consolas" w:eastAsia="Times New Roman" w:hAnsi="Consolas" w:cs="Times New Roman"/>
+          <w:color w:val="DCDCAA"/>
+          <w:kern w:val="0"/>
+          <w:sz w:val="21"/>
+          <w:szCs w:val="21"/>
+          <w:lang w:val="en-US" w:eastAsia="ru-RU"/>
+          <w14:ligatures w14:val="none"/>
+        </w:rPr>
+        <w:t>append</w:t>
+      </w:r>
+      <w:proofErr w:type="gramEnd"/>
+      <w:r>
+        <w:rPr>
+          <w:rFonts w:ascii="Consolas" w:eastAsia="Times New Roman" w:hAnsi="Consolas" w:cs="Times New Roman"/>
+          <w:color w:val="CCCCCC"/>
+          <w:kern w:val="0"/>
+          <w:sz w:val="21"/>
+          <w:szCs w:val="21"/>
+          <w:lang w:val="en-US" w:eastAsia="ru-RU"/>
+          <w14:ligatures w14:val="none"/>
+        </w:rPr>
+        <w:t>((</w:t>
+      </w:r>
+      <w:r>
+        <w:rPr>
+          <w:rFonts w:ascii="Consolas" w:eastAsia="Times New Roman" w:hAnsi="Consolas" w:cs="Times New Roman"/>
+          <w:color w:val="9CDCFE"/>
+          <w:kern w:val="0"/>
+          <w:sz w:val="21"/>
+          <w:szCs w:val="21"/>
+          <w:lang w:val="en-US" w:eastAsia="ru-RU"/>
+          <w14:ligatures w14:val="none"/>
+        </w:rPr>
+        <w:t>lang</w:t>
+      </w:r>
+      <w:r>
+        <w:rPr>
+          <w:rFonts w:ascii="Consolas" w:eastAsia="Times New Roman" w:hAnsi="Consolas" w:cs="Times New Roman"/>
+          <w:color w:val="CCCCCC"/>
+          <w:kern w:val="0"/>
+          <w:sz w:val="21"/>
+          <w:szCs w:val="21"/>
+          <w:lang w:val="en-US" w:eastAsia="ru-RU"/>
+          <w14:ligatures w14:val="none"/>
+        </w:rPr>
+        <w:t xml:space="preserve">, </w:t>
       </w:r>
       <w:r>
         <w:rPr>
@@ -5534,6 +7552,7 @@
         </w:rPr>
         <w:t xml:space="preserve">    </w:t>
       </w:r>
+      <w:proofErr w:type="gramStart"/>
       <w:r>
         <w:rPr>
           <w:rFonts w:ascii="Consolas" w:eastAsia="Times New Roman" w:hAnsi="Consolas" w:cs="Times New Roman"/>
@@ -5580,7 +7599,32 @@
           <w:lang w:val="en-US" w:eastAsia="ru-RU"/>
           <w14:ligatures w14:val="none"/>
         </w:rPr>
-        <w:t xml:space="preserve">(result, </w:t>
+        <w:t>(</w:t>
+      </w:r>
+      <w:proofErr w:type="gramEnd"/>
+      <w:r>
+        <w:rPr>
+          <w:rFonts w:ascii="Consolas" w:eastAsia="Times New Roman" w:hAnsi="Consolas" w:cs="Times New Roman"/>
+          <w:color w:val="9CDCFE"/>
+          <w:kern w:val="0"/>
+          <w:sz w:val="21"/>
+          <w:szCs w:val="21"/>
+          <w:lang w:val="en-US" w:eastAsia="ru-RU"/>
+          <w14:ligatures w14:val="none"/>
+        </w:rPr>
+        <w:t>result</w:t>
+      </w:r>
+      <w:r>
+        <w:rPr>
+          <w:rFonts w:ascii="Consolas" w:eastAsia="Times New Roman" w:hAnsi="Consolas" w:cs="Times New Roman"/>
+          <w:color w:val="CCCCCC"/>
+          <w:kern w:val="0"/>
+          <w:sz w:val="21"/>
+          <w:szCs w:val="21"/>
+          <w:lang w:val="en-US" w:eastAsia="ru-RU"/>
+          <w14:ligatures w14:val="none"/>
+        </w:rPr>
+        <w:t xml:space="preserve">, </w:t>
       </w:r>
       <w:r>
         <w:rPr>
@@ -5606,18 +7650,32 @@
         </w:rPr>
         <w:t>=</w:t>
       </w:r>
-      <w:r>
-        <w:rPr>
-          <w:rFonts w:ascii="Consolas" w:eastAsia="Times New Roman" w:hAnsi="Consolas" w:cs="Times New Roman"/>
-          <w:color w:val="CCCCCC"/>
-          <w:kern w:val="0"/>
-          <w:sz w:val="21"/>
-          <w:szCs w:val="21"/>
-          <w:lang w:val="en-US" w:eastAsia="ru-RU"/>
-          <w14:ligatures w14:val="none"/>
-        </w:rPr>
-        <w:t>itemgetter(</w:t>
-      </w:r>
+      <w:proofErr w:type="gramStart"/>
+      <w:r>
+        <w:rPr>
+          <w:rFonts w:ascii="Consolas" w:eastAsia="Times New Roman" w:hAnsi="Consolas" w:cs="Times New Roman"/>
+          <w:color w:val="4EC9B0"/>
+          <w:kern w:val="0"/>
+          <w:sz w:val="21"/>
+          <w:szCs w:val="21"/>
+          <w:lang w:val="en-US" w:eastAsia="ru-RU"/>
+          <w14:ligatures w14:val="none"/>
+        </w:rPr>
+        <w:t>itemgetter</w:t>
+      </w:r>
+      <w:r>
+        <w:rPr>
+          <w:rFonts w:ascii="Consolas" w:eastAsia="Times New Roman" w:hAnsi="Consolas" w:cs="Times New Roman"/>
+          <w:color w:val="CCCCCC"/>
+          <w:kern w:val="0"/>
+          <w:sz w:val="21"/>
+          <w:szCs w:val="21"/>
+          <w:lang w:val="en-US" w:eastAsia="ru-RU"/>
+          <w14:ligatures w14:val="none"/>
+        </w:rPr>
+        <w:t>(</w:t>
+      </w:r>
+      <w:proofErr w:type="gramEnd"/>
       <w:r>
         <w:rPr>
           <w:rFonts w:ascii="Consolas" w:eastAsia="Times New Roman" w:hAnsi="Consolas" w:cs="Times New Roman"/>
@@ -5819,6 +7877,7 @@
         </w:rPr>
         <w:t xml:space="preserve">    </w:t>
       </w:r>
+      <w:proofErr w:type="gramStart"/>
       <w:r>
         <w:rPr>
           <w:rFonts w:ascii="Consolas" w:eastAsia="Times New Roman" w:hAnsi="Consolas" w:cs="Times New Roman"/>
@@ -5843,6 +7902,7 @@
         </w:rPr>
         <w:t>(</w:t>
       </w:r>
+      <w:proofErr w:type="gramEnd"/>
       <w:r>
         <w:rPr>
           <w:rFonts w:ascii="Consolas" w:eastAsia="Times New Roman" w:hAnsi="Consolas" w:cs="Times New Roman"/>
@@ -5955,7 +8015,31 @@
           <w:lang w:val="en-US" w:eastAsia="ru-RU"/>
           <w14:ligatures w14:val="none"/>
         </w:rPr>
-        <w:t xml:space="preserve">    result </w:t>
+        <w:t xml:space="preserve">    </w:t>
+      </w:r>
+      <w:r>
+        <w:rPr>
+          <w:rFonts w:ascii="Consolas" w:eastAsia="Times New Roman" w:hAnsi="Consolas" w:cs="Times New Roman"/>
+          <w:color w:val="9CDCFE"/>
+          <w:kern w:val="0"/>
+          <w:sz w:val="21"/>
+          <w:szCs w:val="21"/>
+          <w:lang w:val="en-US" w:eastAsia="ru-RU"/>
+          <w14:ligatures w14:val="none"/>
+        </w:rPr>
+        <w:t>result</w:t>
+      </w:r>
+      <w:r>
+        <w:rPr>
+          <w:rFonts w:ascii="Consolas" w:eastAsia="Times New Roman" w:hAnsi="Consolas" w:cs="Times New Roman"/>
+          <w:color w:val="CCCCCC"/>
+          <w:kern w:val="0"/>
+          <w:sz w:val="21"/>
+          <w:szCs w:val="21"/>
+          <w:lang w:val="en-US" w:eastAsia="ru-RU"/>
+          <w14:ligatures w14:val="none"/>
+        </w:rPr>
+        <w:t xml:space="preserve"> </w:t>
       </w:r>
       <w:r>
         <w:rPr>
@@ -6003,7 +8087,31 @@
           <w:lang w:val="en-US" w:eastAsia="ru-RU"/>
           <w14:ligatures w14:val="none"/>
         </w:rPr>
-        <w:t xml:space="preserve">(many_to_many, </w:t>
+        <w:t>(</w:t>
+      </w:r>
+      <w:r>
+        <w:rPr>
+          <w:rFonts w:ascii="Consolas" w:eastAsia="Times New Roman" w:hAnsi="Consolas" w:cs="Times New Roman"/>
+          <w:color w:val="9CDCFE"/>
+          <w:kern w:val="0"/>
+          <w:sz w:val="21"/>
+          <w:szCs w:val="21"/>
+          <w:lang w:val="en-US" w:eastAsia="ru-RU"/>
+          <w14:ligatures w14:val="none"/>
+        </w:rPr>
+        <w:t>many_to_many</w:t>
+      </w:r>
+      <w:r>
+        <w:rPr>
+          <w:rFonts w:ascii="Consolas" w:eastAsia="Times New Roman" w:hAnsi="Consolas" w:cs="Times New Roman"/>
+          <w:color w:val="CCCCCC"/>
+          <w:kern w:val="0"/>
+          <w:sz w:val="21"/>
+          <w:szCs w:val="21"/>
+          <w:lang w:val="en-US" w:eastAsia="ru-RU"/>
+          <w14:ligatures w14:val="none"/>
+        </w:rPr>
+        <w:t xml:space="preserve">, </w:t>
       </w:r>
       <w:r>
         <w:rPr>
@@ -6032,14 +8140,26 @@
       <w:r>
         <w:rPr>
           <w:rFonts w:ascii="Consolas" w:eastAsia="Times New Roman" w:hAnsi="Consolas" w:cs="Times New Roman"/>
-          <w:color w:val="CCCCCC"/>
-          <w:kern w:val="0"/>
-          <w:sz w:val="21"/>
-          <w:szCs w:val="21"/>
-          <w:lang w:val="en-US" w:eastAsia="ru-RU"/>
-          <w14:ligatures w14:val="none"/>
-        </w:rPr>
-        <w:t>itemgetter(</w:t>
+          <w:color w:val="4EC9B0"/>
+          <w:kern w:val="0"/>
+          <w:sz w:val="21"/>
+          <w:szCs w:val="21"/>
+          <w:lang w:val="en-US" w:eastAsia="ru-RU"/>
+          <w14:ligatures w14:val="none"/>
+        </w:rPr>
+        <w:t>itemgetter</w:t>
+      </w:r>
+      <w:r>
+        <w:rPr>
+          <w:rFonts w:ascii="Consolas" w:eastAsia="Times New Roman" w:hAnsi="Consolas" w:cs="Times New Roman"/>
+          <w:color w:val="CCCCCC"/>
+          <w:kern w:val="0"/>
+          <w:sz w:val="21"/>
+          <w:szCs w:val="21"/>
+          <w:lang w:val="en-US" w:eastAsia="ru-RU"/>
+          <w14:ligatures w14:val="none"/>
+        </w:rPr>
+        <w:t>(</w:t>
       </w:r>
       <w:r>
         <w:rPr>
@@ -6129,7 +8249,31 @@
           <w:lang w:val="en-US" w:eastAsia="ru-RU"/>
           <w14:ligatures w14:val="none"/>
         </w:rPr>
-        <w:t>(result)</w:t>
+        <w:t>(</w:t>
+      </w:r>
+      <w:r>
+        <w:rPr>
+          <w:rFonts w:ascii="Consolas" w:eastAsia="Times New Roman" w:hAnsi="Consolas" w:cs="Times New Roman"/>
+          <w:color w:val="9CDCFE"/>
+          <w:kern w:val="0"/>
+          <w:sz w:val="21"/>
+          <w:szCs w:val="21"/>
+          <w:lang w:val="en-US" w:eastAsia="ru-RU"/>
+          <w14:ligatures w14:val="none"/>
+        </w:rPr>
+        <w:t>result</w:t>
+      </w:r>
+      <w:r>
+        <w:rPr>
+          <w:rFonts w:ascii="Consolas" w:eastAsia="Times New Roman" w:hAnsi="Consolas" w:cs="Times New Roman"/>
+          <w:color w:val="CCCCCC"/>
+          <w:kern w:val="0"/>
+          <w:sz w:val="21"/>
+          <w:szCs w:val="21"/>
+          <w:lang w:val="en-US" w:eastAsia="ru-RU"/>
+          <w14:ligatures w14:val="none"/>
+        </w:rPr>
+        <w:t>)</w:t>
       </w:r>
     </w:p>
     <w:p>
@@ -6234,7 +8378,31 @@
           <w:lang w:val="en-US" w:eastAsia="ru-RU"/>
           <w14:ligatures w14:val="none"/>
         </w:rPr>
-        <w:t xml:space="preserve">    one_to_many </w:t>
+        <w:t xml:space="preserve">    </w:t>
+      </w:r>
+      <w:r>
+        <w:rPr>
+          <w:rFonts w:ascii="Consolas" w:eastAsia="Times New Roman" w:hAnsi="Consolas" w:cs="Times New Roman"/>
+          <w:color w:val="9CDCFE"/>
+          <w:kern w:val="0"/>
+          <w:sz w:val="21"/>
+          <w:szCs w:val="21"/>
+          <w:lang w:val="en-US" w:eastAsia="ru-RU"/>
+          <w14:ligatures w14:val="none"/>
+        </w:rPr>
+        <w:t>one_to_many</w:t>
+      </w:r>
+      <w:r>
+        <w:rPr>
+          <w:rFonts w:ascii="Consolas" w:eastAsia="Times New Roman" w:hAnsi="Consolas" w:cs="Times New Roman"/>
+          <w:color w:val="CCCCCC"/>
+          <w:kern w:val="0"/>
+          <w:sz w:val="21"/>
+          <w:szCs w:val="21"/>
+          <w:lang w:val="en-US" w:eastAsia="ru-RU"/>
+          <w14:ligatures w14:val="none"/>
+        </w:rPr>
+        <w:t xml:space="preserve"> </w:t>
       </w:r>
       <w:r>
         <w:rPr>
@@ -6258,7 +8426,151 @@
           <w:lang w:val="en-US" w:eastAsia="ru-RU"/>
           <w14:ligatures w14:val="none"/>
         </w:rPr>
-        <w:t xml:space="preserve"> [(libriary.name, libriary.downloads, language.name)</w:t>
+        <w:t xml:space="preserve"> [(</w:t>
+      </w:r>
+      <w:r>
+        <w:rPr>
+          <w:rFonts w:ascii="Consolas" w:eastAsia="Times New Roman" w:hAnsi="Consolas" w:cs="Times New Roman"/>
+          <w:color w:val="9CDCFE"/>
+          <w:kern w:val="0"/>
+          <w:sz w:val="21"/>
+          <w:szCs w:val="21"/>
+          <w:lang w:val="en-US" w:eastAsia="ru-RU"/>
+          <w14:ligatures w14:val="none"/>
+        </w:rPr>
+        <w:t>libriary</w:t>
+      </w:r>
+      <w:r>
+        <w:rPr>
+          <w:rFonts w:ascii="Consolas" w:eastAsia="Times New Roman" w:hAnsi="Consolas" w:cs="Times New Roman"/>
+          <w:color w:val="CCCCCC"/>
+          <w:kern w:val="0"/>
+          <w:sz w:val="21"/>
+          <w:szCs w:val="21"/>
+          <w:lang w:val="en-US" w:eastAsia="ru-RU"/>
+          <w14:ligatures w14:val="none"/>
+        </w:rPr>
+        <w:t>.</w:t>
+      </w:r>
+      <w:r>
+        <w:rPr>
+          <w:rFonts w:ascii="Consolas" w:eastAsia="Times New Roman" w:hAnsi="Consolas" w:cs="Times New Roman"/>
+          <w:color w:val="9CDCFE"/>
+          <w:kern w:val="0"/>
+          <w:sz w:val="21"/>
+          <w:szCs w:val="21"/>
+          <w:lang w:val="en-US" w:eastAsia="ru-RU"/>
+          <w14:ligatures w14:val="none"/>
+        </w:rPr>
+        <w:t>name</w:t>
+      </w:r>
+      <w:r>
+        <w:rPr>
+          <w:rFonts w:ascii="Consolas" w:eastAsia="Times New Roman" w:hAnsi="Consolas" w:cs="Times New Roman"/>
+          <w:color w:val="CCCCCC"/>
+          <w:kern w:val="0"/>
+          <w:sz w:val="21"/>
+          <w:szCs w:val="21"/>
+          <w:lang w:val="en-US" w:eastAsia="ru-RU"/>
+          <w14:ligatures w14:val="none"/>
+        </w:rPr>
+        <w:t xml:space="preserve">, </w:t>
+      </w:r>
+      <w:r>
+        <w:rPr>
+          <w:rFonts w:ascii="Consolas" w:eastAsia="Times New Roman" w:hAnsi="Consolas" w:cs="Times New Roman"/>
+          <w:color w:val="9CDCFE"/>
+          <w:kern w:val="0"/>
+          <w:sz w:val="21"/>
+          <w:szCs w:val="21"/>
+          <w:lang w:val="en-US" w:eastAsia="ru-RU"/>
+          <w14:ligatures w14:val="none"/>
+        </w:rPr>
+        <w:t>libriary</w:t>
+      </w:r>
+      <w:r>
+        <w:rPr>
+          <w:rFonts w:ascii="Consolas" w:eastAsia="Times New Roman" w:hAnsi="Consolas" w:cs="Times New Roman"/>
+          <w:color w:val="CCCCCC"/>
+          <w:kern w:val="0"/>
+          <w:sz w:val="21"/>
+          <w:szCs w:val="21"/>
+          <w:lang w:val="en-US" w:eastAsia="ru-RU"/>
+          <w14:ligatures w14:val="none"/>
+        </w:rPr>
+        <w:t>.</w:t>
+      </w:r>
+      <w:r>
+        <w:rPr>
+          <w:rFonts w:ascii="Consolas" w:eastAsia="Times New Roman" w:hAnsi="Consolas" w:cs="Times New Roman"/>
+          <w:color w:val="9CDCFE"/>
+          <w:kern w:val="0"/>
+          <w:sz w:val="21"/>
+          <w:szCs w:val="21"/>
+          <w:lang w:val="en-US" w:eastAsia="ru-RU"/>
+          <w14:ligatures w14:val="none"/>
+        </w:rPr>
+        <w:t>downloads</w:t>
+      </w:r>
+      <w:r>
+        <w:rPr>
+          <w:rFonts w:ascii="Consolas" w:eastAsia="Times New Roman" w:hAnsi="Consolas" w:cs="Times New Roman"/>
+          <w:color w:val="CCCCCC"/>
+          <w:kern w:val="0"/>
+          <w:sz w:val="21"/>
+          <w:szCs w:val="21"/>
+          <w:lang w:val="en-US" w:eastAsia="ru-RU"/>
+          <w14:ligatures w14:val="none"/>
+        </w:rPr>
+        <w:t xml:space="preserve">, </w:t>
+      </w:r>
+      <w:r>
+        <w:rPr>
+          <w:rFonts w:ascii="Consolas" w:eastAsia="Times New Roman" w:hAnsi="Consolas" w:cs="Times New Roman"/>
+          <w:color w:val="9CDCFE"/>
+          <w:kern w:val="0"/>
+          <w:sz w:val="21"/>
+          <w:szCs w:val="21"/>
+          <w:lang w:val="en-US" w:eastAsia="ru-RU"/>
+          <w14:ligatures w14:val="none"/>
+        </w:rPr>
+        <w:t>language</w:t>
+      </w:r>
+      <w:r>
+        <w:rPr>
+          <w:rFonts w:ascii="Consolas" w:eastAsia="Times New Roman" w:hAnsi="Consolas" w:cs="Times New Roman"/>
+          <w:color w:val="CCCCCC"/>
+          <w:kern w:val="0"/>
+          <w:sz w:val="21"/>
+          <w:szCs w:val="21"/>
+          <w:lang w:val="en-US" w:eastAsia="ru-RU"/>
+          <w14:ligatures w14:val="none"/>
+        </w:rPr>
+        <w:t>.</w:t>
+      </w:r>
+      <w:r>
+        <w:rPr>
+          <w:rFonts w:ascii="Consolas" w:eastAsia="Times New Roman" w:hAnsi="Consolas" w:cs="Times New Roman"/>
+          <w:color w:val="9CDCFE"/>
+          <w:kern w:val="0"/>
+          <w:sz w:val="21"/>
+          <w:szCs w:val="21"/>
+          <w:lang w:val="en-US" w:eastAsia="ru-RU"/>
+          <w14:ligatures w14:val="none"/>
+        </w:rPr>
+        <w:t>name</w:t>
+      </w:r>
+      <w:r>
+        <w:rPr>
+          <w:rFonts w:ascii="Consolas" w:eastAsia="Times New Roman" w:hAnsi="Consolas" w:cs="Times New Roman"/>
+          <w:color w:val="CCCCCC"/>
+          <w:kern w:val="0"/>
+          <w:sz w:val="21"/>
+          <w:szCs w:val="21"/>
+          <w:lang w:val="en-US" w:eastAsia="ru-RU"/>
+          <w14:ligatures w14:val="none"/>
+        </w:rPr>
+        <w:t>)</w:t>
       </w:r>
     </w:p>
     <w:p>
@@ -6309,7 +8621,31 @@
           <w:lang w:val="en-US" w:eastAsia="ru-RU"/>
           <w14:ligatures w14:val="none"/>
         </w:rPr>
-        <w:t xml:space="preserve"> libriary </w:t>
+        <w:t xml:space="preserve"> </w:t>
+      </w:r>
+      <w:r>
+        <w:rPr>
+          <w:rFonts w:ascii="Consolas" w:eastAsia="Times New Roman" w:hAnsi="Consolas" w:cs="Times New Roman"/>
+          <w:color w:val="9CDCFE"/>
+          <w:kern w:val="0"/>
+          <w:sz w:val="21"/>
+          <w:szCs w:val="21"/>
+          <w:lang w:val="en-US" w:eastAsia="ru-RU"/>
+          <w14:ligatures w14:val="none"/>
+        </w:rPr>
+        <w:t>libriary</w:t>
+      </w:r>
+      <w:r>
+        <w:rPr>
+          <w:rFonts w:ascii="Consolas" w:eastAsia="Times New Roman" w:hAnsi="Consolas" w:cs="Times New Roman"/>
+          <w:color w:val="CCCCCC"/>
+          <w:kern w:val="0"/>
+          <w:sz w:val="21"/>
+          <w:szCs w:val="21"/>
+          <w:lang w:val="en-US" w:eastAsia="ru-RU"/>
+          <w14:ligatures w14:val="none"/>
+        </w:rPr>
+        <w:t xml:space="preserve"> </w:t>
       </w:r>
       <w:r>
         <w:rPr>
@@ -6333,7 +8669,19 @@
           <w:lang w:val="en-US" w:eastAsia="ru-RU"/>
           <w14:ligatures w14:val="none"/>
         </w:rPr>
-        <w:t xml:space="preserve"> libriaries</w:t>
+        <w:t xml:space="preserve"> </w:t>
+      </w:r>
+      <w:r>
+        <w:rPr>
+          <w:rFonts w:ascii="Consolas" w:eastAsia="Times New Roman" w:hAnsi="Consolas" w:cs="Times New Roman"/>
+          <w:color w:val="9CDCFE"/>
+          <w:kern w:val="0"/>
+          <w:sz w:val="21"/>
+          <w:szCs w:val="21"/>
+          <w:lang w:val="en-US" w:eastAsia="ru-RU"/>
+          <w14:ligatures w14:val="none"/>
+        </w:rPr>
+        <w:t>libriaries</w:t>
       </w:r>
     </w:p>
     <w:p>
@@ -6384,7 +8732,31 @@
           <w:lang w:val="en-US" w:eastAsia="ru-RU"/>
           <w14:ligatures w14:val="none"/>
         </w:rPr>
-        <w:t xml:space="preserve"> language </w:t>
+        <w:t xml:space="preserve"> </w:t>
+      </w:r>
+      <w:r>
+        <w:rPr>
+          <w:rFonts w:ascii="Consolas" w:eastAsia="Times New Roman" w:hAnsi="Consolas" w:cs="Times New Roman"/>
+          <w:color w:val="9CDCFE"/>
+          <w:kern w:val="0"/>
+          <w:sz w:val="21"/>
+          <w:szCs w:val="21"/>
+          <w:lang w:val="en-US" w:eastAsia="ru-RU"/>
+          <w14:ligatures w14:val="none"/>
+        </w:rPr>
+        <w:t>language</w:t>
+      </w:r>
+      <w:r>
+        <w:rPr>
+          <w:rFonts w:ascii="Consolas" w:eastAsia="Times New Roman" w:hAnsi="Consolas" w:cs="Times New Roman"/>
+          <w:color w:val="CCCCCC"/>
+          <w:kern w:val="0"/>
+          <w:sz w:val="21"/>
+          <w:szCs w:val="21"/>
+          <w:lang w:val="en-US" w:eastAsia="ru-RU"/>
+          <w14:ligatures w14:val="none"/>
+        </w:rPr>
+        <w:t xml:space="preserve"> </w:t>
       </w:r>
       <w:r>
         <w:rPr>
@@ -6408,7 +8780,19 @@
           <w:lang w:val="en-US" w:eastAsia="ru-RU"/>
           <w14:ligatures w14:val="none"/>
         </w:rPr>
-        <w:t xml:space="preserve"> languages</w:t>
+        <w:t xml:space="preserve"> </w:t>
+      </w:r>
+      <w:r>
+        <w:rPr>
+          <w:rFonts w:ascii="Consolas" w:eastAsia="Times New Roman" w:hAnsi="Consolas" w:cs="Times New Roman"/>
+          <w:color w:val="9CDCFE"/>
+          <w:kern w:val="0"/>
+          <w:sz w:val="21"/>
+          <w:szCs w:val="21"/>
+          <w:lang w:val="en-US" w:eastAsia="ru-RU"/>
+          <w14:ligatures w14:val="none"/>
+        </w:rPr>
+        <w:t>languages</w:t>
       </w:r>
     </w:p>
     <w:p>
@@ -6459,7 +8843,55 @@
           <w:lang w:val="en-US" w:eastAsia="ru-RU"/>
           <w14:ligatures w14:val="none"/>
         </w:rPr>
-        <w:t xml:space="preserve"> libriary.language_id </w:t>
+        <w:t xml:space="preserve"> </w:t>
+      </w:r>
+      <w:r>
+        <w:rPr>
+          <w:rFonts w:ascii="Consolas" w:eastAsia="Times New Roman" w:hAnsi="Consolas" w:cs="Times New Roman"/>
+          <w:color w:val="9CDCFE"/>
+          <w:kern w:val="0"/>
+          <w:sz w:val="21"/>
+          <w:szCs w:val="21"/>
+          <w:lang w:val="en-US" w:eastAsia="ru-RU"/>
+          <w14:ligatures w14:val="none"/>
+        </w:rPr>
+        <w:t>libriary</w:t>
+      </w:r>
+      <w:r>
+        <w:rPr>
+          <w:rFonts w:ascii="Consolas" w:eastAsia="Times New Roman" w:hAnsi="Consolas" w:cs="Times New Roman"/>
+          <w:color w:val="CCCCCC"/>
+          <w:kern w:val="0"/>
+          <w:sz w:val="21"/>
+          <w:szCs w:val="21"/>
+          <w:lang w:val="en-US" w:eastAsia="ru-RU"/>
+          <w14:ligatures w14:val="none"/>
+        </w:rPr>
+        <w:t>.</w:t>
+      </w:r>
+      <w:r>
+        <w:rPr>
+          <w:rFonts w:ascii="Consolas" w:eastAsia="Times New Roman" w:hAnsi="Consolas" w:cs="Times New Roman"/>
+          <w:color w:val="9CDCFE"/>
+          <w:kern w:val="0"/>
+          <w:sz w:val="21"/>
+          <w:szCs w:val="21"/>
+          <w:lang w:val="en-US" w:eastAsia="ru-RU"/>
+          <w14:ligatures w14:val="none"/>
+        </w:rPr>
+        <w:t>language_id</w:t>
+      </w:r>
+      <w:r>
+        <w:rPr>
+          <w:rFonts w:ascii="Consolas" w:eastAsia="Times New Roman" w:hAnsi="Consolas" w:cs="Times New Roman"/>
+          <w:color w:val="CCCCCC"/>
+          <w:kern w:val="0"/>
+          <w:sz w:val="21"/>
+          <w:szCs w:val="21"/>
+          <w:lang w:val="en-US" w:eastAsia="ru-RU"/>
+          <w14:ligatures w14:val="none"/>
+        </w:rPr>
+        <w:t xml:space="preserve"> </w:t>
       </w:r>
       <w:r>
         <w:rPr>
@@ -6483,7 +8915,55 @@
           <w:lang w:val="en-US" w:eastAsia="ru-RU"/>
           <w14:ligatures w14:val="none"/>
         </w:rPr>
-        <w:t xml:space="preserve"> language.id]</w:t>
+        <w:t xml:space="preserve"> </w:t>
+      </w:r>
+      <w:r>
+        <w:rPr>
+          <w:rFonts w:ascii="Consolas" w:eastAsia="Times New Roman" w:hAnsi="Consolas" w:cs="Times New Roman"/>
+          <w:color w:val="9CDCFE"/>
+          <w:kern w:val="0"/>
+          <w:sz w:val="21"/>
+          <w:szCs w:val="21"/>
+          <w:lang w:val="en-US" w:eastAsia="ru-RU"/>
+          <w14:ligatures w14:val="none"/>
+        </w:rPr>
+        <w:t>language</w:t>
+      </w:r>
+      <w:r>
+        <w:rPr>
+          <w:rFonts w:ascii="Consolas" w:eastAsia="Times New Roman" w:hAnsi="Consolas" w:cs="Times New Roman"/>
+          <w:color w:val="CCCCCC"/>
+          <w:kern w:val="0"/>
+          <w:sz w:val="21"/>
+          <w:szCs w:val="21"/>
+          <w:lang w:val="en-US" w:eastAsia="ru-RU"/>
+          <w14:ligatures w14:val="none"/>
+        </w:rPr>
+        <w:t>.</w:t>
+      </w:r>
+      <w:r>
+        <w:rPr>
+          <w:rFonts w:ascii="Consolas" w:eastAsia="Times New Roman" w:hAnsi="Consolas" w:cs="Times New Roman"/>
+          <w:color w:val="9CDCFE"/>
+          <w:kern w:val="0"/>
+          <w:sz w:val="21"/>
+          <w:szCs w:val="21"/>
+          <w:lang w:val="en-US" w:eastAsia="ru-RU"/>
+          <w14:ligatures w14:val="none"/>
+        </w:rPr>
+        <w:t>id</w:t>
+      </w:r>
+      <w:r>
+        <w:rPr>
+          <w:rFonts w:ascii="Consolas" w:eastAsia="Times New Roman" w:hAnsi="Consolas" w:cs="Times New Roman"/>
+          <w:color w:val="CCCCCC"/>
+          <w:kern w:val="0"/>
+          <w:sz w:val="21"/>
+          <w:szCs w:val="21"/>
+          <w:lang w:val="en-US" w:eastAsia="ru-RU"/>
+          <w14:ligatures w14:val="none"/>
+        </w:rPr>
+        <w:t>]</w:t>
       </w:r>
     </w:p>
     <w:p>
@@ -6537,7 +9017,31 @@
           <w:lang w:val="en-US" w:eastAsia="ru-RU"/>
           <w14:ligatures w14:val="none"/>
         </w:rPr>
-        <w:t xml:space="preserve">    many_to_many_temp </w:t>
+        <w:t xml:space="preserve">    </w:t>
+      </w:r>
+      <w:r>
+        <w:rPr>
+          <w:rFonts w:ascii="Consolas" w:eastAsia="Times New Roman" w:hAnsi="Consolas" w:cs="Times New Roman"/>
+          <w:color w:val="9CDCFE"/>
+          <w:kern w:val="0"/>
+          <w:sz w:val="21"/>
+          <w:szCs w:val="21"/>
+          <w:lang w:val="en-US" w:eastAsia="ru-RU"/>
+          <w14:ligatures w14:val="none"/>
+        </w:rPr>
+        <w:t>many_to_many_temp</w:t>
+      </w:r>
+      <w:r>
+        <w:rPr>
+          <w:rFonts w:ascii="Consolas" w:eastAsia="Times New Roman" w:hAnsi="Consolas" w:cs="Times New Roman"/>
+          <w:color w:val="CCCCCC"/>
+          <w:kern w:val="0"/>
+          <w:sz w:val="21"/>
+          <w:szCs w:val="21"/>
+          <w:lang w:val="en-US" w:eastAsia="ru-RU"/>
+          <w14:ligatures w14:val="none"/>
+        </w:rPr>
+        <w:t xml:space="preserve"> </w:t>
       </w:r>
       <w:r>
         <w:rPr>
@@ -6561,7 +9065,151 @@
           <w:lang w:val="en-US" w:eastAsia="ru-RU"/>
           <w14:ligatures w14:val="none"/>
         </w:rPr>
-        <w:t xml:space="preserve"> [(language.name, libriary_language.language_id, libriary_language.libriary_id)</w:t>
+        <w:t xml:space="preserve"> [(</w:t>
+      </w:r>
+      <w:r>
+        <w:rPr>
+          <w:rFonts w:ascii="Consolas" w:eastAsia="Times New Roman" w:hAnsi="Consolas" w:cs="Times New Roman"/>
+          <w:color w:val="9CDCFE"/>
+          <w:kern w:val="0"/>
+          <w:sz w:val="21"/>
+          <w:szCs w:val="21"/>
+          <w:lang w:val="en-US" w:eastAsia="ru-RU"/>
+          <w14:ligatures w14:val="none"/>
+        </w:rPr>
+        <w:t>language</w:t>
+      </w:r>
+      <w:r>
+        <w:rPr>
+          <w:rFonts w:ascii="Consolas" w:eastAsia="Times New Roman" w:hAnsi="Consolas" w:cs="Times New Roman"/>
+          <w:color w:val="CCCCCC"/>
+          <w:kern w:val="0"/>
+          <w:sz w:val="21"/>
+          <w:szCs w:val="21"/>
+          <w:lang w:val="en-US" w:eastAsia="ru-RU"/>
+          <w14:ligatures w14:val="none"/>
+        </w:rPr>
+        <w:t>.</w:t>
+      </w:r>
+      <w:r>
+        <w:rPr>
+          <w:rFonts w:ascii="Consolas" w:eastAsia="Times New Roman" w:hAnsi="Consolas" w:cs="Times New Roman"/>
+          <w:color w:val="9CDCFE"/>
+          <w:kern w:val="0"/>
+          <w:sz w:val="21"/>
+          <w:szCs w:val="21"/>
+          <w:lang w:val="en-US" w:eastAsia="ru-RU"/>
+          <w14:ligatures w14:val="none"/>
+        </w:rPr>
+        <w:t>name</w:t>
+      </w:r>
+      <w:r>
+        <w:rPr>
+          <w:rFonts w:ascii="Consolas" w:eastAsia="Times New Roman" w:hAnsi="Consolas" w:cs="Times New Roman"/>
+          <w:color w:val="CCCCCC"/>
+          <w:kern w:val="0"/>
+          <w:sz w:val="21"/>
+          <w:szCs w:val="21"/>
+          <w:lang w:val="en-US" w:eastAsia="ru-RU"/>
+          <w14:ligatures w14:val="none"/>
+        </w:rPr>
+        <w:t xml:space="preserve">, </w:t>
+      </w:r>
+      <w:r>
+        <w:rPr>
+          <w:rFonts w:ascii="Consolas" w:eastAsia="Times New Roman" w:hAnsi="Consolas" w:cs="Times New Roman"/>
+          <w:color w:val="9CDCFE"/>
+          <w:kern w:val="0"/>
+          <w:sz w:val="21"/>
+          <w:szCs w:val="21"/>
+          <w:lang w:val="en-US" w:eastAsia="ru-RU"/>
+          <w14:ligatures w14:val="none"/>
+        </w:rPr>
+        <w:t>libriary_language</w:t>
+      </w:r>
+      <w:r>
+        <w:rPr>
+          <w:rFonts w:ascii="Consolas" w:eastAsia="Times New Roman" w:hAnsi="Consolas" w:cs="Times New Roman"/>
+          <w:color w:val="CCCCCC"/>
+          <w:kern w:val="0"/>
+          <w:sz w:val="21"/>
+          <w:szCs w:val="21"/>
+          <w:lang w:val="en-US" w:eastAsia="ru-RU"/>
+          <w14:ligatures w14:val="none"/>
+        </w:rPr>
+        <w:t>.</w:t>
+      </w:r>
+      <w:r>
+        <w:rPr>
+          <w:rFonts w:ascii="Consolas" w:eastAsia="Times New Roman" w:hAnsi="Consolas" w:cs="Times New Roman"/>
+          <w:color w:val="9CDCFE"/>
+          <w:kern w:val="0"/>
+          <w:sz w:val="21"/>
+          <w:szCs w:val="21"/>
+          <w:lang w:val="en-US" w:eastAsia="ru-RU"/>
+          <w14:ligatures w14:val="none"/>
+        </w:rPr>
+        <w:t>language_id</w:t>
+      </w:r>
+      <w:r>
+        <w:rPr>
+          <w:rFonts w:ascii="Consolas" w:eastAsia="Times New Roman" w:hAnsi="Consolas" w:cs="Times New Roman"/>
+          <w:color w:val="CCCCCC"/>
+          <w:kern w:val="0"/>
+          <w:sz w:val="21"/>
+          <w:szCs w:val="21"/>
+          <w:lang w:val="en-US" w:eastAsia="ru-RU"/>
+          <w14:ligatures w14:val="none"/>
+        </w:rPr>
+        <w:t xml:space="preserve">, </w:t>
+      </w:r>
+      <w:r>
+        <w:rPr>
+          <w:rFonts w:ascii="Consolas" w:eastAsia="Times New Roman" w:hAnsi="Consolas" w:cs="Times New Roman"/>
+          <w:color w:val="9CDCFE"/>
+          <w:kern w:val="0"/>
+          <w:sz w:val="21"/>
+          <w:szCs w:val="21"/>
+          <w:lang w:val="en-US" w:eastAsia="ru-RU"/>
+          <w14:ligatures w14:val="none"/>
+        </w:rPr>
+        <w:t>libriary_language</w:t>
+      </w:r>
+      <w:r>
+        <w:rPr>
+          <w:rFonts w:ascii="Consolas" w:eastAsia="Times New Roman" w:hAnsi="Consolas" w:cs="Times New Roman"/>
+          <w:color w:val="CCCCCC"/>
+          <w:kern w:val="0"/>
+          <w:sz w:val="21"/>
+          <w:szCs w:val="21"/>
+          <w:lang w:val="en-US" w:eastAsia="ru-RU"/>
+          <w14:ligatures w14:val="none"/>
+        </w:rPr>
+        <w:t>.</w:t>
+      </w:r>
+      <w:r>
+        <w:rPr>
+          <w:rFonts w:ascii="Consolas" w:eastAsia="Times New Roman" w:hAnsi="Consolas" w:cs="Times New Roman"/>
+          <w:color w:val="9CDCFE"/>
+          <w:kern w:val="0"/>
+          <w:sz w:val="21"/>
+          <w:szCs w:val="21"/>
+          <w:lang w:val="en-US" w:eastAsia="ru-RU"/>
+          <w14:ligatures w14:val="none"/>
+        </w:rPr>
+        <w:t>libriary_id</w:t>
+      </w:r>
+      <w:r>
+        <w:rPr>
+          <w:rFonts w:ascii="Consolas" w:eastAsia="Times New Roman" w:hAnsi="Consolas" w:cs="Times New Roman"/>
+          <w:color w:val="CCCCCC"/>
+          <w:kern w:val="0"/>
+          <w:sz w:val="21"/>
+          <w:szCs w:val="21"/>
+          <w:lang w:val="en-US" w:eastAsia="ru-RU"/>
+          <w14:ligatures w14:val="none"/>
+        </w:rPr>
+        <w:t>)</w:t>
       </w:r>
     </w:p>
     <w:p>
@@ -6612,7 +9260,31 @@
           <w:lang w:val="en-US" w:eastAsia="ru-RU"/>
           <w14:ligatures w14:val="none"/>
         </w:rPr>
-        <w:t xml:space="preserve"> language </w:t>
+        <w:t xml:space="preserve"> </w:t>
+      </w:r>
+      <w:r>
+        <w:rPr>
+          <w:rFonts w:ascii="Consolas" w:eastAsia="Times New Roman" w:hAnsi="Consolas" w:cs="Times New Roman"/>
+          <w:color w:val="9CDCFE"/>
+          <w:kern w:val="0"/>
+          <w:sz w:val="21"/>
+          <w:szCs w:val="21"/>
+          <w:lang w:val="en-US" w:eastAsia="ru-RU"/>
+          <w14:ligatures w14:val="none"/>
+        </w:rPr>
+        <w:t>language</w:t>
+      </w:r>
+      <w:r>
+        <w:rPr>
+          <w:rFonts w:ascii="Consolas" w:eastAsia="Times New Roman" w:hAnsi="Consolas" w:cs="Times New Roman"/>
+          <w:color w:val="CCCCCC"/>
+          <w:kern w:val="0"/>
+          <w:sz w:val="21"/>
+          <w:szCs w:val="21"/>
+          <w:lang w:val="en-US" w:eastAsia="ru-RU"/>
+          <w14:ligatures w14:val="none"/>
+        </w:rPr>
+        <w:t xml:space="preserve"> </w:t>
       </w:r>
       <w:r>
         <w:rPr>
@@ -6636,7 +9308,19 @@
           <w:lang w:val="en-US" w:eastAsia="ru-RU"/>
           <w14:ligatures w14:val="none"/>
         </w:rPr>
-        <w:t xml:space="preserve"> languages</w:t>
+        <w:t xml:space="preserve"> </w:t>
+      </w:r>
+      <w:r>
+        <w:rPr>
+          <w:rFonts w:ascii="Consolas" w:eastAsia="Times New Roman" w:hAnsi="Consolas" w:cs="Times New Roman"/>
+          <w:color w:val="9CDCFE"/>
+          <w:kern w:val="0"/>
+          <w:sz w:val="21"/>
+          <w:szCs w:val="21"/>
+          <w:lang w:val="en-US" w:eastAsia="ru-RU"/>
+          <w14:ligatures w14:val="none"/>
+        </w:rPr>
+        <w:t>languages</w:t>
       </w:r>
     </w:p>
     <w:p>
@@ -6687,7 +9371,31 @@
           <w:lang w:val="en-US" w:eastAsia="ru-RU"/>
           <w14:ligatures w14:val="none"/>
         </w:rPr>
-        <w:t xml:space="preserve"> libriary_language </w:t>
+        <w:t xml:space="preserve"> </w:t>
+      </w:r>
+      <w:r>
+        <w:rPr>
+          <w:rFonts w:ascii="Consolas" w:eastAsia="Times New Roman" w:hAnsi="Consolas" w:cs="Times New Roman"/>
+          <w:color w:val="9CDCFE"/>
+          <w:kern w:val="0"/>
+          <w:sz w:val="21"/>
+          <w:szCs w:val="21"/>
+          <w:lang w:val="en-US" w:eastAsia="ru-RU"/>
+          <w14:ligatures w14:val="none"/>
+        </w:rPr>
+        <w:t>libriary_language</w:t>
+      </w:r>
+      <w:r>
+        <w:rPr>
+          <w:rFonts w:ascii="Consolas" w:eastAsia="Times New Roman" w:hAnsi="Consolas" w:cs="Times New Roman"/>
+          <w:color w:val="CCCCCC"/>
+          <w:kern w:val="0"/>
+          <w:sz w:val="21"/>
+          <w:szCs w:val="21"/>
+          <w:lang w:val="en-US" w:eastAsia="ru-RU"/>
+          <w14:ligatures w14:val="none"/>
+        </w:rPr>
+        <w:t xml:space="preserve"> </w:t>
       </w:r>
       <w:r>
         <w:rPr>
@@ -6711,7 +9419,19 @@
           <w:lang w:val="en-US" w:eastAsia="ru-RU"/>
           <w14:ligatures w14:val="none"/>
         </w:rPr>
-        <w:t xml:space="preserve"> libriaries_languages</w:t>
+        <w:t xml:space="preserve"> </w:t>
+      </w:r>
+      <w:r>
+        <w:rPr>
+          <w:rFonts w:ascii="Consolas" w:eastAsia="Times New Roman" w:hAnsi="Consolas" w:cs="Times New Roman"/>
+          <w:color w:val="9CDCFE"/>
+          <w:kern w:val="0"/>
+          <w:sz w:val="21"/>
+          <w:szCs w:val="21"/>
+          <w:lang w:val="en-US" w:eastAsia="ru-RU"/>
+          <w14:ligatures w14:val="none"/>
+        </w:rPr>
+        <w:t>libriaries_languages</w:t>
       </w:r>
     </w:p>
     <w:p>
@@ -6762,7 +9482,55 @@
           <w:lang w:val="en-US" w:eastAsia="ru-RU"/>
           <w14:ligatures w14:val="none"/>
         </w:rPr>
-        <w:t xml:space="preserve"> language.id </w:t>
+        <w:t xml:space="preserve"> </w:t>
+      </w:r>
+      <w:r>
+        <w:rPr>
+          <w:rFonts w:ascii="Consolas" w:eastAsia="Times New Roman" w:hAnsi="Consolas" w:cs="Times New Roman"/>
+          <w:color w:val="9CDCFE"/>
+          <w:kern w:val="0"/>
+          <w:sz w:val="21"/>
+          <w:szCs w:val="21"/>
+          <w:lang w:val="en-US" w:eastAsia="ru-RU"/>
+          <w14:ligatures w14:val="none"/>
+        </w:rPr>
+        <w:t>language</w:t>
+      </w:r>
+      <w:r>
+        <w:rPr>
+          <w:rFonts w:ascii="Consolas" w:eastAsia="Times New Roman" w:hAnsi="Consolas" w:cs="Times New Roman"/>
+          <w:color w:val="CCCCCC"/>
+          <w:kern w:val="0"/>
+          <w:sz w:val="21"/>
+          <w:szCs w:val="21"/>
+          <w:lang w:val="en-US" w:eastAsia="ru-RU"/>
+          <w14:ligatures w14:val="none"/>
+        </w:rPr>
+        <w:t>.</w:t>
+      </w:r>
+      <w:r>
+        <w:rPr>
+          <w:rFonts w:ascii="Consolas" w:eastAsia="Times New Roman" w:hAnsi="Consolas" w:cs="Times New Roman"/>
+          <w:color w:val="9CDCFE"/>
+          <w:kern w:val="0"/>
+          <w:sz w:val="21"/>
+          <w:szCs w:val="21"/>
+          <w:lang w:val="en-US" w:eastAsia="ru-RU"/>
+          <w14:ligatures w14:val="none"/>
+        </w:rPr>
+        <w:t>id</w:t>
+      </w:r>
+      <w:r>
+        <w:rPr>
+          <w:rFonts w:ascii="Consolas" w:eastAsia="Times New Roman" w:hAnsi="Consolas" w:cs="Times New Roman"/>
+          <w:color w:val="CCCCCC"/>
+          <w:kern w:val="0"/>
+          <w:sz w:val="21"/>
+          <w:szCs w:val="21"/>
+          <w:lang w:val="en-US" w:eastAsia="ru-RU"/>
+          <w14:ligatures w14:val="none"/>
+        </w:rPr>
+        <w:t xml:space="preserve"> </w:t>
       </w:r>
       <w:r>
         <w:rPr>
@@ -6786,7 +9554,55 @@
           <w:lang w:val="en-US" w:eastAsia="ru-RU"/>
           <w14:ligatures w14:val="none"/>
         </w:rPr>
-        <w:t xml:space="preserve"> libriary_language.language_id]</w:t>
+        <w:t xml:space="preserve"> </w:t>
+      </w:r>
+      <w:r>
+        <w:rPr>
+          <w:rFonts w:ascii="Consolas" w:eastAsia="Times New Roman" w:hAnsi="Consolas" w:cs="Times New Roman"/>
+          <w:color w:val="9CDCFE"/>
+          <w:kern w:val="0"/>
+          <w:sz w:val="21"/>
+          <w:szCs w:val="21"/>
+          <w:lang w:val="en-US" w:eastAsia="ru-RU"/>
+          <w14:ligatures w14:val="none"/>
+        </w:rPr>
+        <w:t>libriary_language</w:t>
+      </w:r>
+      <w:r>
+        <w:rPr>
+          <w:rFonts w:ascii="Consolas" w:eastAsia="Times New Roman" w:hAnsi="Consolas" w:cs="Times New Roman"/>
+          <w:color w:val="CCCCCC"/>
+          <w:kern w:val="0"/>
+          <w:sz w:val="21"/>
+          <w:szCs w:val="21"/>
+          <w:lang w:val="en-US" w:eastAsia="ru-RU"/>
+          <w14:ligatures w14:val="none"/>
+        </w:rPr>
+        <w:t>.</w:t>
+      </w:r>
+      <w:r>
+        <w:rPr>
+          <w:rFonts w:ascii="Consolas" w:eastAsia="Times New Roman" w:hAnsi="Consolas" w:cs="Times New Roman"/>
+          <w:color w:val="9CDCFE"/>
+          <w:kern w:val="0"/>
+          <w:sz w:val="21"/>
+          <w:szCs w:val="21"/>
+          <w:lang w:val="en-US" w:eastAsia="ru-RU"/>
+          <w14:ligatures w14:val="none"/>
+        </w:rPr>
+        <w:t>language_id</w:t>
+      </w:r>
+      <w:r>
+        <w:rPr>
+          <w:rFonts w:ascii="Consolas" w:eastAsia="Times New Roman" w:hAnsi="Consolas" w:cs="Times New Roman"/>
+          <w:color w:val="CCCCCC"/>
+          <w:kern w:val="0"/>
+          <w:sz w:val="21"/>
+          <w:szCs w:val="21"/>
+          <w:lang w:val="en-US" w:eastAsia="ru-RU"/>
+          <w14:ligatures w14:val="none"/>
+        </w:rPr>
+        <w:t>]</w:t>
       </w:r>
     </w:p>
     <w:p>
@@ -6840,7 +9656,31 @@
           <w:lang w:val="en-US" w:eastAsia="ru-RU"/>
           <w14:ligatures w14:val="none"/>
         </w:rPr>
-        <w:t xml:space="preserve">    many_to_many </w:t>
+        <w:t xml:space="preserve">    </w:t>
+      </w:r>
+      <w:r>
+        <w:rPr>
+          <w:rFonts w:ascii="Consolas" w:eastAsia="Times New Roman" w:hAnsi="Consolas" w:cs="Times New Roman"/>
+          <w:color w:val="9CDCFE"/>
+          <w:kern w:val="0"/>
+          <w:sz w:val="21"/>
+          <w:szCs w:val="21"/>
+          <w:lang w:val="en-US" w:eastAsia="ru-RU"/>
+          <w14:ligatures w14:val="none"/>
+        </w:rPr>
+        <w:t>many_to_many</w:t>
+      </w:r>
+      <w:r>
+        <w:rPr>
+          <w:rFonts w:ascii="Consolas" w:eastAsia="Times New Roman" w:hAnsi="Consolas" w:cs="Times New Roman"/>
+          <w:color w:val="CCCCCC"/>
+          <w:kern w:val="0"/>
+          <w:sz w:val="21"/>
+          <w:szCs w:val="21"/>
+          <w:lang w:val="en-US" w:eastAsia="ru-RU"/>
+          <w14:ligatures w14:val="none"/>
+        </w:rPr>
+        <w:t xml:space="preserve"> </w:t>
       </w:r>
       <w:r>
         <w:rPr>
@@ -6864,7 +9704,127 @@
           <w:lang w:val="en-US" w:eastAsia="ru-RU"/>
           <w14:ligatures w14:val="none"/>
         </w:rPr>
-        <w:t xml:space="preserve"> [(libriary.name, libriary.downloads, language_name)</w:t>
+        <w:t xml:space="preserve"> [(</w:t>
+      </w:r>
+      <w:r>
+        <w:rPr>
+          <w:rFonts w:ascii="Consolas" w:eastAsia="Times New Roman" w:hAnsi="Consolas" w:cs="Times New Roman"/>
+          <w:color w:val="9CDCFE"/>
+          <w:kern w:val="0"/>
+          <w:sz w:val="21"/>
+          <w:szCs w:val="21"/>
+          <w:lang w:val="en-US" w:eastAsia="ru-RU"/>
+          <w14:ligatures w14:val="none"/>
+        </w:rPr>
+        <w:t>libriary</w:t>
+      </w:r>
+      <w:r>
+        <w:rPr>
+          <w:rFonts w:ascii="Consolas" w:eastAsia="Times New Roman" w:hAnsi="Consolas" w:cs="Times New Roman"/>
+          <w:color w:val="CCCCCC"/>
+          <w:kern w:val="0"/>
+          <w:sz w:val="21"/>
+          <w:szCs w:val="21"/>
+          <w:lang w:val="en-US" w:eastAsia="ru-RU"/>
+          <w14:ligatures w14:val="none"/>
+        </w:rPr>
+        <w:t>.</w:t>
+      </w:r>
+      <w:r>
+        <w:rPr>
+          <w:rFonts w:ascii="Consolas" w:eastAsia="Times New Roman" w:hAnsi="Consolas" w:cs="Times New Roman"/>
+          <w:color w:val="9CDCFE"/>
+          <w:kern w:val="0"/>
+          <w:sz w:val="21"/>
+          <w:szCs w:val="21"/>
+          <w:lang w:val="en-US" w:eastAsia="ru-RU"/>
+          <w14:ligatures w14:val="none"/>
+        </w:rPr>
+        <w:t>name</w:t>
+      </w:r>
+      <w:r>
+        <w:rPr>
+          <w:rFonts w:ascii="Consolas" w:eastAsia="Times New Roman" w:hAnsi="Consolas" w:cs="Times New Roman"/>
+          <w:color w:val="CCCCCC"/>
+          <w:kern w:val="0"/>
+          <w:sz w:val="21"/>
+          <w:szCs w:val="21"/>
+          <w:lang w:val="en-US" w:eastAsia="ru-RU"/>
+          <w14:ligatures w14:val="none"/>
+        </w:rPr>
+        <w:t xml:space="preserve">, </w:t>
+      </w:r>
+      <w:r>
+        <w:rPr>
+          <w:rFonts w:ascii="Consolas" w:eastAsia="Times New Roman" w:hAnsi="Consolas" w:cs="Times New Roman"/>
+          <w:color w:val="9CDCFE"/>
+          <w:kern w:val="0"/>
+          <w:sz w:val="21"/>
+          <w:szCs w:val="21"/>
+          <w:lang w:val="en-US" w:eastAsia="ru-RU"/>
+          <w14:ligatures w14:val="none"/>
+        </w:rPr>
+        <w:t>libriary</w:t>
+      </w:r>
+      <w:r>
+        <w:rPr>
+          <w:rFonts w:ascii="Consolas" w:eastAsia="Times New Roman" w:hAnsi="Consolas" w:cs="Times New Roman"/>
+          <w:color w:val="CCCCCC"/>
+          <w:kern w:val="0"/>
+          <w:sz w:val="21"/>
+          <w:szCs w:val="21"/>
+          <w:lang w:val="en-US" w:eastAsia="ru-RU"/>
+          <w14:ligatures w14:val="none"/>
+        </w:rPr>
+        <w:t>.</w:t>
+      </w:r>
+      <w:r>
+        <w:rPr>
+          <w:rFonts w:ascii="Consolas" w:eastAsia="Times New Roman" w:hAnsi="Consolas" w:cs="Times New Roman"/>
+          <w:color w:val="9CDCFE"/>
+          <w:kern w:val="0"/>
+          <w:sz w:val="21"/>
+          <w:szCs w:val="21"/>
+          <w:lang w:val="en-US" w:eastAsia="ru-RU"/>
+          <w14:ligatures w14:val="none"/>
+        </w:rPr>
+        <w:t>downloads</w:t>
+      </w:r>
+      <w:r>
+        <w:rPr>
+          <w:rFonts w:ascii="Consolas" w:eastAsia="Times New Roman" w:hAnsi="Consolas" w:cs="Times New Roman"/>
+          <w:color w:val="CCCCCC"/>
+          <w:kern w:val="0"/>
+          <w:sz w:val="21"/>
+          <w:szCs w:val="21"/>
+          <w:lang w:val="en-US" w:eastAsia="ru-RU"/>
+          <w14:ligatures w14:val="none"/>
+        </w:rPr>
+        <w:t xml:space="preserve">, </w:t>
+      </w:r>
+      <w:r>
+        <w:rPr>
+          <w:rFonts w:ascii="Consolas" w:eastAsia="Times New Roman" w:hAnsi="Consolas" w:cs="Times New Roman"/>
+          <w:color w:val="9CDCFE"/>
+          <w:kern w:val="0"/>
+          <w:sz w:val="21"/>
+          <w:szCs w:val="21"/>
+          <w:lang w:val="en-US" w:eastAsia="ru-RU"/>
+          <w14:ligatures w14:val="none"/>
+        </w:rPr>
+        <w:t>language_name</w:t>
+      </w:r>
+      <w:r>
+        <w:rPr>
+          <w:rFonts w:ascii="Consolas" w:eastAsia="Times New Roman" w:hAnsi="Consolas" w:cs="Times New Roman"/>
+          <w:color w:val="CCCCCC"/>
+          <w:kern w:val="0"/>
+          <w:sz w:val="21"/>
+          <w:szCs w:val="21"/>
+          <w:lang w:val="en-US" w:eastAsia="ru-RU"/>
+          <w14:ligatures w14:val="none"/>
+        </w:rPr>
+        <w:t>)</w:t>
       </w:r>
     </w:p>
     <w:p>
@@ -6915,7 +9875,79 @@
           <w:lang w:val="en-US" w:eastAsia="ru-RU"/>
           <w14:ligatures w14:val="none"/>
         </w:rPr>
-        <w:t xml:space="preserve"> language_name, _, libriary_id </w:t>
+        <w:t xml:space="preserve"> </w:t>
+      </w:r>
+      <w:r>
+        <w:rPr>
+          <w:rFonts w:ascii="Consolas" w:eastAsia="Times New Roman" w:hAnsi="Consolas" w:cs="Times New Roman"/>
+          <w:color w:val="9CDCFE"/>
+          <w:kern w:val="0"/>
+          <w:sz w:val="21"/>
+          <w:szCs w:val="21"/>
+          <w:lang w:val="en-US" w:eastAsia="ru-RU"/>
+          <w14:ligatures w14:val="none"/>
+        </w:rPr>
+        <w:t>language_name</w:t>
+      </w:r>
+      <w:r>
+        <w:rPr>
+          <w:rFonts w:ascii="Consolas" w:eastAsia="Times New Roman" w:hAnsi="Consolas" w:cs="Times New Roman"/>
+          <w:color w:val="CCCCCC"/>
+          <w:kern w:val="0"/>
+          <w:sz w:val="21"/>
+          <w:szCs w:val="21"/>
+          <w:lang w:val="en-US" w:eastAsia="ru-RU"/>
+          <w14:ligatures w14:val="none"/>
+        </w:rPr>
+        <w:t xml:space="preserve">, </w:t>
+      </w:r>
+      <w:r>
+        <w:rPr>
+          <w:rFonts w:ascii="Consolas" w:eastAsia="Times New Roman" w:hAnsi="Consolas" w:cs="Times New Roman"/>
+          <w:color w:val="9CDCFE"/>
+          <w:kern w:val="0"/>
+          <w:sz w:val="21"/>
+          <w:szCs w:val="21"/>
+          <w:lang w:val="en-US" w:eastAsia="ru-RU"/>
+          <w14:ligatures w14:val="none"/>
+        </w:rPr>
+        <w:t>_</w:t>
+      </w:r>
+      <w:r>
+        <w:rPr>
+          <w:rFonts w:ascii="Consolas" w:eastAsia="Times New Roman" w:hAnsi="Consolas" w:cs="Times New Roman"/>
+          <w:color w:val="CCCCCC"/>
+          <w:kern w:val="0"/>
+          <w:sz w:val="21"/>
+          <w:szCs w:val="21"/>
+          <w:lang w:val="en-US" w:eastAsia="ru-RU"/>
+          <w14:ligatures w14:val="none"/>
+        </w:rPr>
+        <w:t xml:space="preserve">, </w:t>
+      </w:r>
+      <w:r>
+        <w:rPr>
+          <w:rFonts w:ascii="Consolas" w:eastAsia="Times New Roman" w:hAnsi="Consolas" w:cs="Times New Roman"/>
+          <w:color w:val="9CDCFE"/>
+          <w:kern w:val="0"/>
+          <w:sz w:val="21"/>
+          <w:szCs w:val="21"/>
+          <w:lang w:val="en-US" w:eastAsia="ru-RU"/>
+          <w14:ligatures w14:val="none"/>
+        </w:rPr>
+        <w:t>libriary_id</w:t>
+      </w:r>
+      <w:r>
+        <w:rPr>
+          <w:rFonts w:ascii="Consolas" w:eastAsia="Times New Roman" w:hAnsi="Consolas" w:cs="Times New Roman"/>
+          <w:color w:val="CCCCCC"/>
+          <w:kern w:val="0"/>
+          <w:sz w:val="21"/>
+          <w:szCs w:val="21"/>
+          <w:lang w:val="en-US" w:eastAsia="ru-RU"/>
+          <w14:ligatures w14:val="none"/>
+        </w:rPr>
+        <w:t xml:space="preserve"> </w:t>
       </w:r>
       <w:r>
         <w:rPr>
@@ -6939,7 +9971,19 @@
           <w:lang w:val="en-US" w:eastAsia="ru-RU"/>
           <w14:ligatures w14:val="none"/>
         </w:rPr>
-        <w:t xml:space="preserve"> many_to_many_temp</w:t>
+        <w:t xml:space="preserve"> </w:t>
+      </w:r>
+      <w:r>
+        <w:rPr>
+          <w:rFonts w:ascii="Consolas" w:eastAsia="Times New Roman" w:hAnsi="Consolas" w:cs="Times New Roman"/>
+          <w:color w:val="9CDCFE"/>
+          <w:kern w:val="0"/>
+          <w:sz w:val="21"/>
+          <w:szCs w:val="21"/>
+          <w:lang w:val="en-US" w:eastAsia="ru-RU"/>
+          <w14:ligatures w14:val="none"/>
+        </w:rPr>
+        <w:t>many_to_many_temp</w:t>
       </w:r>
     </w:p>
     <w:p>
@@ -6990,7 +10034,31 @@
           <w:lang w:val="en-US" w:eastAsia="ru-RU"/>
           <w14:ligatures w14:val="none"/>
         </w:rPr>
-        <w:t xml:space="preserve"> libriary </w:t>
+        <w:t xml:space="preserve"> </w:t>
+      </w:r>
+      <w:r>
+        <w:rPr>
+          <w:rFonts w:ascii="Consolas" w:eastAsia="Times New Roman" w:hAnsi="Consolas" w:cs="Times New Roman"/>
+          <w:color w:val="9CDCFE"/>
+          <w:kern w:val="0"/>
+          <w:sz w:val="21"/>
+          <w:szCs w:val="21"/>
+          <w:lang w:val="en-US" w:eastAsia="ru-RU"/>
+          <w14:ligatures w14:val="none"/>
+        </w:rPr>
+        <w:t>libriary</w:t>
+      </w:r>
+      <w:r>
+        <w:rPr>
+          <w:rFonts w:ascii="Consolas" w:eastAsia="Times New Roman" w:hAnsi="Consolas" w:cs="Times New Roman"/>
+          <w:color w:val="CCCCCC"/>
+          <w:kern w:val="0"/>
+          <w:sz w:val="21"/>
+          <w:szCs w:val="21"/>
+          <w:lang w:val="en-US" w:eastAsia="ru-RU"/>
+          <w14:ligatures w14:val="none"/>
+        </w:rPr>
+        <w:t xml:space="preserve"> </w:t>
       </w:r>
       <w:r>
         <w:rPr>
@@ -7014,7 +10082,31 @@
           <w:lang w:val="en-US" w:eastAsia="ru-RU"/>
           <w14:ligatures w14:val="none"/>
         </w:rPr>
-        <w:t xml:space="preserve"> libriaries </w:t>
+        <w:t xml:space="preserve"> </w:t>
+      </w:r>
+      <w:r>
+        <w:rPr>
+          <w:rFonts w:ascii="Consolas" w:eastAsia="Times New Roman" w:hAnsi="Consolas" w:cs="Times New Roman"/>
+          <w:color w:val="9CDCFE"/>
+          <w:kern w:val="0"/>
+          <w:sz w:val="21"/>
+          <w:szCs w:val="21"/>
+          <w:lang w:val="en-US" w:eastAsia="ru-RU"/>
+          <w14:ligatures w14:val="none"/>
+        </w:rPr>
+        <w:t>libriaries</w:t>
+      </w:r>
+      <w:r>
+        <w:rPr>
+          <w:rFonts w:ascii="Consolas" w:eastAsia="Times New Roman" w:hAnsi="Consolas" w:cs="Times New Roman"/>
+          <w:color w:val="CCCCCC"/>
+          <w:kern w:val="0"/>
+          <w:sz w:val="21"/>
+          <w:szCs w:val="21"/>
+          <w:lang w:val="en-US" w:eastAsia="ru-RU"/>
+          <w14:ligatures w14:val="none"/>
+        </w:rPr>
+        <w:t xml:space="preserve"> </w:t>
       </w:r>
       <w:r>
         <w:rPr>
@@ -7038,7 +10130,55 @@
           <w:lang w:val="en-US" w:eastAsia="ru-RU"/>
           <w14:ligatures w14:val="none"/>
         </w:rPr>
-        <w:t xml:space="preserve"> libriary.id </w:t>
+        <w:t xml:space="preserve"> </w:t>
+      </w:r>
+      <w:r>
+        <w:rPr>
+          <w:rFonts w:ascii="Consolas" w:eastAsia="Times New Roman" w:hAnsi="Consolas" w:cs="Times New Roman"/>
+          <w:color w:val="9CDCFE"/>
+          <w:kern w:val="0"/>
+          <w:sz w:val="21"/>
+          <w:szCs w:val="21"/>
+          <w:lang w:val="en-US" w:eastAsia="ru-RU"/>
+          <w14:ligatures w14:val="none"/>
+        </w:rPr>
+        <w:t>libriary</w:t>
+      </w:r>
+      <w:r>
+        <w:rPr>
+          <w:rFonts w:ascii="Consolas" w:eastAsia="Times New Roman" w:hAnsi="Consolas" w:cs="Times New Roman"/>
+          <w:color w:val="CCCCCC"/>
+          <w:kern w:val="0"/>
+          <w:sz w:val="21"/>
+          <w:szCs w:val="21"/>
+          <w:lang w:val="en-US" w:eastAsia="ru-RU"/>
+          <w14:ligatures w14:val="none"/>
+        </w:rPr>
+        <w:t>.</w:t>
+      </w:r>
+      <w:r>
+        <w:rPr>
+          <w:rFonts w:ascii="Consolas" w:eastAsia="Times New Roman" w:hAnsi="Consolas" w:cs="Times New Roman"/>
+          <w:color w:val="9CDCFE"/>
+          <w:kern w:val="0"/>
+          <w:sz w:val="21"/>
+          <w:szCs w:val="21"/>
+          <w:lang w:val="en-US" w:eastAsia="ru-RU"/>
+          <w14:ligatures w14:val="none"/>
+        </w:rPr>
+        <w:t>id</w:t>
+      </w:r>
+      <w:r>
+        <w:rPr>
+          <w:rFonts w:ascii="Consolas" w:eastAsia="Times New Roman" w:hAnsi="Consolas" w:cs="Times New Roman"/>
+          <w:color w:val="CCCCCC"/>
+          <w:kern w:val="0"/>
+          <w:sz w:val="21"/>
+          <w:szCs w:val="21"/>
+          <w:lang w:val="en-US" w:eastAsia="ru-RU"/>
+          <w14:ligatures w14:val="none"/>
+        </w:rPr>
+        <w:t xml:space="preserve"> </w:t>
       </w:r>
       <w:r>
         <w:rPr>
@@ -7062,7 +10202,31 @@
           <w:lang w:val="en-US" w:eastAsia="ru-RU"/>
           <w14:ligatures w14:val="none"/>
         </w:rPr>
-        <w:t xml:space="preserve"> libriary_id]</w:t>
+        <w:t xml:space="preserve"> </w:t>
+      </w:r>
+      <w:r>
+        <w:rPr>
+          <w:rFonts w:ascii="Consolas" w:eastAsia="Times New Roman" w:hAnsi="Consolas" w:cs="Times New Roman"/>
+          <w:color w:val="9CDCFE"/>
+          <w:kern w:val="0"/>
+          <w:sz w:val="21"/>
+          <w:szCs w:val="21"/>
+          <w:lang w:val="en-US" w:eastAsia="ru-RU"/>
+          <w14:ligatures w14:val="none"/>
+        </w:rPr>
+        <w:t>libriary_id</w:t>
+      </w:r>
+      <w:r>
+        <w:rPr>
+          <w:rFonts w:ascii="Consolas" w:eastAsia="Times New Roman" w:hAnsi="Consolas" w:cs="Times New Roman"/>
+          <w:color w:val="CCCCCC"/>
+          <w:kern w:val="0"/>
+          <w:sz w:val="21"/>
+          <w:szCs w:val="21"/>
+          <w:lang w:val="en-US" w:eastAsia="ru-RU"/>
+          <w14:ligatures w14:val="none"/>
+        </w:rPr>
+        <w:t>]</w:t>
       </w:r>
     </w:p>
     <w:p>
@@ -7104,7 +10268,55 @@
           <w:lang w:val="en-US" w:eastAsia="ru-RU"/>
           <w14:ligatures w14:val="none"/>
         </w:rPr>
-        <w:t>    first_task(one_to_many)</w:t>
+        <w:t xml:space="preserve">    </w:t>
+      </w:r>
+      <w:r>
+        <w:rPr>
+          <w:rFonts w:ascii="Consolas" w:eastAsia="Times New Roman" w:hAnsi="Consolas" w:cs="Times New Roman"/>
+          <w:color w:val="DCDCAA"/>
+          <w:kern w:val="0"/>
+          <w:sz w:val="21"/>
+          <w:szCs w:val="21"/>
+          <w:lang w:val="en-US" w:eastAsia="ru-RU"/>
+          <w14:ligatures w14:val="none"/>
+        </w:rPr>
+        <w:t>first_task</w:t>
+      </w:r>
+      <w:r>
+        <w:rPr>
+          <w:rFonts w:ascii="Consolas" w:eastAsia="Times New Roman" w:hAnsi="Consolas" w:cs="Times New Roman"/>
+          <w:color w:val="CCCCCC"/>
+          <w:kern w:val="0"/>
+          <w:sz w:val="21"/>
+          <w:szCs w:val="21"/>
+          <w:lang w:val="en-US" w:eastAsia="ru-RU"/>
+          <w14:ligatures w14:val="none"/>
+        </w:rPr>
+        <w:t>(</w:t>
+      </w:r>
+      <w:r>
+        <w:rPr>
+          <w:rFonts w:ascii="Consolas" w:eastAsia="Times New Roman" w:hAnsi="Consolas" w:cs="Times New Roman"/>
+          <w:color w:val="9CDCFE"/>
+          <w:kern w:val="0"/>
+          <w:sz w:val="21"/>
+          <w:szCs w:val="21"/>
+          <w:lang w:val="en-US" w:eastAsia="ru-RU"/>
+          <w14:ligatures w14:val="none"/>
+        </w:rPr>
+        <w:t>one_to_many</w:t>
+      </w:r>
+      <w:r>
+        <w:rPr>
+          <w:rFonts w:ascii="Consolas" w:eastAsia="Times New Roman" w:hAnsi="Consolas" w:cs="Times New Roman"/>
+          <w:color w:val="CCCCCC"/>
+          <w:kern w:val="0"/>
+          <w:sz w:val="21"/>
+          <w:szCs w:val="21"/>
+          <w:lang w:val="en-US" w:eastAsia="ru-RU"/>
+          <w14:ligatures w14:val="none"/>
+        </w:rPr>
+        <w:t>)</w:t>
       </w:r>
     </w:p>
     <w:p>
@@ -7131,7 +10343,55 @@
           <w:lang w:val="en-US" w:eastAsia="ru-RU"/>
           <w14:ligatures w14:val="none"/>
         </w:rPr>
-        <w:t>    second_task(one_to_many)</w:t>
+        <w:t xml:space="preserve">    </w:t>
+      </w:r>
+      <w:r>
+        <w:rPr>
+          <w:rFonts w:ascii="Consolas" w:eastAsia="Times New Roman" w:hAnsi="Consolas" w:cs="Times New Roman"/>
+          <w:color w:val="DCDCAA"/>
+          <w:kern w:val="0"/>
+          <w:sz w:val="21"/>
+          <w:szCs w:val="21"/>
+          <w:lang w:val="en-US" w:eastAsia="ru-RU"/>
+          <w14:ligatures w14:val="none"/>
+        </w:rPr>
+        <w:t>second_task</w:t>
+      </w:r>
+      <w:r>
+        <w:rPr>
+          <w:rFonts w:ascii="Consolas" w:eastAsia="Times New Roman" w:hAnsi="Consolas" w:cs="Times New Roman"/>
+          <w:color w:val="CCCCCC"/>
+          <w:kern w:val="0"/>
+          <w:sz w:val="21"/>
+          <w:szCs w:val="21"/>
+          <w:lang w:val="en-US" w:eastAsia="ru-RU"/>
+          <w14:ligatures w14:val="none"/>
+        </w:rPr>
+        <w:t>(</w:t>
+      </w:r>
+      <w:r>
+        <w:rPr>
+          <w:rFonts w:ascii="Consolas" w:eastAsia="Times New Roman" w:hAnsi="Consolas" w:cs="Times New Roman"/>
+          <w:color w:val="9CDCFE"/>
+          <w:kern w:val="0"/>
+          <w:sz w:val="21"/>
+          <w:szCs w:val="21"/>
+          <w:lang w:val="en-US" w:eastAsia="ru-RU"/>
+          <w14:ligatures w14:val="none"/>
+        </w:rPr>
+        <w:t>one_to_many</w:t>
+      </w:r>
+      <w:r>
+        <w:rPr>
+          <w:rFonts w:ascii="Consolas" w:eastAsia="Times New Roman" w:hAnsi="Consolas" w:cs="Times New Roman"/>
+          <w:color w:val="CCCCCC"/>
+          <w:kern w:val="0"/>
+          <w:sz w:val="21"/>
+          <w:szCs w:val="21"/>
+          <w:lang w:val="en-US" w:eastAsia="ru-RU"/>
+          <w14:ligatures w14:val="none"/>
+        </w:rPr>
+        <w:t>)</w:t>
       </w:r>
     </w:p>
     <w:p>
@@ -7158,7 +10418,55 @@
           <w:lang w:val="en-US" w:eastAsia="ru-RU"/>
           <w14:ligatures w14:val="none"/>
         </w:rPr>
-        <w:t>    third_task(many_to_many)</w:t>
+        <w:t xml:space="preserve">    </w:t>
+      </w:r>
+      <w:r>
+        <w:rPr>
+          <w:rFonts w:ascii="Consolas" w:eastAsia="Times New Roman" w:hAnsi="Consolas" w:cs="Times New Roman"/>
+          <w:color w:val="DCDCAA"/>
+          <w:kern w:val="0"/>
+          <w:sz w:val="21"/>
+          <w:szCs w:val="21"/>
+          <w:lang w:val="en-US" w:eastAsia="ru-RU"/>
+          <w14:ligatures w14:val="none"/>
+        </w:rPr>
+        <w:t>third_task</w:t>
+      </w:r>
+      <w:r>
+        <w:rPr>
+          <w:rFonts w:ascii="Consolas" w:eastAsia="Times New Roman" w:hAnsi="Consolas" w:cs="Times New Roman"/>
+          <w:color w:val="CCCCCC"/>
+          <w:kern w:val="0"/>
+          <w:sz w:val="21"/>
+          <w:szCs w:val="21"/>
+          <w:lang w:val="en-US" w:eastAsia="ru-RU"/>
+          <w14:ligatures w14:val="none"/>
+        </w:rPr>
+        <w:t>(</w:t>
+      </w:r>
+      <w:r>
+        <w:rPr>
+          <w:rFonts w:ascii="Consolas" w:eastAsia="Times New Roman" w:hAnsi="Consolas" w:cs="Times New Roman"/>
+          <w:color w:val="9CDCFE"/>
+          <w:kern w:val="0"/>
+          <w:sz w:val="21"/>
+          <w:szCs w:val="21"/>
+          <w:lang w:val="en-US" w:eastAsia="ru-RU"/>
+          <w14:ligatures w14:val="none"/>
+        </w:rPr>
+        <w:t>many_to_many</w:t>
+      </w:r>
+      <w:r>
+        <w:rPr>
+          <w:rFonts w:ascii="Consolas" w:eastAsia="Times New Roman" w:hAnsi="Consolas" w:cs="Times New Roman"/>
+          <w:color w:val="CCCCCC"/>
+          <w:kern w:val="0"/>
+          <w:sz w:val="21"/>
+          <w:szCs w:val="21"/>
+          <w:lang w:val="en-US" w:eastAsia="ru-RU"/>
+          <w14:ligatures w14:val="none"/>
+        </w:rPr>
+        <w:t>)</w:t>
       </w:r>
     </w:p>
     <w:p>
@@ -7311,7 +10619,45 @@
           <w:lang w:eastAsia="ru-RU"/>
           <w14:ligatures w14:val="none"/>
         </w:rPr>
-        <w:t>    main()</w:t>
+        <w:t xml:space="preserve">    </w:t>
+      </w:r>
+      <w:proofErr w:type="gramStart"/>
+      <w:r>
+        <w:rPr>
+          <w:rFonts w:ascii="Consolas" w:eastAsia="Times New Roman" w:hAnsi="Consolas" w:cs="Times New Roman"/>
+          <w:color w:val="DCDCAA"/>
+          <w:kern w:val="0"/>
+          <w:sz w:val="21"/>
+          <w:szCs w:val="21"/>
+          <w:lang w:eastAsia="ru-RU"/>
+          <w14:ligatures w14:val="none"/>
+        </w:rPr>
+        <w:t>main</w:t>
+      </w:r>
+      <w:r>
+        <w:rPr>
+          <w:rFonts w:ascii="Consolas" w:eastAsia="Times New Roman" w:hAnsi="Consolas" w:cs="Times New Roman"/>
+          <w:color w:val="CCCCCC"/>
+          <w:kern w:val="0"/>
+          <w:sz w:val="21"/>
+          <w:szCs w:val="21"/>
+          <w:lang w:eastAsia="ru-RU"/>
+          <w14:ligatures w14:val="none"/>
+        </w:rPr>
+        <w:t>(</w:t>
+      </w:r>
+      <w:proofErr w:type="gramEnd"/>
+      <w:r>
+        <w:rPr>
+          <w:rFonts w:ascii="Consolas" w:eastAsia="Times New Roman" w:hAnsi="Consolas" w:cs="Times New Roman"/>
+          <w:color w:val="CCCCCC"/>
+          <w:kern w:val="0"/>
+          <w:sz w:val="21"/>
+          <w:szCs w:val="21"/>
+          <w:lang w:eastAsia="ru-RU"/>
+          <w14:ligatures w14:val="none"/>
+        </w:rPr>
+        <w:t>)</w:t>
       </w:r>
     </w:p>
     <w:p>
@@ -7375,10 +10721,10 @@
           <w:lang w:val="en-US"/>
         </w:rPr>
         <w:drawing>
-          <wp:inline distT="0" distB="0" distL="0" distR="0" wp14:anchorId="57E79FE7" wp14:editId="6156E793">
-            <wp:extent cx="5940425" cy="939165"/>
-            <wp:effectExtent l="0" t="0" r="3175" b="0"/>
-            <wp:docPr id="958268389" name="Рисунок 1" descr="Изображение выглядит как текст, снимок экрана, Шрифт&#10;&#10;Содержимое, созданное искусственным интеллектом, может быть неверным."/>
+          <wp:inline distT="0" distB="0" distL="0" distR="0" wp14:anchorId="5FAFD4A3" wp14:editId="21105555">
+            <wp:extent cx="5940425" cy="944880"/>
+            <wp:effectExtent l="0" t="0" r="3175" b="7620"/>
+            <wp:docPr id="687684125" name="Рисунок 1"/>
             <wp:cNvGraphicFramePr>
               <a:graphicFrameLocks xmlns:a="http://schemas.openxmlformats.org/drawingml/2006/main" noChangeAspect="1"/>
             </wp:cNvGraphicFramePr>
@@ -7386,7 +10732,7 @@
               <a:graphicData uri="http://schemas.openxmlformats.org/drawingml/2006/picture">
                 <pic:pic xmlns:pic="http://schemas.openxmlformats.org/drawingml/2006/picture">
                   <pic:nvPicPr>
-                    <pic:cNvPr id="958268389" name="Рисунок 1" descr="Изображение выглядит как текст, снимок экрана, Шрифт&#10;&#10;Содержимое, созданное искусственным интеллектом, может быть неверным."/>
+                    <pic:cNvPr id="687684125" name=""/>
                     <pic:cNvPicPr/>
                   </pic:nvPicPr>
                   <pic:blipFill>
@@ -7398,7 +10744,7 @@
                   <pic:spPr>
                     <a:xfrm>
                       <a:off x="0" y="0"/>
-                      <a:ext cx="5940425" cy="939165"/>
+                      <a:ext cx="5940425" cy="944880"/>
                     </a:xfrm>
                     <a:prstGeom prst="rect">
                       <a:avLst/>

</xml_diff>

<commit_message>
Something wrong with this report
</commit_message>
<xml_diff>
--- a/Рябов ИУ5-35Б РК №1.docx
+++ b/Рябов ИУ5-35Б РК №1.docx
@@ -754,7 +754,6 @@
         </w:rPr>
         <w:t xml:space="preserve"> </w:t>
       </w:r>
-      <w:proofErr w:type="spellStart"/>
       <w:r>
         <w:rPr>
           <w:rFonts w:ascii="Consolas" w:eastAsia="Times New Roman" w:hAnsi="Consolas" w:cs="Times New Roman"/>
@@ -767,7 +766,6 @@
         </w:rPr>
         <w:t>itemgetter</w:t>
       </w:r>
-      <w:proofErr w:type="spellEnd"/>
     </w:p>
     <w:p>
       <w:pPr>
@@ -822,7 +820,6 @@
         </w:rPr>
         <w:t xml:space="preserve"> </w:t>
       </w:r>
-      <w:proofErr w:type="spellStart"/>
       <w:r>
         <w:rPr>
           <w:rFonts w:ascii="Consolas" w:eastAsia="Times New Roman" w:hAnsi="Consolas" w:cs="Times New Roman"/>
@@ -835,7 +832,6 @@
         </w:rPr>
         <w:t>Libriary</w:t>
       </w:r>
-      <w:proofErr w:type="spellEnd"/>
       <w:r>
         <w:rPr>
           <w:rFonts w:ascii="Consolas" w:eastAsia="Times New Roman" w:hAnsi="Consolas" w:cs="Times New Roman"/>
@@ -909,9 +905,9 @@
           <w:lang w:val="en-US" w:eastAsia="ru-RU"/>
           <w14:ligatures w14:val="none"/>
         </w:rPr>
-        <w:t>__</w:t>
-      </w:r>
-      <w:proofErr w:type="spellStart"/>
+        <w:t>__init_</w:t>
+      </w:r>
+      <w:proofErr w:type="gramStart"/>
       <w:r>
         <w:rPr>
           <w:rFonts w:ascii="Consolas" w:eastAsia="Times New Roman" w:hAnsi="Consolas" w:cs="Times New Roman"/>
@@ -922,34 +918,8 @@
           <w:lang w:val="en-US" w:eastAsia="ru-RU"/>
           <w14:ligatures w14:val="none"/>
         </w:rPr>
-        <w:t>init</w:t>
-      </w:r>
-      <w:proofErr w:type="spellEnd"/>
-      <w:r>
-        <w:rPr>
-          <w:rFonts w:ascii="Consolas" w:eastAsia="Times New Roman" w:hAnsi="Consolas" w:cs="Times New Roman"/>
-          <w:color w:val="DCDCAA"/>
-          <w:kern w:val="0"/>
-          <w:sz w:val="21"/>
-          <w:szCs w:val="21"/>
-          <w:lang w:val="en-US" w:eastAsia="ru-RU"/>
-          <w14:ligatures w14:val="none"/>
-        </w:rPr>
         <w:t>_</w:t>
       </w:r>
-      <w:proofErr w:type="gramStart"/>
-      <w:r>
-        <w:rPr>
-          <w:rFonts w:ascii="Consolas" w:eastAsia="Times New Roman" w:hAnsi="Consolas" w:cs="Times New Roman"/>
-          <w:color w:val="DCDCAA"/>
-          <w:kern w:val="0"/>
-          <w:sz w:val="21"/>
-          <w:szCs w:val="21"/>
-          <w:lang w:val="en-US" w:eastAsia="ru-RU"/>
-          <w14:ligatures w14:val="none"/>
-        </w:rPr>
-        <w:t>_</w:t>
-      </w:r>
       <w:r>
         <w:rPr>
           <w:rFonts w:ascii="Consolas" w:eastAsia="Times New Roman" w:hAnsi="Consolas" w:cs="Times New Roman"/>
@@ -1059,7 +1029,6 @@
         </w:rPr>
         <w:t xml:space="preserve">, </w:t>
       </w:r>
-      <w:proofErr w:type="spellStart"/>
       <w:r>
         <w:rPr>
           <w:rFonts w:ascii="Consolas" w:eastAsia="Times New Roman" w:hAnsi="Consolas" w:cs="Times New Roman"/>
@@ -1072,7 +1041,6 @@
         </w:rPr>
         <w:t>language_id</w:t>
       </w:r>
-      <w:proofErr w:type="spellEnd"/>
       <w:r>
         <w:rPr>
           <w:rFonts w:ascii="Consolas" w:eastAsia="Times New Roman" w:hAnsi="Consolas" w:cs="Times New Roman"/>
@@ -1334,8 +1302,6 @@
         </w:rPr>
         <w:t xml:space="preserve">        </w:t>
       </w:r>
-      <w:proofErr w:type="spellStart"/>
-      <w:proofErr w:type="gramStart"/>
       <w:r>
         <w:rPr>
           <w:rFonts w:ascii="Consolas" w:eastAsia="Times New Roman" w:hAnsi="Consolas" w:cs="Times New Roman"/>
@@ -1372,8 +1338,6 @@
         </w:rPr>
         <w:t>downloads</w:t>
       </w:r>
-      <w:proofErr w:type="spellEnd"/>
-      <w:proofErr w:type="gramEnd"/>
       <w:r>
         <w:rPr>
           <w:rFonts w:ascii="Consolas" w:eastAsia="Times New Roman" w:hAnsi="Consolas" w:cs="Times New Roman"/>
@@ -1449,8 +1413,6 @@
         </w:rPr>
         <w:t xml:space="preserve">        </w:t>
       </w:r>
-      <w:proofErr w:type="spellStart"/>
-      <w:proofErr w:type="gramStart"/>
       <w:r>
         <w:rPr>
           <w:rFonts w:ascii="Consolas" w:eastAsia="Times New Roman" w:hAnsi="Consolas" w:cs="Times New Roman"/>
@@ -1485,22 +1447,8 @@
           <w:lang w:val="en-US" w:eastAsia="ru-RU"/>
           <w14:ligatures w14:val="none"/>
         </w:rPr>
-        <w:t>language</w:t>
-      </w:r>
-      <w:proofErr w:type="gramEnd"/>
-      <w:r>
-        <w:rPr>
-          <w:rFonts w:ascii="Consolas" w:eastAsia="Times New Roman" w:hAnsi="Consolas" w:cs="Times New Roman"/>
-          <w:color w:val="9CDCFE"/>
-          <w:kern w:val="0"/>
-          <w:sz w:val="21"/>
-          <w:szCs w:val="21"/>
-          <w:lang w:val="en-US" w:eastAsia="ru-RU"/>
-          <w14:ligatures w14:val="none"/>
-        </w:rPr>
-        <w:t>_id</w:t>
-      </w:r>
-      <w:proofErr w:type="spellEnd"/>
+        <w:t>language_id</w:t>
+      </w:r>
       <w:r>
         <w:rPr>
           <w:rFonts w:ascii="Consolas" w:eastAsia="Times New Roman" w:hAnsi="Consolas" w:cs="Times New Roman"/>
@@ -1537,7 +1485,6 @@
         </w:rPr>
         <w:t xml:space="preserve"> </w:t>
       </w:r>
-      <w:proofErr w:type="spellStart"/>
       <w:r>
         <w:rPr>
           <w:rFonts w:ascii="Consolas" w:eastAsia="Times New Roman" w:hAnsi="Consolas" w:cs="Times New Roman"/>
@@ -1550,7 +1497,6 @@
         </w:rPr>
         <w:t>language_id</w:t>
       </w:r>
-      <w:proofErr w:type="spellEnd"/>
     </w:p>
     <w:p>
       <w:pPr>
@@ -1690,46 +1636,7 @@
           <w:lang w:val="en-US" w:eastAsia="ru-RU"/>
           <w14:ligatures w14:val="none"/>
         </w:rPr>
-        <w:t>__</w:t>
-      </w:r>
-      <w:proofErr w:type="spellStart"/>
-      <w:r>
-        <w:rPr>
-          <w:rFonts w:ascii="Consolas" w:eastAsia="Times New Roman" w:hAnsi="Consolas" w:cs="Times New Roman"/>
-          <w:color w:val="DCDCAA"/>
-          <w:kern w:val="0"/>
-          <w:sz w:val="21"/>
-          <w:szCs w:val="21"/>
-          <w:lang w:val="en-US" w:eastAsia="ru-RU"/>
-          <w14:ligatures w14:val="none"/>
-        </w:rPr>
-        <w:t>init</w:t>
-      </w:r>
-      <w:proofErr w:type="spellEnd"/>
-      <w:r>
-        <w:rPr>
-          <w:rFonts w:ascii="Consolas" w:eastAsia="Times New Roman" w:hAnsi="Consolas" w:cs="Times New Roman"/>
-          <w:color w:val="DCDCAA"/>
-          <w:kern w:val="0"/>
-          <w:sz w:val="21"/>
-          <w:szCs w:val="21"/>
-          <w:lang w:val="en-US" w:eastAsia="ru-RU"/>
-          <w14:ligatures w14:val="none"/>
-        </w:rPr>
-        <w:t>_</w:t>
-      </w:r>
-      <w:proofErr w:type="gramStart"/>
-      <w:r>
-        <w:rPr>
-          <w:rFonts w:ascii="Consolas" w:eastAsia="Times New Roman" w:hAnsi="Consolas" w:cs="Times New Roman"/>
-          <w:color w:val="DCDCAA"/>
-          <w:kern w:val="0"/>
-          <w:sz w:val="21"/>
-          <w:szCs w:val="21"/>
-          <w:lang w:val="en-US" w:eastAsia="ru-RU"/>
-          <w14:ligatures w14:val="none"/>
-        </w:rPr>
-        <w:t>_</w:t>
+        <w:t>__init__</w:t>
       </w:r>
       <w:r>
         <w:rPr>
@@ -1743,7 +1650,6 @@
         </w:rPr>
         <w:t>(</w:t>
       </w:r>
-      <w:proofErr w:type="gramEnd"/>
       <w:r>
         <w:rPr>
           <w:rFonts w:ascii="Consolas" w:eastAsia="Times New Roman" w:hAnsi="Consolas" w:cs="Times New Roman"/>
@@ -2092,7 +1998,6 @@
         </w:rPr>
         <w:t xml:space="preserve"> </w:t>
       </w:r>
-      <w:proofErr w:type="spellStart"/>
       <w:r>
         <w:rPr>
           <w:rFonts w:ascii="Consolas" w:eastAsia="Times New Roman" w:hAnsi="Consolas" w:cs="Times New Roman"/>
@@ -2105,7 +2010,6 @@
         </w:rPr>
         <w:t>LibriaryLanguage</w:t>
       </w:r>
-      <w:proofErr w:type="spellEnd"/>
       <w:r>
         <w:rPr>
           <w:rFonts w:ascii="Consolas" w:eastAsia="Times New Roman" w:hAnsi="Consolas" w:cs="Times New Roman"/>
@@ -2179,46 +2083,7 @@
           <w:lang w:val="en-US" w:eastAsia="ru-RU"/>
           <w14:ligatures w14:val="none"/>
         </w:rPr>
-        <w:t>__</w:t>
-      </w:r>
-      <w:proofErr w:type="spellStart"/>
-      <w:r>
-        <w:rPr>
-          <w:rFonts w:ascii="Consolas" w:eastAsia="Times New Roman" w:hAnsi="Consolas" w:cs="Times New Roman"/>
-          <w:color w:val="DCDCAA"/>
-          <w:kern w:val="0"/>
-          <w:sz w:val="21"/>
-          <w:szCs w:val="21"/>
-          <w:lang w:val="en-US" w:eastAsia="ru-RU"/>
-          <w14:ligatures w14:val="none"/>
-        </w:rPr>
-        <w:t>init</w:t>
-      </w:r>
-      <w:proofErr w:type="spellEnd"/>
-      <w:r>
-        <w:rPr>
-          <w:rFonts w:ascii="Consolas" w:eastAsia="Times New Roman" w:hAnsi="Consolas" w:cs="Times New Roman"/>
-          <w:color w:val="DCDCAA"/>
-          <w:kern w:val="0"/>
-          <w:sz w:val="21"/>
-          <w:szCs w:val="21"/>
-          <w:lang w:val="en-US" w:eastAsia="ru-RU"/>
-          <w14:ligatures w14:val="none"/>
-        </w:rPr>
-        <w:t>_</w:t>
-      </w:r>
-      <w:proofErr w:type="gramStart"/>
-      <w:r>
-        <w:rPr>
-          <w:rFonts w:ascii="Consolas" w:eastAsia="Times New Roman" w:hAnsi="Consolas" w:cs="Times New Roman"/>
-          <w:color w:val="DCDCAA"/>
-          <w:kern w:val="0"/>
-          <w:sz w:val="21"/>
-          <w:szCs w:val="21"/>
-          <w:lang w:val="en-US" w:eastAsia="ru-RU"/>
-          <w14:ligatures w14:val="none"/>
-        </w:rPr>
-        <w:t>_</w:t>
+        <w:t>__init__</w:t>
       </w:r>
       <w:r>
         <w:rPr>
@@ -2232,7 +2097,6 @@
         </w:rPr>
         <w:t>(</w:t>
       </w:r>
-      <w:proofErr w:type="gramEnd"/>
       <w:r>
         <w:rPr>
           <w:rFonts w:ascii="Consolas" w:eastAsia="Times New Roman" w:hAnsi="Consolas" w:cs="Times New Roman"/>
@@ -2257,7 +2121,6 @@
         </w:rPr>
         <w:t xml:space="preserve">, </w:t>
       </w:r>
-      <w:proofErr w:type="spellStart"/>
       <w:r>
         <w:rPr>
           <w:rFonts w:ascii="Consolas" w:eastAsia="Times New Roman" w:hAnsi="Consolas" w:cs="Times New Roman"/>
@@ -2270,7 +2133,6 @@
         </w:rPr>
         <w:t>libriary_id</w:t>
       </w:r>
-      <w:proofErr w:type="spellEnd"/>
       <w:r>
         <w:rPr>
           <w:rFonts w:ascii="Consolas" w:eastAsia="Times New Roman" w:hAnsi="Consolas" w:cs="Times New Roman"/>
@@ -2283,7 +2145,6 @@
         </w:rPr>
         <w:t xml:space="preserve">, </w:t>
       </w:r>
-      <w:proofErr w:type="spellStart"/>
       <w:r>
         <w:rPr>
           <w:rFonts w:ascii="Consolas" w:eastAsia="Times New Roman" w:hAnsi="Consolas" w:cs="Times New Roman"/>
@@ -2296,7 +2157,6 @@
         </w:rPr>
         <w:t>language_id</w:t>
       </w:r>
-      <w:proofErr w:type="spellEnd"/>
       <w:r>
         <w:rPr>
           <w:rFonts w:ascii="Consolas" w:eastAsia="Times New Roman" w:hAnsi="Consolas" w:cs="Times New Roman"/>
@@ -2336,8 +2196,6 @@
         </w:rPr>
         <w:t xml:space="preserve">        </w:t>
       </w:r>
-      <w:proofErr w:type="spellStart"/>
-      <w:proofErr w:type="gramStart"/>
       <w:r>
         <w:rPr>
           <w:rFonts w:ascii="Consolas" w:eastAsia="Times New Roman" w:hAnsi="Consolas" w:cs="Times New Roman"/>
@@ -2372,22 +2230,8 @@
           <w:lang w:val="en-US" w:eastAsia="ru-RU"/>
           <w14:ligatures w14:val="none"/>
         </w:rPr>
-        <w:t>libriary</w:t>
-      </w:r>
-      <w:proofErr w:type="gramEnd"/>
-      <w:r>
-        <w:rPr>
-          <w:rFonts w:ascii="Consolas" w:eastAsia="Times New Roman" w:hAnsi="Consolas" w:cs="Times New Roman"/>
-          <w:color w:val="9CDCFE"/>
-          <w:kern w:val="0"/>
-          <w:sz w:val="21"/>
-          <w:szCs w:val="21"/>
-          <w:lang w:val="en-US" w:eastAsia="ru-RU"/>
-          <w14:ligatures w14:val="none"/>
-        </w:rPr>
-        <w:t>_id</w:t>
-      </w:r>
-      <w:proofErr w:type="spellEnd"/>
+        <w:t>libriary_id</w:t>
+      </w:r>
       <w:r>
         <w:rPr>
           <w:rFonts w:ascii="Consolas" w:eastAsia="Times New Roman" w:hAnsi="Consolas" w:cs="Times New Roman"/>
@@ -2424,7 +2268,6 @@
         </w:rPr>
         <w:t xml:space="preserve"> </w:t>
       </w:r>
-      <w:proofErr w:type="spellStart"/>
       <w:r>
         <w:rPr>
           <w:rFonts w:ascii="Consolas" w:eastAsia="Times New Roman" w:hAnsi="Consolas" w:cs="Times New Roman"/>
@@ -2437,7 +2280,6 @@
         </w:rPr>
         <w:t>libriary_id</w:t>
       </w:r>
-      <w:proofErr w:type="spellEnd"/>
     </w:p>
     <w:p>
       <w:pPr>
@@ -2465,8 +2307,6 @@
         </w:rPr>
         <w:t xml:space="preserve">        </w:t>
       </w:r>
-      <w:proofErr w:type="spellStart"/>
-      <w:proofErr w:type="gramStart"/>
       <w:r>
         <w:rPr>
           <w:rFonts w:ascii="Consolas" w:eastAsia="Times New Roman" w:hAnsi="Consolas" w:cs="Times New Roman"/>
@@ -2501,22 +2341,8 @@
           <w:lang w:val="en-US" w:eastAsia="ru-RU"/>
           <w14:ligatures w14:val="none"/>
         </w:rPr>
-        <w:t>language</w:t>
-      </w:r>
-      <w:proofErr w:type="gramEnd"/>
-      <w:r>
-        <w:rPr>
-          <w:rFonts w:ascii="Consolas" w:eastAsia="Times New Roman" w:hAnsi="Consolas" w:cs="Times New Roman"/>
-          <w:color w:val="9CDCFE"/>
-          <w:kern w:val="0"/>
-          <w:sz w:val="21"/>
-          <w:szCs w:val="21"/>
-          <w:lang w:val="en-US" w:eastAsia="ru-RU"/>
-          <w14:ligatures w14:val="none"/>
-        </w:rPr>
-        <w:t>_id</w:t>
-      </w:r>
-      <w:proofErr w:type="spellEnd"/>
+        <w:t>language_id</w:t>
+      </w:r>
       <w:r>
         <w:rPr>
           <w:rFonts w:ascii="Consolas" w:eastAsia="Times New Roman" w:hAnsi="Consolas" w:cs="Times New Roman"/>
@@ -2553,7 +2379,6 @@
         </w:rPr>
         <w:t xml:space="preserve"> </w:t>
       </w:r>
-      <w:proofErr w:type="spellStart"/>
       <w:r>
         <w:rPr>
           <w:rFonts w:ascii="Consolas" w:eastAsia="Times New Roman" w:hAnsi="Consolas" w:cs="Times New Roman"/>
@@ -2566,7 +2391,6 @@
         </w:rPr>
         <w:t>language_id</w:t>
       </w:r>
-      <w:proofErr w:type="spellEnd"/>
     </w:p>
     <w:p>
       <w:pPr>
@@ -2672,7 +2496,6 @@
         </w:rPr>
         <w:t xml:space="preserve">    </w:t>
       </w:r>
-      <w:proofErr w:type="gramStart"/>
       <w:r>
         <w:rPr>
           <w:rFonts w:ascii="Consolas" w:eastAsia="Times New Roman" w:hAnsi="Consolas" w:cs="Times New Roman"/>
@@ -2697,7 +2520,6 @@
         </w:rPr>
         <w:t>(</w:t>
       </w:r>
-      <w:proofErr w:type="gramEnd"/>
       <w:r>
         <w:rPr>
           <w:rFonts w:ascii="Consolas" w:eastAsia="Times New Roman" w:hAnsi="Consolas" w:cs="Times New Roman"/>
@@ -2774,7 +2596,6 @@
         <w:lastRenderedPageBreak/>
         <w:t xml:space="preserve">    </w:t>
       </w:r>
-      <w:proofErr w:type="gramStart"/>
       <w:r>
         <w:rPr>
           <w:rFonts w:ascii="Consolas" w:eastAsia="Times New Roman" w:hAnsi="Consolas" w:cs="Times New Roman"/>
@@ -2799,7 +2620,6 @@
         </w:rPr>
         <w:t>(</w:t>
       </w:r>
-      <w:proofErr w:type="gramEnd"/>
       <w:r>
         <w:rPr>
           <w:rFonts w:ascii="Consolas" w:eastAsia="Times New Roman" w:hAnsi="Consolas" w:cs="Times New Roman"/>
@@ -2875,7 +2695,6 @@
         </w:rPr>
         <w:t xml:space="preserve">    </w:t>
       </w:r>
-      <w:proofErr w:type="gramStart"/>
       <w:r>
         <w:rPr>
           <w:rFonts w:ascii="Consolas" w:eastAsia="Times New Roman" w:hAnsi="Consolas" w:cs="Times New Roman"/>
@@ -2900,7 +2719,6 @@
         </w:rPr>
         <w:t>(</w:t>
       </w:r>
-      <w:proofErr w:type="gramEnd"/>
       <w:r>
         <w:rPr>
           <w:rFonts w:ascii="Consolas" w:eastAsia="Times New Roman" w:hAnsi="Consolas" w:cs="Times New Roman"/>
@@ -2935,33 +2753,7 @@
           <w:lang w:val="en-US" w:eastAsia="ru-RU"/>
           <w14:ligatures w14:val="none"/>
         </w:rPr>
-        <w:t>"</w:t>
-      </w:r>
-      <w:proofErr w:type="spellStart"/>
-      <w:r>
-        <w:rPr>
-          <w:rFonts w:ascii="Consolas" w:eastAsia="Times New Roman" w:hAnsi="Consolas" w:cs="Times New Roman"/>
-          <w:color w:val="CE9178"/>
-          <w:kern w:val="0"/>
-          <w:sz w:val="21"/>
-          <w:szCs w:val="21"/>
-          <w:lang w:val="en-US" w:eastAsia="ru-RU"/>
-          <w14:ligatures w14:val="none"/>
-        </w:rPr>
-        <w:t>Javascript</w:t>
-      </w:r>
-      <w:proofErr w:type="spellEnd"/>
-      <w:r>
-        <w:rPr>
-          <w:rFonts w:ascii="Consolas" w:eastAsia="Times New Roman" w:hAnsi="Consolas" w:cs="Times New Roman"/>
-          <w:color w:val="CE9178"/>
-          <w:kern w:val="0"/>
-          <w:sz w:val="21"/>
-          <w:szCs w:val="21"/>
-          <w:lang w:val="en-US" w:eastAsia="ru-RU"/>
-          <w14:ligatures w14:val="none"/>
-        </w:rPr>
-        <w:t>"</w:t>
+        <w:t>"Javascript"</w:t>
       </w:r>
       <w:r>
         <w:rPr>
@@ -3002,7 +2794,6 @@
         </w:rPr>
         <w:t xml:space="preserve">    </w:t>
       </w:r>
-      <w:proofErr w:type="gramStart"/>
       <w:r>
         <w:rPr>
           <w:rFonts w:ascii="Consolas" w:eastAsia="Times New Roman" w:hAnsi="Consolas" w:cs="Times New Roman"/>
@@ -3027,7 +2818,6 @@
         </w:rPr>
         <w:t>(</w:t>
       </w:r>
-      <w:proofErr w:type="gramEnd"/>
       <w:r>
         <w:rPr>
           <w:rFonts w:ascii="Consolas" w:eastAsia="Times New Roman" w:hAnsi="Consolas" w:cs="Times New Roman"/>
@@ -3133,7 +2923,6 @@
           <w14:ligatures w14:val="none"/>
         </w:rPr>
       </w:pPr>
-      <w:proofErr w:type="spellStart"/>
       <w:r>
         <w:rPr>
           <w:rFonts w:ascii="Consolas" w:eastAsia="Times New Roman" w:hAnsi="Consolas" w:cs="Times New Roman"/>
@@ -3146,7 +2935,6 @@
         </w:rPr>
         <w:t>libriaries</w:t>
       </w:r>
-      <w:proofErr w:type="spellEnd"/>
       <w:r>
         <w:rPr>
           <w:rFonts w:ascii="Consolas" w:eastAsia="Times New Roman" w:hAnsi="Consolas" w:cs="Times New Roman"/>
@@ -3210,8 +2998,6 @@
         </w:rPr>
         <w:t xml:space="preserve">    </w:t>
       </w:r>
-      <w:proofErr w:type="spellStart"/>
-      <w:proofErr w:type="gramStart"/>
       <w:r>
         <w:rPr>
           <w:rFonts w:ascii="Consolas" w:eastAsia="Times New Roman" w:hAnsi="Consolas" w:cs="Times New Roman"/>
@@ -3224,7 +3010,6 @@
         </w:rPr>
         <w:t>Libriary</w:t>
       </w:r>
-      <w:proofErr w:type="spellEnd"/>
       <w:r>
         <w:rPr>
           <w:rFonts w:ascii="Consolas" w:eastAsia="Times New Roman" w:hAnsi="Consolas" w:cs="Times New Roman"/>
@@ -3237,7 +3022,6 @@
         </w:rPr>
         <w:t>(</w:t>
       </w:r>
-      <w:proofErr w:type="gramEnd"/>
       <w:r>
         <w:rPr>
           <w:rFonts w:ascii="Consolas" w:eastAsia="Times New Roman" w:hAnsi="Consolas" w:cs="Times New Roman"/>
@@ -3361,8 +3145,6 @@
         </w:rPr>
         <w:t xml:space="preserve">    </w:t>
       </w:r>
-      <w:proofErr w:type="spellStart"/>
-      <w:proofErr w:type="gramStart"/>
       <w:r>
         <w:rPr>
           <w:rFonts w:ascii="Consolas" w:eastAsia="Times New Roman" w:hAnsi="Consolas" w:cs="Times New Roman"/>
@@ -3375,7 +3157,6 @@
         </w:rPr>
         <w:t>Libriary</w:t>
       </w:r>
-      <w:proofErr w:type="spellEnd"/>
       <w:r>
         <w:rPr>
           <w:rFonts w:ascii="Consolas" w:eastAsia="Times New Roman" w:hAnsi="Consolas" w:cs="Times New Roman"/>
@@ -3388,7 +3169,6 @@
         </w:rPr>
         <w:t>(</w:t>
       </w:r>
-      <w:proofErr w:type="gramEnd"/>
       <w:r>
         <w:rPr>
           <w:rFonts w:ascii="Consolas" w:eastAsia="Times New Roman" w:hAnsi="Consolas" w:cs="Times New Roman"/>
@@ -3512,8 +3292,6 @@
         </w:rPr>
         <w:t xml:space="preserve">    </w:t>
       </w:r>
-      <w:proofErr w:type="spellStart"/>
-      <w:proofErr w:type="gramStart"/>
       <w:r>
         <w:rPr>
           <w:rFonts w:ascii="Consolas" w:eastAsia="Times New Roman" w:hAnsi="Consolas" w:cs="Times New Roman"/>
@@ -3526,7 +3304,6 @@
         </w:rPr>
         <w:t>Libriary</w:t>
       </w:r>
-      <w:proofErr w:type="spellEnd"/>
       <w:r>
         <w:rPr>
           <w:rFonts w:ascii="Consolas" w:eastAsia="Times New Roman" w:hAnsi="Consolas" w:cs="Times New Roman"/>
@@ -3539,7 +3316,6 @@
         </w:rPr>
         <w:t>(</w:t>
       </w:r>
-      <w:proofErr w:type="gramEnd"/>
       <w:r>
         <w:rPr>
           <w:rFonts w:ascii="Consolas" w:eastAsia="Times New Roman" w:hAnsi="Consolas" w:cs="Times New Roman"/>
@@ -3663,8 +3439,6 @@
         </w:rPr>
         <w:t xml:space="preserve">    </w:t>
       </w:r>
-      <w:proofErr w:type="spellStart"/>
-      <w:proofErr w:type="gramStart"/>
       <w:r>
         <w:rPr>
           <w:rFonts w:ascii="Consolas" w:eastAsia="Times New Roman" w:hAnsi="Consolas" w:cs="Times New Roman"/>
@@ -3677,7 +3451,6 @@
         </w:rPr>
         <w:t>Libriary</w:t>
       </w:r>
-      <w:proofErr w:type="spellEnd"/>
       <w:r>
         <w:rPr>
           <w:rFonts w:ascii="Consolas" w:eastAsia="Times New Roman" w:hAnsi="Consolas" w:cs="Times New Roman"/>
@@ -3690,7 +3463,6 @@
         </w:rPr>
         <w:t>(</w:t>
       </w:r>
-      <w:proofErr w:type="gramEnd"/>
       <w:r>
         <w:rPr>
           <w:rFonts w:ascii="Consolas" w:eastAsia="Times New Roman" w:hAnsi="Consolas" w:cs="Times New Roman"/>
@@ -3814,8 +3586,6 @@
         </w:rPr>
         <w:t xml:space="preserve">    </w:t>
       </w:r>
-      <w:proofErr w:type="spellStart"/>
-      <w:proofErr w:type="gramStart"/>
       <w:r>
         <w:rPr>
           <w:rFonts w:ascii="Consolas" w:eastAsia="Times New Roman" w:hAnsi="Consolas" w:cs="Times New Roman"/>
@@ -3828,7 +3598,6 @@
         </w:rPr>
         <w:t>Libriary</w:t>
       </w:r>
-      <w:proofErr w:type="spellEnd"/>
       <w:r>
         <w:rPr>
           <w:rFonts w:ascii="Consolas" w:eastAsia="Times New Roman" w:hAnsi="Consolas" w:cs="Times New Roman"/>
@@ -3841,7 +3610,6 @@
         </w:rPr>
         <w:t>(</w:t>
       </w:r>
-      <w:proofErr w:type="gramEnd"/>
       <w:r>
         <w:rPr>
           <w:rFonts w:ascii="Consolas" w:eastAsia="Times New Roman" w:hAnsi="Consolas" w:cs="Times New Roman"/>
@@ -3995,7 +3763,6 @@
           <w14:ligatures w14:val="none"/>
         </w:rPr>
       </w:pPr>
-      <w:proofErr w:type="spellStart"/>
       <w:r>
         <w:rPr>
           <w:rFonts w:ascii="Consolas" w:eastAsia="Times New Roman" w:hAnsi="Consolas" w:cs="Times New Roman"/>
@@ -4008,7 +3775,6 @@
         </w:rPr>
         <w:t>libriaries_languages</w:t>
       </w:r>
-      <w:proofErr w:type="spellEnd"/>
       <w:r>
         <w:rPr>
           <w:rFonts w:ascii="Consolas" w:eastAsia="Times New Roman" w:hAnsi="Consolas" w:cs="Times New Roman"/>
@@ -4072,8 +3838,6 @@
         </w:rPr>
         <w:t xml:space="preserve">    </w:t>
       </w:r>
-      <w:proofErr w:type="spellStart"/>
-      <w:proofErr w:type="gramStart"/>
       <w:r>
         <w:rPr>
           <w:rFonts w:ascii="Consolas" w:eastAsia="Times New Roman" w:hAnsi="Consolas" w:cs="Times New Roman"/>
@@ -4086,7 +3850,6 @@
         </w:rPr>
         <w:t>LibriaryLanguage</w:t>
       </w:r>
-      <w:proofErr w:type="spellEnd"/>
       <w:r>
         <w:rPr>
           <w:rFonts w:ascii="Consolas" w:eastAsia="Times New Roman" w:hAnsi="Consolas" w:cs="Times New Roman"/>
@@ -4099,7 +3862,6 @@
         </w:rPr>
         <w:t>(</w:t>
       </w:r>
-      <w:proofErr w:type="gramEnd"/>
       <w:r>
         <w:rPr>
           <w:rFonts w:ascii="Consolas" w:eastAsia="Times New Roman" w:hAnsi="Consolas" w:cs="Times New Roman"/>
@@ -4175,8 +3937,6 @@
         </w:rPr>
         <w:t xml:space="preserve">    </w:t>
       </w:r>
-      <w:proofErr w:type="spellStart"/>
-      <w:proofErr w:type="gramStart"/>
       <w:r>
         <w:rPr>
           <w:rFonts w:ascii="Consolas" w:eastAsia="Times New Roman" w:hAnsi="Consolas" w:cs="Times New Roman"/>
@@ -4189,7 +3949,6 @@
         </w:rPr>
         <w:t>LibriaryLanguage</w:t>
       </w:r>
-      <w:proofErr w:type="spellEnd"/>
       <w:r>
         <w:rPr>
           <w:rFonts w:ascii="Consolas" w:eastAsia="Times New Roman" w:hAnsi="Consolas" w:cs="Times New Roman"/>
@@ -4202,7 +3961,6 @@
         </w:rPr>
         <w:t>(</w:t>
       </w:r>
-      <w:proofErr w:type="gramEnd"/>
       <w:r>
         <w:rPr>
           <w:rFonts w:ascii="Consolas" w:eastAsia="Times New Roman" w:hAnsi="Consolas" w:cs="Times New Roman"/>
@@ -4278,8 +4036,6 @@
         </w:rPr>
         <w:t xml:space="preserve">    </w:t>
       </w:r>
-      <w:proofErr w:type="spellStart"/>
-      <w:proofErr w:type="gramStart"/>
       <w:r>
         <w:rPr>
           <w:rFonts w:ascii="Consolas" w:eastAsia="Times New Roman" w:hAnsi="Consolas" w:cs="Times New Roman"/>
@@ -4292,7 +4048,6 @@
         </w:rPr>
         <w:t>LibriaryLanguage</w:t>
       </w:r>
-      <w:proofErr w:type="spellEnd"/>
       <w:r>
         <w:rPr>
           <w:rFonts w:ascii="Consolas" w:eastAsia="Times New Roman" w:hAnsi="Consolas" w:cs="Times New Roman"/>
@@ -4305,7 +4060,6 @@
         </w:rPr>
         <w:t>(</w:t>
       </w:r>
-      <w:proofErr w:type="gramEnd"/>
       <w:r>
         <w:rPr>
           <w:rFonts w:ascii="Consolas" w:eastAsia="Times New Roman" w:hAnsi="Consolas" w:cs="Times New Roman"/>
@@ -4381,8 +4135,6 @@
         </w:rPr>
         <w:t xml:space="preserve">    </w:t>
       </w:r>
-      <w:proofErr w:type="spellStart"/>
-      <w:proofErr w:type="gramStart"/>
       <w:r>
         <w:rPr>
           <w:rFonts w:ascii="Consolas" w:eastAsia="Times New Roman" w:hAnsi="Consolas" w:cs="Times New Roman"/>
@@ -4395,7 +4147,6 @@
         </w:rPr>
         <w:t>LibriaryLanguage</w:t>
       </w:r>
-      <w:proofErr w:type="spellEnd"/>
       <w:r>
         <w:rPr>
           <w:rFonts w:ascii="Consolas" w:eastAsia="Times New Roman" w:hAnsi="Consolas" w:cs="Times New Roman"/>
@@ -4408,7 +4159,6 @@
         </w:rPr>
         <w:t>(</w:t>
       </w:r>
-      <w:proofErr w:type="gramEnd"/>
       <w:r>
         <w:rPr>
           <w:rFonts w:ascii="Consolas" w:eastAsia="Times New Roman" w:hAnsi="Consolas" w:cs="Times New Roman"/>
@@ -4484,8 +4234,6 @@
         </w:rPr>
         <w:t xml:space="preserve">    </w:t>
       </w:r>
-      <w:proofErr w:type="spellStart"/>
-      <w:proofErr w:type="gramStart"/>
       <w:r>
         <w:rPr>
           <w:rFonts w:ascii="Consolas" w:eastAsia="Times New Roman" w:hAnsi="Consolas" w:cs="Times New Roman"/>
@@ -4498,7 +4246,6 @@
         </w:rPr>
         <w:t>LibriaryLanguage</w:t>
       </w:r>
-      <w:proofErr w:type="spellEnd"/>
       <w:r>
         <w:rPr>
           <w:rFonts w:ascii="Consolas" w:eastAsia="Times New Roman" w:hAnsi="Consolas" w:cs="Times New Roman"/>
@@ -4511,7 +4258,6 @@
         </w:rPr>
         <w:t>(</w:t>
       </w:r>
-      <w:proofErr w:type="gramEnd"/>
       <w:r>
         <w:rPr>
           <w:rFonts w:ascii="Consolas" w:eastAsia="Times New Roman" w:hAnsi="Consolas" w:cs="Times New Roman"/>
@@ -4587,8 +4333,6 @@
         </w:rPr>
         <w:t xml:space="preserve">    </w:t>
       </w:r>
-      <w:proofErr w:type="spellStart"/>
-      <w:proofErr w:type="gramStart"/>
       <w:r>
         <w:rPr>
           <w:rFonts w:ascii="Consolas" w:eastAsia="Times New Roman" w:hAnsi="Consolas" w:cs="Times New Roman"/>
@@ -4601,7 +4345,6 @@
         </w:rPr>
         <w:t>LibriaryLanguage</w:t>
       </w:r>
-      <w:proofErr w:type="spellEnd"/>
       <w:r>
         <w:rPr>
           <w:rFonts w:ascii="Consolas" w:eastAsia="Times New Roman" w:hAnsi="Consolas" w:cs="Times New Roman"/>
@@ -4614,7 +4357,6 @@
         </w:rPr>
         <w:t>(</w:t>
       </w:r>
-      <w:proofErr w:type="gramEnd"/>
       <w:r>
         <w:rPr>
           <w:rFonts w:ascii="Consolas" w:eastAsia="Times New Roman" w:hAnsi="Consolas" w:cs="Times New Roman"/>
@@ -4690,8 +4432,6 @@
         </w:rPr>
         <w:t xml:space="preserve">    </w:t>
       </w:r>
-      <w:proofErr w:type="spellStart"/>
-      <w:proofErr w:type="gramStart"/>
       <w:r>
         <w:rPr>
           <w:rFonts w:ascii="Consolas" w:eastAsia="Times New Roman" w:hAnsi="Consolas" w:cs="Times New Roman"/>
@@ -4704,7 +4444,6 @@
         </w:rPr>
         <w:t>LibriaryLanguage</w:t>
       </w:r>
-      <w:proofErr w:type="spellEnd"/>
       <w:r>
         <w:rPr>
           <w:rFonts w:ascii="Consolas" w:eastAsia="Times New Roman" w:hAnsi="Consolas" w:cs="Times New Roman"/>
@@ -4717,7 +4456,6 @@
         </w:rPr>
         <w:t>(</w:t>
       </w:r>
-      <w:proofErr w:type="gramEnd"/>
       <w:r>
         <w:rPr>
           <w:rFonts w:ascii="Consolas" w:eastAsia="Times New Roman" w:hAnsi="Consolas" w:cs="Times New Roman"/>
@@ -4847,7 +4585,6 @@
         </w:rPr>
         <w:t xml:space="preserve"> </w:t>
       </w:r>
-      <w:proofErr w:type="spellStart"/>
       <w:r>
         <w:rPr>
           <w:rFonts w:ascii="Consolas" w:eastAsia="Times New Roman" w:hAnsi="Consolas" w:cs="Times New Roman"/>
@@ -4860,7 +4597,6 @@
         </w:rPr>
         <w:t>first_task</w:t>
       </w:r>
-      <w:proofErr w:type="spellEnd"/>
       <w:r>
         <w:rPr>
           <w:rFonts w:ascii="Consolas" w:eastAsia="Times New Roman" w:hAnsi="Consolas" w:cs="Times New Roman"/>
@@ -4873,7 +4609,6 @@
         </w:rPr>
         <w:t>(</w:t>
       </w:r>
-      <w:proofErr w:type="spellStart"/>
       <w:r>
         <w:rPr>
           <w:rFonts w:ascii="Consolas" w:eastAsia="Times New Roman" w:hAnsi="Consolas" w:cs="Times New Roman"/>
@@ -4886,7 +4621,6 @@
         </w:rPr>
         <w:t>one_to_many</w:t>
       </w:r>
-      <w:proofErr w:type="spellEnd"/>
       <w:r>
         <w:rPr>
           <w:rFonts w:ascii="Consolas" w:eastAsia="Times New Roman" w:hAnsi="Consolas" w:cs="Times New Roman"/>
@@ -4926,7 +4660,6 @@
         </w:rPr>
         <w:t xml:space="preserve">    </w:t>
       </w:r>
-      <w:proofErr w:type="gramStart"/>
       <w:r>
         <w:rPr>
           <w:rFonts w:ascii="Consolas" w:eastAsia="Times New Roman" w:hAnsi="Consolas" w:cs="Times New Roman"/>
@@ -4951,7 +4684,6 @@
         </w:rPr>
         <w:t>(</w:t>
       </w:r>
-      <w:proofErr w:type="gramEnd"/>
       <w:r>
         <w:rPr>
           <w:rFonts w:ascii="Consolas" w:eastAsia="Times New Roman" w:hAnsi="Consolas" w:cs="Times New Roman"/>
@@ -5114,8 +4846,6 @@
         </w:rPr>
         <w:t xml:space="preserve"> </w:t>
       </w:r>
-      <w:proofErr w:type="spellStart"/>
-      <w:proofErr w:type="gramStart"/>
       <w:r>
         <w:rPr>
           <w:rFonts w:ascii="Consolas" w:eastAsia="Times New Roman" w:hAnsi="Consolas" w:cs="Times New Roman"/>
@@ -5128,31 +4858,17 @@
         </w:rPr>
         <w:t>dict</w:t>
       </w:r>
-      <w:proofErr w:type="spellEnd"/>
-      <w:r>
-        <w:rPr>
-          <w:rFonts w:ascii="Consolas" w:eastAsia="Times New Roman" w:hAnsi="Consolas" w:cs="Times New Roman"/>
-          <w:color w:val="CCCCCC"/>
-          <w:kern w:val="0"/>
-          <w:sz w:val="21"/>
-          <w:szCs w:val="21"/>
-          <w:lang w:val="en-US" w:eastAsia="ru-RU"/>
-          <w14:ligatures w14:val="none"/>
-        </w:rPr>
-        <w:t>(</w:t>
-      </w:r>
-      <w:proofErr w:type="gramEnd"/>
-      <w:r>
-        <w:rPr>
-          <w:rFonts w:ascii="Consolas" w:eastAsia="Times New Roman" w:hAnsi="Consolas" w:cs="Times New Roman"/>
-          <w:color w:val="CCCCCC"/>
-          <w:kern w:val="0"/>
-          <w:sz w:val="21"/>
-          <w:szCs w:val="21"/>
-          <w:lang w:val="en-US" w:eastAsia="ru-RU"/>
-          <w14:ligatures w14:val="none"/>
-        </w:rPr>
-        <w:t>)</w:t>
+      <w:r>
+        <w:rPr>
+          <w:rFonts w:ascii="Consolas" w:eastAsia="Times New Roman" w:hAnsi="Consolas" w:cs="Times New Roman"/>
+          <w:color w:val="CCCCCC"/>
+          <w:kern w:val="0"/>
+          <w:sz w:val="21"/>
+          <w:szCs w:val="21"/>
+          <w:lang w:val="en-US" w:eastAsia="ru-RU"/>
+          <w14:ligatures w14:val="none"/>
+        </w:rPr>
+        <w:t>()</w:t>
       </w:r>
     </w:p>
     <w:p>
@@ -5340,7 +5056,6 @@
         </w:rPr>
         <w:t xml:space="preserve"> </w:t>
       </w:r>
-      <w:proofErr w:type="spellStart"/>
       <w:r>
         <w:rPr>
           <w:rFonts w:ascii="Consolas" w:eastAsia="Times New Roman" w:hAnsi="Consolas" w:cs="Times New Roman"/>
@@ -5353,7 +5068,6 @@
         </w:rPr>
         <w:t>lang_obj</w:t>
       </w:r>
-      <w:proofErr w:type="spellEnd"/>
       <w:r>
         <w:rPr>
           <w:rFonts w:ascii="Consolas" w:eastAsia="Times New Roman" w:hAnsi="Consolas" w:cs="Times New Roman"/>
@@ -5489,7 +5203,6 @@
         </w:rPr>
         <w:t xml:space="preserve"> [</w:t>
       </w:r>
-      <w:proofErr w:type="spellStart"/>
       <w:r>
         <w:rPr>
           <w:rFonts w:ascii="Consolas" w:eastAsia="Times New Roman" w:hAnsi="Consolas" w:cs="Times New Roman"/>
@@ -5502,7 +5215,6 @@
         </w:rPr>
         <w:t>lib_name</w:t>
       </w:r>
-      <w:proofErr w:type="spellEnd"/>
       <w:r>
         <w:rPr>
           <w:rFonts w:ascii="Consolas" w:eastAsia="Times New Roman" w:hAnsi="Consolas" w:cs="Times New Roman"/>
@@ -5539,7 +5251,6 @@
         </w:rPr>
         <w:t xml:space="preserve"> </w:t>
       </w:r>
-      <w:proofErr w:type="spellStart"/>
       <w:r>
         <w:rPr>
           <w:rFonts w:ascii="Consolas" w:eastAsia="Times New Roman" w:hAnsi="Consolas" w:cs="Times New Roman"/>
@@ -5552,7 +5263,6 @@
         </w:rPr>
         <w:t>lib_name</w:t>
       </w:r>
-      <w:proofErr w:type="spellEnd"/>
       <w:r>
         <w:rPr>
           <w:rFonts w:ascii="Consolas" w:eastAsia="Times New Roman" w:hAnsi="Consolas" w:cs="Times New Roman"/>
@@ -5589,7 +5299,6 @@
         </w:rPr>
         <w:t xml:space="preserve">, </w:t>
       </w:r>
-      <w:proofErr w:type="spellStart"/>
       <w:r>
         <w:rPr>
           <w:rFonts w:ascii="Consolas" w:eastAsia="Times New Roman" w:hAnsi="Consolas" w:cs="Times New Roman"/>
@@ -5602,7 +5311,6 @@
         </w:rPr>
         <w:t>target_lang</w:t>
       </w:r>
-      <w:proofErr w:type="spellEnd"/>
       <w:r>
         <w:rPr>
           <w:rFonts w:ascii="Consolas" w:eastAsia="Times New Roman" w:hAnsi="Consolas" w:cs="Times New Roman"/>
@@ -5639,7 +5347,6 @@
         </w:rPr>
         <w:t xml:space="preserve"> </w:t>
       </w:r>
-      <w:proofErr w:type="spellStart"/>
       <w:r>
         <w:rPr>
           <w:rFonts w:ascii="Consolas" w:eastAsia="Times New Roman" w:hAnsi="Consolas" w:cs="Times New Roman"/>
@@ -5652,7 +5359,6 @@
         </w:rPr>
         <w:t>one_to_many</w:t>
       </w:r>
-      <w:proofErr w:type="spellEnd"/>
       <w:r>
         <w:rPr>
           <w:rFonts w:ascii="Consolas" w:eastAsia="Times New Roman" w:hAnsi="Consolas" w:cs="Times New Roman"/>
@@ -5689,7 +5395,6 @@
         </w:rPr>
         <w:t xml:space="preserve"> </w:t>
       </w:r>
-      <w:proofErr w:type="spellStart"/>
       <w:r>
         <w:rPr>
           <w:rFonts w:ascii="Consolas" w:eastAsia="Times New Roman" w:hAnsi="Consolas" w:cs="Times New Roman"/>
@@ -5702,7 +5407,6 @@
         </w:rPr>
         <w:t>target_lang</w:t>
       </w:r>
-      <w:proofErr w:type="spellEnd"/>
       <w:r>
         <w:rPr>
           <w:rFonts w:ascii="Consolas" w:eastAsia="Times New Roman" w:hAnsi="Consolas" w:cs="Times New Roman"/>
@@ -5814,8 +5518,6 @@
         </w:rPr>
         <w:t xml:space="preserve"> </w:t>
       </w:r>
-      <w:proofErr w:type="spellStart"/>
-      <w:proofErr w:type="gramStart"/>
       <w:r>
         <w:rPr>
           <w:rFonts w:ascii="Consolas" w:eastAsia="Times New Roman" w:hAnsi="Consolas" w:cs="Times New Roman"/>
@@ -5852,8 +5554,6 @@
         </w:rPr>
         <w:t>startswith</w:t>
       </w:r>
-      <w:proofErr w:type="spellEnd"/>
-      <w:proofErr w:type="gramEnd"/>
       <w:r>
         <w:rPr>
           <w:rFonts w:ascii="Consolas" w:eastAsia="Times New Roman" w:hAnsi="Consolas" w:cs="Times New Roman"/>
@@ -6145,7 +5845,6 @@
         </w:rPr>
         <w:t xml:space="preserve"> </w:t>
       </w:r>
-      <w:proofErr w:type="spellStart"/>
       <w:r>
         <w:rPr>
           <w:rFonts w:ascii="Consolas" w:eastAsia="Times New Roman" w:hAnsi="Consolas" w:cs="Times New Roman"/>
@@ -6158,7 +5857,6 @@
         </w:rPr>
         <w:t>second_task</w:t>
       </w:r>
-      <w:proofErr w:type="spellEnd"/>
       <w:r>
         <w:rPr>
           <w:rFonts w:ascii="Consolas" w:eastAsia="Times New Roman" w:hAnsi="Consolas" w:cs="Times New Roman"/>
@@ -6171,7 +5869,6 @@
         </w:rPr>
         <w:t>(</w:t>
       </w:r>
-      <w:proofErr w:type="spellStart"/>
       <w:r>
         <w:rPr>
           <w:rFonts w:ascii="Consolas" w:eastAsia="Times New Roman" w:hAnsi="Consolas" w:cs="Times New Roman"/>
@@ -6184,7 +5881,6 @@
         </w:rPr>
         <w:t>one_to_many</w:t>
       </w:r>
-      <w:proofErr w:type="spellEnd"/>
       <w:r>
         <w:rPr>
           <w:rFonts w:ascii="Consolas" w:eastAsia="Times New Roman" w:hAnsi="Consolas" w:cs="Times New Roman"/>
@@ -6224,7 +5920,6 @@
         </w:rPr>
         <w:t xml:space="preserve">    </w:t>
       </w:r>
-      <w:proofErr w:type="gramStart"/>
       <w:r>
         <w:rPr>
           <w:rFonts w:ascii="Consolas" w:eastAsia="Times New Roman" w:hAnsi="Consolas" w:cs="Times New Roman"/>
@@ -6249,7 +5944,6 @@
         </w:rPr>
         <w:t>(</w:t>
       </w:r>
-      <w:proofErr w:type="gramEnd"/>
       <w:r>
         <w:rPr>
           <w:rFonts w:ascii="Consolas" w:eastAsia="Times New Roman" w:hAnsi="Consolas" w:cs="Times New Roman"/>
@@ -6412,7 +6106,6 @@
         </w:rPr>
         <w:t xml:space="preserve"> </w:t>
       </w:r>
-      <w:proofErr w:type="gramStart"/>
       <w:r>
         <w:rPr>
           <w:rFonts w:ascii="Consolas" w:eastAsia="Times New Roman" w:hAnsi="Consolas" w:cs="Times New Roman"/>
@@ -6435,20 +6128,7 @@
           <w:lang w:val="en-US" w:eastAsia="ru-RU"/>
           <w14:ligatures w14:val="none"/>
         </w:rPr>
-        <w:t>(</w:t>
-      </w:r>
-      <w:proofErr w:type="gramEnd"/>
-      <w:r>
-        <w:rPr>
-          <w:rFonts w:ascii="Consolas" w:eastAsia="Times New Roman" w:hAnsi="Consolas" w:cs="Times New Roman"/>
-          <w:color w:val="CCCCCC"/>
-          <w:kern w:val="0"/>
-          <w:sz w:val="21"/>
-          <w:szCs w:val="21"/>
-          <w:lang w:val="en-US" w:eastAsia="ru-RU"/>
-          <w14:ligatures w14:val="none"/>
-        </w:rPr>
-        <w:t>)</w:t>
+        <w:t>()</w:t>
       </w:r>
     </w:p>
     <w:p>
@@ -6636,7 +6316,6 @@
         </w:rPr>
         <w:t xml:space="preserve"> </w:t>
       </w:r>
-      <w:proofErr w:type="spellStart"/>
       <w:r>
         <w:rPr>
           <w:rFonts w:ascii="Consolas" w:eastAsia="Times New Roman" w:hAnsi="Consolas" w:cs="Times New Roman"/>
@@ -6649,7 +6328,6 @@
         </w:rPr>
         <w:t>lang_obj</w:t>
       </w:r>
-      <w:proofErr w:type="spellEnd"/>
       <w:r>
         <w:rPr>
           <w:rFonts w:ascii="Consolas" w:eastAsia="Times New Roman" w:hAnsi="Consolas" w:cs="Times New Roman"/>
@@ -6905,7 +6583,6 @@
         </w:rPr>
         <w:t xml:space="preserve">, </w:t>
       </w:r>
-      <w:proofErr w:type="spellStart"/>
       <w:r>
         <w:rPr>
           <w:rFonts w:ascii="Consolas" w:eastAsia="Times New Roman" w:hAnsi="Consolas" w:cs="Times New Roman"/>
@@ -6918,7 +6595,6 @@
         </w:rPr>
         <w:t>target_lang</w:t>
       </w:r>
-      <w:proofErr w:type="spellEnd"/>
       <w:r>
         <w:rPr>
           <w:rFonts w:ascii="Consolas" w:eastAsia="Times New Roman" w:hAnsi="Consolas" w:cs="Times New Roman"/>
@@ -6955,7 +6631,6 @@
         </w:rPr>
         <w:t xml:space="preserve"> </w:t>
       </w:r>
-      <w:proofErr w:type="spellStart"/>
       <w:r>
         <w:rPr>
           <w:rFonts w:ascii="Consolas" w:eastAsia="Times New Roman" w:hAnsi="Consolas" w:cs="Times New Roman"/>
@@ -6968,7 +6643,6 @@
         </w:rPr>
         <w:t>one_to_many</w:t>
       </w:r>
-      <w:proofErr w:type="spellEnd"/>
       <w:r>
         <w:rPr>
           <w:rFonts w:ascii="Consolas" w:eastAsia="Times New Roman" w:hAnsi="Consolas" w:cs="Times New Roman"/>
@@ -7005,7 +6679,6 @@
         </w:rPr>
         <w:t xml:space="preserve"> </w:t>
       </w:r>
-      <w:proofErr w:type="spellStart"/>
       <w:r>
         <w:rPr>
           <w:rFonts w:ascii="Consolas" w:eastAsia="Times New Roman" w:hAnsi="Consolas" w:cs="Times New Roman"/>
@@ -7018,7 +6691,6 @@
         </w:rPr>
         <w:t>target_lang</w:t>
       </w:r>
-      <w:proofErr w:type="spellEnd"/>
       <w:r>
         <w:rPr>
           <w:rFonts w:ascii="Consolas" w:eastAsia="Times New Roman" w:hAnsi="Consolas" w:cs="Times New Roman"/>
@@ -7181,7 +6853,6 @@
         </w:rPr>
         <w:t xml:space="preserve">            </w:t>
       </w:r>
-      <w:proofErr w:type="spellStart"/>
       <w:r>
         <w:rPr>
           <w:rFonts w:ascii="Consolas" w:eastAsia="Times New Roman" w:hAnsi="Consolas" w:cs="Times New Roman"/>
@@ -7194,7 +6865,6 @@
         </w:rPr>
         <w:t>max_downloads</w:t>
       </w:r>
-      <w:proofErr w:type="spellEnd"/>
       <w:r>
         <w:rPr>
           <w:rFonts w:ascii="Consolas" w:eastAsia="Times New Roman" w:hAnsi="Consolas" w:cs="Times New Roman"/>
@@ -7231,7 +6901,6 @@
         </w:rPr>
         <w:t xml:space="preserve"> </w:t>
       </w:r>
-      <w:proofErr w:type="gramStart"/>
       <w:r>
         <w:rPr>
           <w:rFonts w:ascii="Consolas" w:eastAsia="Times New Roman" w:hAnsi="Consolas" w:cs="Times New Roman"/>
@@ -7256,7 +6925,6 @@
         </w:rPr>
         <w:t>(</w:t>
       </w:r>
-      <w:proofErr w:type="gramEnd"/>
       <w:r>
         <w:rPr>
           <w:rFonts w:ascii="Consolas" w:eastAsia="Times New Roman" w:hAnsi="Consolas" w:cs="Times New Roman"/>
@@ -7428,8 +7096,6 @@
         </w:rPr>
         <w:t xml:space="preserve">            </w:t>
       </w:r>
-      <w:proofErr w:type="spellStart"/>
-      <w:proofErr w:type="gramStart"/>
       <w:r>
         <w:rPr>
           <w:rFonts w:ascii="Consolas" w:eastAsia="Times New Roman" w:hAnsi="Consolas" w:cs="Times New Roman"/>
@@ -7466,8 +7132,6 @@
         </w:rPr>
         <w:t>append</w:t>
       </w:r>
-      <w:proofErr w:type="spellEnd"/>
-      <w:proofErr w:type="gramEnd"/>
       <w:r>
         <w:rPr>
           <w:rFonts w:ascii="Consolas" w:eastAsia="Times New Roman" w:hAnsi="Consolas" w:cs="Times New Roman"/>
@@ -7504,7 +7168,6 @@
         </w:rPr>
         <w:t xml:space="preserve">, </w:t>
       </w:r>
-      <w:proofErr w:type="spellStart"/>
       <w:r>
         <w:rPr>
           <w:rFonts w:ascii="Consolas" w:eastAsia="Times New Roman" w:hAnsi="Consolas" w:cs="Times New Roman"/>
@@ -7517,7 +7180,6 @@
         </w:rPr>
         <w:t>max_downloads</w:t>
       </w:r>
-      <w:proofErr w:type="spellEnd"/>
       <w:r>
         <w:rPr>
           <w:rFonts w:ascii="Consolas" w:eastAsia="Times New Roman" w:hAnsi="Consolas" w:cs="Times New Roman"/>
@@ -7608,8 +7270,6 @@
         </w:rPr>
         <w:t xml:space="preserve">            </w:t>
       </w:r>
-      <w:proofErr w:type="spellStart"/>
-      <w:proofErr w:type="gramStart"/>
       <w:r>
         <w:rPr>
           <w:rFonts w:ascii="Consolas" w:eastAsia="Times New Roman" w:hAnsi="Consolas" w:cs="Times New Roman"/>
@@ -7646,8 +7306,6 @@
         </w:rPr>
         <w:t>append</w:t>
       </w:r>
-      <w:proofErr w:type="spellEnd"/>
-      <w:proofErr w:type="gramEnd"/>
       <w:r>
         <w:rPr>
           <w:rFonts w:ascii="Consolas" w:eastAsia="Times New Roman" w:hAnsi="Consolas" w:cs="Times New Roman"/>
@@ -7750,7 +7408,6 @@
         </w:rPr>
         <w:t xml:space="preserve">    </w:t>
       </w:r>
-      <w:proofErr w:type="gramStart"/>
       <w:r>
         <w:rPr>
           <w:rFonts w:ascii="Consolas" w:eastAsia="Times New Roman" w:hAnsi="Consolas" w:cs="Times New Roman"/>
@@ -7799,7 +7456,6 @@
         </w:rPr>
         <w:t>(</w:t>
       </w:r>
-      <w:proofErr w:type="gramEnd"/>
       <w:r>
         <w:rPr>
           <w:rFonts w:ascii="Consolas" w:eastAsia="Times New Roman" w:hAnsi="Consolas" w:cs="Times New Roman"/>
@@ -7848,8 +7504,6 @@
         </w:rPr>
         <w:t>=</w:t>
       </w:r>
-      <w:proofErr w:type="spellStart"/>
-      <w:proofErr w:type="gramStart"/>
       <w:r>
         <w:rPr>
           <w:rFonts w:ascii="Consolas" w:eastAsia="Times New Roman" w:hAnsi="Consolas" w:cs="Times New Roman"/>
@@ -7862,7 +7516,6 @@
         </w:rPr>
         <w:t>itemgetter</w:t>
       </w:r>
-      <w:proofErr w:type="spellEnd"/>
       <w:r>
         <w:rPr>
           <w:rFonts w:ascii="Consolas" w:eastAsia="Times New Roman" w:hAnsi="Consolas" w:cs="Times New Roman"/>
@@ -7875,7 +7528,6 @@
         </w:rPr>
         <w:t>(</w:t>
       </w:r>
-      <w:proofErr w:type="gramEnd"/>
       <w:r>
         <w:rPr>
           <w:rFonts w:ascii="Consolas" w:eastAsia="Times New Roman" w:hAnsi="Consolas" w:cs="Times New Roman"/>
@@ -8002,7 +7654,6 @@
         </w:rPr>
         <w:t xml:space="preserve"> </w:t>
       </w:r>
-      <w:proofErr w:type="spellStart"/>
       <w:r>
         <w:rPr>
           <w:rFonts w:ascii="Consolas" w:eastAsia="Times New Roman" w:hAnsi="Consolas" w:cs="Times New Roman"/>
@@ -8015,7 +7666,6 @@
         </w:rPr>
         <w:t>third_task</w:t>
       </w:r>
-      <w:proofErr w:type="spellEnd"/>
       <w:r>
         <w:rPr>
           <w:rFonts w:ascii="Consolas" w:eastAsia="Times New Roman" w:hAnsi="Consolas" w:cs="Times New Roman"/>
@@ -8028,7 +7678,6 @@
         </w:rPr>
         <w:t>(</w:t>
       </w:r>
-      <w:proofErr w:type="spellStart"/>
       <w:r>
         <w:rPr>
           <w:rFonts w:ascii="Consolas" w:eastAsia="Times New Roman" w:hAnsi="Consolas" w:cs="Times New Roman"/>
@@ -8041,7 +7690,6 @@
         </w:rPr>
         <w:t>many_to_many</w:t>
       </w:r>
-      <w:proofErr w:type="spellEnd"/>
       <w:r>
         <w:rPr>
           <w:rFonts w:ascii="Consolas" w:eastAsia="Times New Roman" w:hAnsi="Consolas" w:cs="Times New Roman"/>
@@ -8081,7 +7729,6 @@
         </w:rPr>
         <w:t xml:space="preserve">    </w:t>
       </w:r>
-      <w:proofErr w:type="gramStart"/>
       <w:r>
         <w:rPr>
           <w:rFonts w:ascii="Consolas" w:eastAsia="Times New Roman" w:hAnsi="Consolas" w:cs="Times New Roman"/>
@@ -8106,7 +7753,6 @@
         </w:rPr>
         <w:t>(</w:t>
       </w:r>
-      <w:proofErr w:type="gramEnd"/>
       <w:r>
         <w:rPr>
           <w:rFonts w:ascii="Consolas" w:eastAsia="Times New Roman" w:hAnsi="Consolas" w:cs="Times New Roman"/>
@@ -8293,7 +7939,6 @@
         </w:rPr>
         <w:t>(</w:t>
       </w:r>
-      <w:proofErr w:type="spellStart"/>
       <w:r>
         <w:rPr>
           <w:rFonts w:ascii="Consolas" w:eastAsia="Times New Roman" w:hAnsi="Consolas" w:cs="Times New Roman"/>
@@ -8306,7 +7951,6 @@
         </w:rPr>
         <w:t>many_to_many</w:t>
       </w:r>
-      <w:proofErr w:type="spellEnd"/>
       <w:r>
         <w:rPr>
           <w:rFonts w:ascii="Consolas" w:eastAsia="Times New Roman" w:hAnsi="Consolas" w:cs="Times New Roman"/>
@@ -8343,7 +7987,6 @@
         </w:rPr>
         <w:t>=</w:t>
       </w:r>
-      <w:proofErr w:type="spellStart"/>
       <w:r>
         <w:rPr>
           <w:rFonts w:ascii="Consolas" w:eastAsia="Times New Roman" w:hAnsi="Consolas" w:cs="Times New Roman"/>
@@ -8356,7 +7999,6 @@
         </w:rPr>
         <w:t>itemgetter</w:t>
       </w:r>
-      <w:proofErr w:type="spellEnd"/>
       <w:r>
         <w:rPr>
           <w:rFonts w:ascii="Consolas" w:eastAsia="Times New Roman" w:hAnsi="Consolas" w:cs="Times New Roman"/>
@@ -8588,7 +8230,6 @@
         </w:rPr>
         <w:t xml:space="preserve">    </w:t>
       </w:r>
-      <w:proofErr w:type="spellStart"/>
       <w:r>
         <w:rPr>
           <w:rFonts w:ascii="Consolas" w:eastAsia="Times New Roman" w:hAnsi="Consolas" w:cs="Times New Roman"/>
@@ -8601,7 +8242,6 @@
         </w:rPr>
         <w:t>one_to_many</w:t>
       </w:r>
-      <w:proofErr w:type="spellEnd"/>
       <w:r>
         <w:rPr>
           <w:rFonts w:ascii="Consolas" w:eastAsia="Times New Roman" w:hAnsi="Consolas" w:cs="Times New Roman"/>
@@ -8686,7 +8326,6 @@
         </w:rPr>
         <w:t xml:space="preserve">, </w:t>
       </w:r>
-      <w:proofErr w:type="spellStart"/>
       <w:r>
         <w:rPr>
           <w:rFonts w:ascii="Consolas" w:eastAsia="Times New Roman" w:hAnsi="Consolas" w:cs="Times New Roman"/>
@@ -8723,7 +8362,6 @@
         </w:rPr>
         <w:t>downloads</w:t>
       </w:r>
-      <w:proofErr w:type="spellEnd"/>
       <w:r>
         <w:rPr>
           <w:rFonts w:ascii="Consolas" w:eastAsia="Times New Roman" w:hAnsi="Consolas" w:cs="Times New Roman"/>
@@ -8835,7 +8473,6 @@
         </w:rPr>
         <w:t xml:space="preserve"> </w:t>
       </w:r>
-      <w:proofErr w:type="spellStart"/>
       <w:r>
         <w:rPr>
           <w:rFonts w:ascii="Consolas" w:eastAsia="Times New Roman" w:hAnsi="Consolas" w:cs="Times New Roman"/>
@@ -8848,7 +8485,6 @@
         </w:rPr>
         <w:t>libriary</w:t>
       </w:r>
-      <w:proofErr w:type="spellEnd"/>
       <w:r>
         <w:rPr>
           <w:rFonts w:ascii="Consolas" w:eastAsia="Times New Roman" w:hAnsi="Consolas" w:cs="Times New Roman"/>
@@ -8885,7 +8521,6 @@
         </w:rPr>
         <w:t xml:space="preserve"> </w:t>
       </w:r>
-      <w:proofErr w:type="spellStart"/>
       <w:r>
         <w:rPr>
           <w:rFonts w:ascii="Consolas" w:eastAsia="Times New Roman" w:hAnsi="Consolas" w:cs="Times New Roman"/>
@@ -8898,7 +8533,6 @@
         </w:rPr>
         <w:t>libriaries</w:t>
       </w:r>
-      <w:proofErr w:type="spellEnd"/>
     </w:p>
     <w:p>
       <w:pPr>
@@ -9061,7 +8695,6 @@
         </w:rPr>
         <w:t xml:space="preserve"> </w:t>
       </w:r>
-      <w:proofErr w:type="spellStart"/>
       <w:r>
         <w:rPr>
           <w:rFonts w:ascii="Consolas" w:eastAsia="Times New Roman" w:hAnsi="Consolas" w:cs="Times New Roman"/>
@@ -9098,7 +8731,6 @@
         </w:rPr>
         <w:t>language_id</w:t>
       </w:r>
-      <w:proofErr w:type="spellEnd"/>
       <w:r>
         <w:rPr>
           <w:rFonts w:ascii="Consolas" w:eastAsia="Times New Roman" w:hAnsi="Consolas" w:cs="Times New Roman"/>
@@ -9237,7 +8869,6 @@
         </w:rPr>
         <w:t xml:space="preserve">    </w:t>
       </w:r>
-      <w:proofErr w:type="spellStart"/>
       <w:r>
         <w:rPr>
           <w:rFonts w:ascii="Consolas" w:eastAsia="Times New Roman" w:hAnsi="Consolas" w:cs="Times New Roman"/>
@@ -9250,7 +8881,6 @@
         </w:rPr>
         <w:t>many_to_many_temp</w:t>
       </w:r>
-      <w:proofErr w:type="spellEnd"/>
       <w:r>
         <w:rPr>
           <w:rFonts w:ascii="Consolas" w:eastAsia="Times New Roman" w:hAnsi="Consolas" w:cs="Times New Roman"/>
@@ -9335,7 +8965,6 @@
         </w:rPr>
         <w:t xml:space="preserve">, </w:t>
       </w:r>
-      <w:proofErr w:type="spellStart"/>
       <w:r>
         <w:rPr>
           <w:rFonts w:ascii="Consolas" w:eastAsia="Times New Roman" w:hAnsi="Consolas" w:cs="Times New Roman"/>
@@ -9372,7 +9001,6 @@
         </w:rPr>
         <w:t>language_id</w:t>
       </w:r>
-      <w:proofErr w:type="spellEnd"/>
       <w:r>
         <w:rPr>
           <w:rFonts w:ascii="Consolas" w:eastAsia="Times New Roman" w:hAnsi="Consolas" w:cs="Times New Roman"/>
@@ -9385,7 +9013,6 @@
         </w:rPr>
         <w:t xml:space="preserve">, </w:t>
       </w:r>
-      <w:proofErr w:type="spellStart"/>
       <w:r>
         <w:rPr>
           <w:rFonts w:ascii="Consolas" w:eastAsia="Times New Roman" w:hAnsi="Consolas" w:cs="Times New Roman"/>
@@ -9422,7 +9049,6 @@
         </w:rPr>
         <w:t>libriary_id</w:t>
       </w:r>
-      <w:proofErr w:type="spellEnd"/>
       <w:r>
         <w:rPr>
           <w:rFonts w:ascii="Consolas" w:eastAsia="Times New Roman" w:hAnsi="Consolas" w:cs="Times New Roman"/>
@@ -9597,7 +9223,6 @@
         </w:rPr>
         <w:t xml:space="preserve"> </w:t>
       </w:r>
-      <w:proofErr w:type="spellStart"/>
       <w:r>
         <w:rPr>
           <w:rFonts w:ascii="Consolas" w:eastAsia="Times New Roman" w:hAnsi="Consolas" w:cs="Times New Roman"/>
@@ -9610,7 +9235,6 @@
         </w:rPr>
         <w:t>libriary_language</w:t>
       </w:r>
-      <w:proofErr w:type="spellEnd"/>
       <w:r>
         <w:rPr>
           <w:rFonts w:ascii="Consolas" w:eastAsia="Times New Roman" w:hAnsi="Consolas" w:cs="Times New Roman"/>
@@ -9647,7 +9271,6 @@
         </w:rPr>
         <w:t xml:space="preserve"> </w:t>
       </w:r>
-      <w:proofErr w:type="spellStart"/>
       <w:r>
         <w:rPr>
           <w:rFonts w:ascii="Consolas" w:eastAsia="Times New Roman" w:hAnsi="Consolas" w:cs="Times New Roman"/>
@@ -9660,7 +9283,6 @@
         </w:rPr>
         <w:t>libriaries_languages</w:t>
       </w:r>
-      <w:proofErr w:type="spellEnd"/>
     </w:p>
     <w:p>
       <w:pPr>
@@ -9784,7 +9406,6 @@
         </w:rPr>
         <w:t xml:space="preserve"> </w:t>
       </w:r>
-      <w:proofErr w:type="spellStart"/>
       <w:r>
         <w:rPr>
           <w:rFonts w:ascii="Consolas" w:eastAsia="Times New Roman" w:hAnsi="Consolas" w:cs="Times New Roman"/>
@@ -9821,7 +9442,6 @@
         </w:rPr>
         <w:t>language_id</w:t>
       </w:r>
-      <w:proofErr w:type="spellEnd"/>
       <w:r>
         <w:rPr>
           <w:rFonts w:ascii="Consolas" w:eastAsia="Times New Roman" w:hAnsi="Consolas" w:cs="Times New Roman"/>
@@ -9888,7 +9508,6 @@
         </w:rPr>
         <w:t xml:space="preserve">    </w:t>
       </w:r>
-      <w:proofErr w:type="spellStart"/>
       <w:r>
         <w:rPr>
           <w:rFonts w:ascii="Consolas" w:eastAsia="Times New Roman" w:hAnsi="Consolas" w:cs="Times New Roman"/>
@@ -9901,7 +9520,6 @@
         </w:rPr>
         <w:t>many_to_many</w:t>
       </w:r>
-      <w:proofErr w:type="spellEnd"/>
       <w:r>
         <w:rPr>
           <w:rFonts w:ascii="Consolas" w:eastAsia="Times New Roman" w:hAnsi="Consolas" w:cs="Times New Roman"/>
@@ -9986,7 +9604,6 @@
         </w:rPr>
         <w:t xml:space="preserve">, </w:t>
       </w:r>
-      <w:proofErr w:type="spellStart"/>
       <w:r>
         <w:rPr>
           <w:rFonts w:ascii="Consolas" w:eastAsia="Times New Roman" w:hAnsi="Consolas" w:cs="Times New Roman"/>
@@ -10023,7 +9640,6 @@
         </w:rPr>
         <w:t>downloads</w:t>
       </w:r>
-      <w:proofErr w:type="spellEnd"/>
       <w:r>
         <w:rPr>
           <w:rFonts w:ascii="Consolas" w:eastAsia="Times New Roman" w:hAnsi="Consolas" w:cs="Times New Roman"/>
@@ -10036,7 +9652,6 @@
         </w:rPr>
         <w:t xml:space="preserve">, </w:t>
       </w:r>
-      <w:proofErr w:type="spellStart"/>
       <w:r>
         <w:rPr>
           <w:rFonts w:ascii="Consolas" w:eastAsia="Times New Roman" w:hAnsi="Consolas" w:cs="Times New Roman"/>
@@ -10049,7 +9664,6 @@
         </w:rPr>
         <w:t>language_name</w:t>
       </w:r>
-      <w:proofErr w:type="spellEnd"/>
       <w:r>
         <w:rPr>
           <w:rFonts w:ascii="Consolas" w:eastAsia="Times New Roman" w:hAnsi="Consolas" w:cs="Times New Roman"/>
@@ -10113,7 +9727,6 @@
         </w:rPr>
         <w:t xml:space="preserve"> </w:t>
       </w:r>
-      <w:proofErr w:type="spellStart"/>
       <w:r>
         <w:rPr>
           <w:rFonts w:ascii="Consolas" w:eastAsia="Times New Roman" w:hAnsi="Consolas" w:cs="Times New Roman"/>
@@ -10126,7 +9739,6 @@
         </w:rPr>
         <w:t>language_name</w:t>
       </w:r>
-      <w:proofErr w:type="spellEnd"/>
       <w:r>
         <w:rPr>
           <w:rFonts w:ascii="Consolas" w:eastAsia="Times New Roman" w:hAnsi="Consolas" w:cs="Times New Roman"/>
@@ -10163,7 +9775,6 @@
         </w:rPr>
         <w:t xml:space="preserve">, </w:t>
       </w:r>
-      <w:proofErr w:type="spellStart"/>
       <w:r>
         <w:rPr>
           <w:rFonts w:ascii="Consolas" w:eastAsia="Times New Roman" w:hAnsi="Consolas" w:cs="Times New Roman"/>
@@ -10176,7 +9787,6 @@
         </w:rPr>
         <w:t>libriary_id</w:t>
       </w:r>
-      <w:proofErr w:type="spellEnd"/>
       <w:r>
         <w:rPr>
           <w:rFonts w:ascii="Consolas" w:eastAsia="Times New Roman" w:hAnsi="Consolas" w:cs="Times New Roman"/>
@@ -10213,7 +9823,6 @@
         </w:rPr>
         <w:t xml:space="preserve"> </w:t>
       </w:r>
-      <w:proofErr w:type="spellStart"/>
       <w:r>
         <w:rPr>
           <w:rFonts w:ascii="Consolas" w:eastAsia="Times New Roman" w:hAnsi="Consolas" w:cs="Times New Roman"/>
@@ -10226,7 +9835,6 @@
         </w:rPr>
         <w:t>many_to_many_temp</w:t>
       </w:r>
-      <w:proofErr w:type="spellEnd"/>
     </w:p>
     <w:p>
       <w:pPr>
@@ -10278,7 +9886,6 @@
         </w:rPr>
         <w:t xml:space="preserve"> </w:t>
       </w:r>
-      <w:proofErr w:type="spellStart"/>
       <w:r>
         <w:rPr>
           <w:rFonts w:ascii="Consolas" w:eastAsia="Times New Roman" w:hAnsi="Consolas" w:cs="Times New Roman"/>
@@ -10291,7 +9898,6 @@
         </w:rPr>
         <w:t>libriary</w:t>
       </w:r>
-      <w:proofErr w:type="spellEnd"/>
       <w:r>
         <w:rPr>
           <w:rFonts w:ascii="Consolas" w:eastAsia="Times New Roman" w:hAnsi="Consolas" w:cs="Times New Roman"/>
@@ -10328,7 +9934,6 @@
         </w:rPr>
         <w:t xml:space="preserve"> </w:t>
       </w:r>
-      <w:proofErr w:type="spellStart"/>
       <w:r>
         <w:rPr>
           <w:rFonts w:ascii="Consolas" w:eastAsia="Times New Roman" w:hAnsi="Consolas" w:cs="Times New Roman"/>
@@ -10341,7 +9946,6 @@
         </w:rPr>
         <w:t>libriaries</w:t>
       </w:r>
-      <w:proofErr w:type="spellEnd"/>
       <w:r>
         <w:rPr>
           <w:rFonts w:ascii="Consolas" w:eastAsia="Times New Roman" w:hAnsi="Consolas" w:cs="Times New Roman"/>
@@ -10450,7 +10054,6 @@
         </w:rPr>
         <w:t xml:space="preserve"> </w:t>
       </w:r>
-      <w:proofErr w:type="spellStart"/>
       <w:r>
         <w:rPr>
           <w:rFonts w:ascii="Consolas" w:eastAsia="Times New Roman" w:hAnsi="Consolas" w:cs="Times New Roman"/>
@@ -10463,7 +10066,6 @@
         </w:rPr>
         <w:t>libriary_id</w:t>
       </w:r>
-      <w:proofErr w:type="spellEnd"/>
       <w:r>
         <w:rPr>
           <w:rFonts w:ascii="Consolas" w:eastAsia="Times New Roman" w:hAnsi="Consolas" w:cs="Times New Roman"/>
@@ -10518,7 +10120,6 @@
         </w:rPr>
         <w:t xml:space="preserve">    </w:t>
       </w:r>
-      <w:proofErr w:type="spellStart"/>
       <w:r>
         <w:rPr>
           <w:rFonts w:ascii="Consolas" w:eastAsia="Times New Roman" w:hAnsi="Consolas" w:cs="Times New Roman"/>
@@ -10531,7 +10132,6 @@
         </w:rPr>
         <w:t>first_task</w:t>
       </w:r>
-      <w:proofErr w:type="spellEnd"/>
       <w:r>
         <w:rPr>
           <w:rFonts w:ascii="Consolas" w:eastAsia="Times New Roman" w:hAnsi="Consolas" w:cs="Times New Roman"/>
@@ -10544,7 +10144,6 @@
         </w:rPr>
         <w:t>(</w:t>
       </w:r>
-      <w:proofErr w:type="spellStart"/>
       <w:r>
         <w:rPr>
           <w:rFonts w:ascii="Consolas" w:eastAsia="Times New Roman" w:hAnsi="Consolas" w:cs="Times New Roman"/>
@@ -10557,7 +10156,6 @@
         </w:rPr>
         <w:t>one_to_many</w:t>
       </w:r>
-      <w:proofErr w:type="spellEnd"/>
       <w:r>
         <w:rPr>
           <w:rFonts w:ascii="Consolas" w:eastAsia="Times New Roman" w:hAnsi="Consolas" w:cs="Times New Roman"/>
@@ -10597,7 +10195,6 @@
         </w:rPr>
         <w:t xml:space="preserve">    </w:t>
       </w:r>
-      <w:proofErr w:type="spellStart"/>
       <w:r>
         <w:rPr>
           <w:rFonts w:ascii="Consolas" w:eastAsia="Times New Roman" w:hAnsi="Consolas" w:cs="Times New Roman"/>
@@ -10610,7 +10207,6 @@
         </w:rPr>
         <w:t>second_task</w:t>
       </w:r>
-      <w:proofErr w:type="spellEnd"/>
       <w:r>
         <w:rPr>
           <w:rFonts w:ascii="Consolas" w:eastAsia="Times New Roman" w:hAnsi="Consolas" w:cs="Times New Roman"/>
@@ -10623,7 +10219,6 @@
         </w:rPr>
         <w:t>(</w:t>
       </w:r>
-      <w:proofErr w:type="spellStart"/>
       <w:r>
         <w:rPr>
           <w:rFonts w:ascii="Consolas" w:eastAsia="Times New Roman" w:hAnsi="Consolas" w:cs="Times New Roman"/>
@@ -10636,7 +10231,6 @@
         </w:rPr>
         <w:t>one_to_many</w:t>
       </w:r>
-      <w:proofErr w:type="spellEnd"/>
       <w:r>
         <w:rPr>
           <w:rFonts w:ascii="Consolas" w:eastAsia="Times New Roman" w:hAnsi="Consolas" w:cs="Times New Roman"/>
@@ -10676,7 +10270,6 @@
         </w:rPr>
         <w:t xml:space="preserve">    </w:t>
       </w:r>
-      <w:proofErr w:type="spellStart"/>
       <w:r>
         <w:rPr>
           <w:rFonts w:ascii="Consolas" w:eastAsia="Times New Roman" w:hAnsi="Consolas" w:cs="Times New Roman"/>
@@ -10689,7 +10282,6 @@
         </w:rPr>
         <w:t>third_task</w:t>
       </w:r>
-      <w:proofErr w:type="spellEnd"/>
       <w:r>
         <w:rPr>
           <w:rFonts w:ascii="Consolas" w:eastAsia="Times New Roman" w:hAnsi="Consolas" w:cs="Times New Roman"/>
@@ -10702,7 +10294,6 @@
         </w:rPr>
         <w:t>(</w:t>
       </w:r>
-      <w:proofErr w:type="spellStart"/>
       <w:r>
         <w:rPr>
           <w:rFonts w:ascii="Consolas" w:eastAsia="Times New Roman" w:hAnsi="Consolas" w:cs="Times New Roman"/>
@@ -10715,7 +10306,6 @@
         </w:rPr>
         <w:t>many_to_many</w:t>
       </w:r>
-      <w:proofErr w:type="spellEnd"/>
       <w:r>
         <w:rPr>
           <w:rFonts w:ascii="Consolas" w:eastAsia="Times New Roman" w:hAnsi="Consolas" w:cs="Times New Roman"/>
@@ -10758,7 +10348,6 @@
           <w14:ligatures w14:val="none"/>
         </w:rPr>
       </w:pPr>
-      <w:proofErr w:type="spellStart"/>
       <w:r>
         <w:rPr>
           <w:rFonts w:ascii="Consolas" w:eastAsia="Times New Roman" w:hAnsi="Consolas" w:cs="Times New Roman"/>
@@ -10771,7 +10360,6 @@
         </w:rPr>
         <w:t>if</w:t>
       </w:r>
-      <w:proofErr w:type="spellEnd"/>
       <w:r>
         <w:rPr>
           <w:rFonts w:ascii="Consolas" w:eastAsia="Times New Roman" w:hAnsi="Consolas" w:cs="Times New Roman"/>
@@ -10794,33 +10382,31 @@
           <w:lang w:eastAsia="ru-RU"/>
           <w14:ligatures w14:val="none"/>
         </w:rPr>
-        <w:t>__</w:t>
-      </w:r>
-      <w:proofErr w:type="spellStart"/>
-      <w:r>
-        <w:rPr>
-          <w:rFonts w:ascii="Consolas" w:eastAsia="Times New Roman" w:hAnsi="Consolas" w:cs="Times New Roman"/>
-          <w:color w:val="9CDCFE"/>
+        <w:t>__name__</w:t>
+      </w:r>
+      <w:r>
+        <w:rPr>
+          <w:rFonts w:ascii="Consolas" w:eastAsia="Times New Roman" w:hAnsi="Consolas" w:cs="Times New Roman"/>
+          <w:color w:val="CCCCCC"/>
           <w:kern w:val="0"/>
           <w:sz w:val="21"/>
           <w:szCs w:val="21"/>
           <w:lang w:eastAsia="ru-RU"/>
           <w14:ligatures w14:val="none"/>
         </w:rPr>
-        <w:t>name</w:t>
-      </w:r>
-      <w:proofErr w:type="spellEnd"/>
-      <w:r>
-        <w:rPr>
-          <w:rFonts w:ascii="Consolas" w:eastAsia="Times New Roman" w:hAnsi="Consolas" w:cs="Times New Roman"/>
-          <w:color w:val="9CDCFE"/>
+        <w:t xml:space="preserve"> </w:t>
+      </w:r>
+      <w:r>
+        <w:rPr>
+          <w:rFonts w:ascii="Consolas" w:eastAsia="Times New Roman" w:hAnsi="Consolas" w:cs="Times New Roman"/>
+          <w:color w:val="D4D4D4"/>
           <w:kern w:val="0"/>
           <w:sz w:val="21"/>
           <w:szCs w:val="21"/>
           <w:lang w:eastAsia="ru-RU"/>
           <w14:ligatures w14:val="none"/>
         </w:rPr>
-        <w:t>__</w:t>
+        <w:t>==</w:t>
       </w:r>
       <w:r>
         <w:rPr>
@@ -10837,64 +10423,14 @@
       <w:r>
         <w:rPr>
           <w:rFonts w:ascii="Consolas" w:eastAsia="Times New Roman" w:hAnsi="Consolas" w:cs="Times New Roman"/>
-          <w:color w:val="D4D4D4"/>
+          <w:color w:val="CE9178"/>
           <w:kern w:val="0"/>
           <w:sz w:val="21"/>
           <w:szCs w:val="21"/>
           <w:lang w:eastAsia="ru-RU"/>
           <w14:ligatures w14:val="none"/>
         </w:rPr>
-        <w:t>==</w:t>
-      </w:r>
-      <w:r>
-        <w:rPr>
-          <w:rFonts w:ascii="Consolas" w:eastAsia="Times New Roman" w:hAnsi="Consolas" w:cs="Times New Roman"/>
-          <w:color w:val="CCCCCC"/>
-          <w:kern w:val="0"/>
-          <w:sz w:val="21"/>
-          <w:szCs w:val="21"/>
-          <w:lang w:eastAsia="ru-RU"/>
-          <w14:ligatures w14:val="none"/>
-        </w:rPr>
-        <w:t xml:space="preserve"> </w:t>
-      </w:r>
-      <w:r>
-        <w:rPr>
-          <w:rFonts w:ascii="Consolas" w:eastAsia="Times New Roman" w:hAnsi="Consolas" w:cs="Times New Roman"/>
-          <w:color w:val="CE9178"/>
-          <w:kern w:val="0"/>
-          <w:sz w:val="21"/>
-          <w:szCs w:val="21"/>
-          <w:lang w:eastAsia="ru-RU"/>
-          <w14:ligatures w14:val="none"/>
-        </w:rPr>
-        <w:t>"__</w:t>
-      </w:r>
-      <w:proofErr w:type="spellStart"/>
-      <w:r>
-        <w:rPr>
-          <w:rFonts w:ascii="Consolas" w:eastAsia="Times New Roman" w:hAnsi="Consolas" w:cs="Times New Roman"/>
-          <w:color w:val="CE9178"/>
-          <w:kern w:val="0"/>
-          <w:sz w:val="21"/>
-          <w:szCs w:val="21"/>
-          <w:lang w:eastAsia="ru-RU"/>
-          <w14:ligatures w14:val="none"/>
-        </w:rPr>
-        <w:t>main</w:t>
-      </w:r>
-      <w:proofErr w:type="spellEnd"/>
-      <w:r>
-        <w:rPr>
-          <w:rFonts w:ascii="Consolas" w:eastAsia="Times New Roman" w:hAnsi="Consolas" w:cs="Times New Roman"/>
-          <w:color w:val="CE9178"/>
-          <w:kern w:val="0"/>
-          <w:sz w:val="21"/>
-          <w:szCs w:val="21"/>
-          <w:lang w:eastAsia="ru-RU"/>
-          <w14:ligatures w14:val="none"/>
-        </w:rPr>
-        <w:t>__"</w:t>
+        <w:t>"__main__"</w:t>
       </w:r>
       <w:r>
         <w:rPr>
@@ -10919,62 +10455,61 @@
           <w:kern w:val="0"/>
           <w:sz w:val="21"/>
           <w:szCs w:val="21"/>
+          <w:lang w:val="en-US" w:eastAsia="ru-RU"/>
+          <w14:ligatures w14:val="none"/>
+        </w:rPr>
+      </w:pPr>
+      <w:r>
+        <w:rPr>
+          <w:rFonts w:ascii="Consolas" w:eastAsia="Times New Roman" w:hAnsi="Consolas" w:cs="Times New Roman"/>
+          <w:color w:val="CCCCCC"/>
+          <w:kern w:val="0"/>
+          <w:sz w:val="21"/>
+          <w:szCs w:val="21"/>
           <w:lang w:eastAsia="ru-RU"/>
           <w14:ligatures w14:val="none"/>
         </w:rPr>
-      </w:pPr>
-      <w:r>
-        <w:rPr>
-          <w:rFonts w:ascii="Consolas" w:eastAsia="Times New Roman" w:hAnsi="Consolas" w:cs="Times New Roman"/>
-          <w:color w:val="CCCCCC"/>
+        <w:t xml:space="preserve">    </w:t>
+      </w:r>
+      <w:r>
+        <w:rPr>
+          <w:rFonts w:ascii="Consolas" w:eastAsia="Times New Roman" w:hAnsi="Consolas" w:cs="Times New Roman"/>
+          <w:color w:val="DCDCAA"/>
           <w:kern w:val="0"/>
           <w:sz w:val="21"/>
           <w:szCs w:val="21"/>
           <w:lang w:eastAsia="ru-RU"/>
           <w14:ligatures w14:val="none"/>
         </w:rPr>
-        <w:t xml:space="preserve">    </w:t>
-      </w:r>
-      <w:proofErr w:type="spellStart"/>
-      <w:proofErr w:type="gramStart"/>
-      <w:r>
-        <w:rPr>
-          <w:rFonts w:ascii="Consolas" w:eastAsia="Times New Roman" w:hAnsi="Consolas" w:cs="Times New Roman"/>
-          <w:color w:val="DCDCAA"/>
+        <w:t>main</w:t>
+      </w:r>
+      <w:r>
+        <w:rPr>
+          <w:rFonts w:ascii="Consolas" w:eastAsia="Times New Roman" w:hAnsi="Consolas" w:cs="Times New Roman"/>
+          <w:color w:val="CCCCCC"/>
           <w:kern w:val="0"/>
           <w:sz w:val="21"/>
           <w:szCs w:val="21"/>
           <w:lang w:eastAsia="ru-RU"/>
           <w14:ligatures w14:val="none"/>
         </w:rPr>
-        <w:t>main</w:t>
-      </w:r>
-      <w:proofErr w:type="spellEnd"/>
-      <w:r>
-        <w:rPr>
-          <w:rFonts w:ascii="Consolas" w:eastAsia="Times New Roman" w:hAnsi="Consolas" w:cs="Times New Roman"/>
-          <w:color w:val="CCCCCC"/>
-          <w:kern w:val="0"/>
-          <w:sz w:val="21"/>
-          <w:szCs w:val="21"/>
-          <w:lang w:eastAsia="ru-RU"/>
-          <w14:ligatures w14:val="none"/>
-        </w:rPr>
-        <w:t>(</w:t>
-      </w:r>
-      <w:proofErr w:type="gramEnd"/>
-      <w:r>
-        <w:rPr>
-          <w:rFonts w:ascii="Consolas" w:eastAsia="Times New Roman" w:hAnsi="Consolas" w:cs="Times New Roman"/>
-          <w:color w:val="CCCCCC"/>
-          <w:kern w:val="0"/>
-          <w:sz w:val="21"/>
-          <w:szCs w:val="21"/>
-          <w:lang w:eastAsia="ru-RU"/>
-          <w14:ligatures w14:val="none"/>
-        </w:rPr>
-        <w:t>)</w:t>
-      </w:r>
+        <w:t>()</w:t>
+      </w:r>
+    </w:p>
+    <w:p>
+      <w:pPr>
+        <w:shd w:val="clear" w:color="auto" w:fill="1F1F1F"/>
+        <w:spacing w:after="0" w:line="285" w:lineRule="atLeast"/>
+        <w:rPr>
+          <w:rFonts w:ascii="Consolas" w:eastAsia="Times New Roman" w:hAnsi="Consolas" w:cs="Times New Roman"/>
+          <w:color w:val="CCCCCC"/>
+          <w:kern w:val="0"/>
+          <w:sz w:val="21"/>
+          <w:szCs w:val="21"/>
+          <w:lang w:val="en-US" w:eastAsia="ru-RU"/>
+          <w14:ligatures w14:val="none"/>
+        </w:rPr>
+      </w:pPr>
     </w:p>
     <w:p>
       <w:pPr>
@@ -11032,6 +10567,7 @@
       <w:r>
         <w:rPr>
           <w:rFonts w:ascii="Arial" w:hAnsi="Arial" w:cs="Arial"/>
+          <w:noProof/>
           <w:sz w:val="28"/>
           <w:szCs w:val="28"/>
           <w:lang w:val="en-US"/>
@@ -11780,6 +11316,7 @@
   <w:style w:type="character" w:default="1" w:styleId="a0">
     <w:name w:val="Default Paragraph Font"/>
     <w:uiPriority w:val="1"/>
+    <w:semiHidden/>
     <w:unhideWhenUsed/>
   </w:style>
   <w:style w:type="table" w:default="1" w:styleId="a1">

</xml_diff>